<commit_message>
Starting MS for ConsumeSA
</commit_message>
<xml_diff>
--- a/ConsumeSARProj/Manuscript/MCKEtAl_SAD1.docx
+++ b/ConsumeSARProj/Manuscript/MCKEtAl_SAD1.docx
@@ -33,7 +33,39 @@
           <w:sz w:val="24"/>
           <w:szCs w:val="24"/>
         </w:rPr>
-        <w:t>Sensitivity of estimated emissions to fuel loading uncertainty in major vegetation types of the United States</w:t>
+        <w:t>Sensitivity of estimated</w:t>
+      </w:r>
+      <w:r>
+        <w:rPr>
+          <w:rFonts w:ascii="Times New Roman" w:hAnsi="Times New Roman" w:cs="Times New Roman"/>
+          <w:sz w:val="24"/>
+          <w:szCs w:val="24"/>
+        </w:rPr>
+        <w:t xml:space="preserve"> wildfire</w:t>
+      </w:r>
+      <w:r>
+        <w:rPr>
+          <w:rFonts w:ascii="Times New Roman" w:hAnsi="Times New Roman" w:cs="Times New Roman"/>
+          <w:sz w:val="24"/>
+          <w:szCs w:val="24"/>
+        </w:rPr>
+        <w:t xml:space="preserve"> emissions to fuel loading </w:t>
+      </w:r>
+      <w:r>
+        <w:rPr>
+          <w:rFonts w:ascii="Times New Roman" w:hAnsi="Times New Roman" w:cs="Times New Roman"/>
+          <w:sz w:val="24"/>
+          <w:szCs w:val="24"/>
+        </w:rPr>
+        <w:t>variability</w:t>
+      </w:r>
+      <w:r>
+        <w:rPr>
+          <w:rFonts w:ascii="Times New Roman" w:hAnsi="Times New Roman" w:cs="Times New Roman"/>
+          <w:sz w:val="24"/>
+          <w:szCs w:val="24"/>
+        </w:rPr>
+        <w:t xml:space="preserve"> in major vegetation types of the United States</w:t>
       </w:r>
     </w:p>
     <w:p>
@@ -216,13 +248,15 @@
       <w:pPr>
         <w:rPr>
           <w:rFonts w:ascii="Times New Roman" w:hAnsi="Times New Roman" w:cs="Times New Roman"/>
-          <w:sz w:val="24"/>
-          <w:szCs w:val="24"/>
-        </w:rPr>
-      </w:pPr>
-      <w:r>
-        <w:rPr>
-          <w:rFonts w:ascii="Times New Roman" w:hAnsi="Times New Roman" w:cs="Times New Roman"/>
+          <w:b/>
+          <w:sz w:val="24"/>
+          <w:szCs w:val="24"/>
+        </w:rPr>
+      </w:pPr>
+      <w:r>
+        <w:rPr>
+          <w:rFonts w:ascii="Times New Roman" w:hAnsi="Times New Roman" w:cs="Times New Roman"/>
+          <w:b/>
           <w:sz w:val="24"/>
           <w:szCs w:val="24"/>
         </w:rPr>
@@ -567,6 +601,136 @@
           <w:sz w:val="24"/>
           <w:szCs w:val="24"/>
         </w:rPr>
+        <w:t>The US Forest Service has two primary computing tools for predicting fuel consumption and associated emissions that may result from wildfire and prescribed fire. The Consume model (</w:t>
+      </w:r>
+      <w:r>
+        <w:rPr>
+          <w:rFonts w:ascii="Times New Roman" w:hAnsi="Times New Roman" w:cs="Times New Roman"/>
+          <w:sz w:val="24"/>
+          <w:szCs w:val="24"/>
+          <w:highlight w:val="yellow"/>
+        </w:rPr>
+        <w:t>ref</w:t>
+      </w:r>
+      <w:r>
+        <w:rPr>
+          <w:rFonts w:ascii="Times New Roman" w:hAnsi="Times New Roman" w:cs="Times New Roman"/>
+          <w:sz w:val="24"/>
+          <w:szCs w:val="24"/>
+        </w:rPr>
+        <w:t xml:space="preserve">) and the First Order Fire Effects Model (FOFEM; </w:t>
+      </w:r>
+      <w:r>
+        <w:rPr>
+          <w:rFonts w:ascii="Times New Roman" w:hAnsi="Times New Roman" w:cs="Times New Roman"/>
+          <w:sz w:val="24"/>
+          <w:szCs w:val="24"/>
+          <w:highlight w:val="yellow"/>
+        </w:rPr>
+        <w:t>ref</w:t>
+      </w:r>
+      <w:r>
+        <w:rPr>
+          <w:rFonts w:ascii="Times New Roman" w:hAnsi="Times New Roman" w:cs="Times New Roman"/>
+          <w:sz w:val="24"/>
+          <w:szCs w:val="24"/>
+        </w:rPr>
+        <w:t xml:space="preserve">) </w:t>
+      </w:r>
+      <w:proofErr w:type="gramStart"/>
+      <w:r>
+        <w:rPr>
+          <w:rFonts w:ascii="Times New Roman" w:hAnsi="Times New Roman" w:cs="Times New Roman"/>
+          <w:sz w:val="24"/>
+          <w:szCs w:val="24"/>
+        </w:rPr>
+        <w:t>have been used</w:t>
+      </w:r>
+      <w:proofErr w:type="gramEnd"/>
+      <w:r>
+        <w:rPr>
+          <w:rFonts w:ascii="Times New Roman" w:hAnsi="Times New Roman" w:cs="Times New Roman"/>
+          <w:sz w:val="24"/>
+          <w:szCs w:val="24"/>
+        </w:rPr>
+        <w:t xml:space="preserve"> for planning (ref?), (</w:t>
+      </w:r>
+      <w:r>
+        <w:rPr>
+          <w:rFonts w:ascii="Times New Roman" w:hAnsi="Times New Roman" w:cs="Times New Roman"/>
+          <w:sz w:val="24"/>
+          <w:szCs w:val="24"/>
+          <w:highlight w:val="yellow"/>
+        </w:rPr>
+        <w:t>uses for Consume and FOFEM list and refs</w:t>
+      </w:r>
+      <w:r>
+        <w:rPr>
+          <w:rFonts w:ascii="Times New Roman" w:hAnsi="Times New Roman" w:cs="Times New Roman"/>
+          <w:sz w:val="24"/>
+          <w:szCs w:val="24"/>
+        </w:rPr>
+        <w:t>).</w:t>
+      </w:r>
+      <w:r>
+        <w:rPr>
+          <w:rFonts w:ascii="Times New Roman" w:hAnsi="Times New Roman" w:cs="Times New Roman"/>
+          <w:sz w:val="24"/>
+          <w:szCs w:val="24"/>
+        </w:rPr>
+        <w:t xml:space="preserve"> </w:t>
+      </w:r>
+      <w:r>
+        <w:rPr>
+          <w:rFonts w:ascii="Times New Roman" w:hAnsi="Times New Roman" w:cs="Times New Roman"/>
+          <w:sz w:val="24"/>
+          <w:szCs w:val="24"/>
+        </w:rPr>
+        <w:t>(</w:t>
+      </w:r>
+      <w:proofErr w:type="gramStart"/>
+      <w:r>
+        <w:rPr>
+          <w:rFonts w:ascii="Times New Roman" w:hAnsi="Times New Roman" w:cs="Times New Roman"/>
+          <w:sz w:val="24"/>
+          <w:szCs w:val="24"/>
+          <w:highlight w:val="cyan"/>
+        </w:rPr>
+        <w:t>Or</w:t>
+      </w:r>
+      <w:proofErr w:type="gramEnd"/>
+      <w:r>
+        <w:rPr>
+          <w:rFonts w:ascii="Times New Roman" w:hAnsi="Times New Roman" w:cs="Times New Roman"/>
+          <w:sz w:val="24"/>
+          <w:szCs w:val="24"/>
+          <w:highlight w:val="cyan"/>
+        </w:rPr>
+        <w:t xml:space="preserve"> more generic for general modeling systems used to predict emissions</w:t>
+      </w:r>
+      <w:r>
+        <w:rPr>
+          <w:rFonts w:ascii="Times New Roman" w:hAnsi="Times New Roman" w:cs="Times New Roman"/>
+          <w:sz w:val="24"/>
+          <w:szCs w:val="24"/>
+        </w:rPr>
+        <w:t xml:space="preserve">). </w:t>
+      </w:r>
+    </w:p>
+    <w:p>
+      <w:pPr>
+        <w:rPr>
+          <w:rFonts w:ascii="Times New Roman" w:hAnsi="Times New Roman" w:cs="Times New Roman"/>
+          <w:sz w:val="24"/>
+          <w:szCs w:val="24"/>
+        </w:rPr>
+      </w:pPr>
+      <w:r>
+        <w:rPr>
+          <w:rFonts w:ascii="Times New Roman" w:hAnsi="Times New Roman" w:cs="Times New Roman"/>
+          <w:sz w:val="24"/>
+          <w:szCs w:val="24"/>
+        </w:rPr>
         <w:t>T</w:t>
       </w:r>
       <w:r>
@@ -748,7 +912,23 @@
           <w:sz w:val="24"/>
           <w:szCs w:val="24"/>
         </w:rPr>
-        <w:t xml:space="preserve">) or data inputs. The parameter values </w:t>
+        <w:t xml:space="preserve">) or data inputs. The </w:t>
+      </w:r>
+      <w:r>
+        <w:rPr>
+          <w:rFonts w:ascii="Times New Roman" w:hAnsi="Times New Roman" w:cs="Times New Roman"/>
+          <w:sz w:val="24"/>
+          <w:szCs w:val="24"/>
+        </w:rPr>
+        <w:t>parameter values or data inputs</w:t>
+      </w:r>
+      <w:r>
+        <w:rPr>
+          <w:rFonts w:ascii="Times New Roman" w:hAnsi="Times New Roman" w:cs="Times New Roman"/>
+          <w:sz w:val="24"/>
+          <w:szCs w:val="24"/>
+        </w:rPr>
+        <w:t xml:space="preserve"> </w:t>
       </w:r>
       <w:proofErr w:type="gramStart"/>
       <w:r>
@@ -800,7 +980,48 @@
           <w:sz w:val="24"/>
           <w:szCs w:val="24"/>
         </w:rPr>
-        <w:t>The US Forest Service has two primary computing tools for predicting fuel consumption and associated emissions that may result from wildfire and prescribed fire. The Consume model (</w:t>
+        <w:t xml:space="preserve">A model user must provide </w:t>
+      </w:r>
+      <w:r>
+        <w:rPr>
+          <w:rFonts w:ascii="Times New Roman" w:hAnsi="Times New Roman" w:cs="Times New Roman"/>
+          <w:sz w:val="24"/>
+          <w:szCs w:val="24"/>
+        </w:rPr>
+        <w:t>two major inputs to predict emissions of important pollutants from wildfire: the loading (Mg ha</w:t>
+      </w:r>
+      <w:r>
+        <w:rPr>
+          <w:rFonts w:ascii="Times New Roman" w:hAnsi="Times New Roman" w:cs="Times New Roman"/>
+          <w:sz w:val="24"/>
+          <w:szCs w:val="24"/>
+          <w:vertAlign w:val="superscript"/>
+        </w:rPr>
+        <w:t>-1</w:t>
+      </w:r>
+      <w:r>
+        <w:rPr>
+          <w:rFonts w:ascii="Times New Roman" w:hAnsi="Times New Roman" w:cs="Times New Roman"/>
+          <w:sz w:val="24"/>
+          <w:szCs w:val="24"/>
+        </w:rPr>
+        <w:t>) of important fuel types (list? Table maybe) and the environmental conditions for burning (list? Table maybe).</w:t>
+      </w:r>
+      <w:r>
+        <w:rPr>
+          <w:rFonts w:ascii="Times New Roman" w:hAnsi="Times New Roman" w:cs="Times New Roman"/>
+          <w:sz w:val="24"/>
+          <w:szCs w:val="24"/>
+        </w:rPr>
+        <w:t xml:space="preserve"> Both of these may be sources of uncertainty for emissions predictions.</w:t>
+      </w:r>
+      <w:r>
+        <w:rPr>
+          <w:rFonts w:ascii="Times New Roman" w:hAnsi="Times New Roman" w:cs="Times New Roman"/>
+          <w:sz w:val="24"/>
+          <w:szCs w:val="24"/>
+        </w:rPr>
+        <w:t xml:space="preserve"> It is rare to measure fuel loadings directly before a wildfire, and often studies of emissions rely on coarse maps (</w:t>
       </w:r>
       <w:r>
         <w:rPr>
@@ -809,15 +1030,213 @@
           <w:szCs w:val="24"/>
           <w:highlight w:val="yellow"/>
         </w:rPr>
-        <w:t>ref</w:t>
-      </w:r>
-      <w:r>
-        <w:rPr>
-          <w:rFonts w:ascii="Times New Roman" w:hAnsi="Times New Roman" w:cs="Times New Roman"/>
-          <w:sz w:val="24"/>
-          <w:szCs w:val="24"/>
-        </w:rPr>
-        <w:t xml:space="preserve">) and the First Order Fire Effects Model (FOFEM; </w:t>
+        <w:t>ref examples</w:t>
+      </w:r>
+      <w:r>
+        <w:rPr>
+          <w:rFonts w:ascii="Times New Roman" w:hAnsi="Times New Roman" w:cs="Times New Roman"/>
+          <w:sz w:val="24"/>
+          <w:szCs w:val="24"/>
+        </w:rPr>
+        <w:t>) that classify fuel types into fuel beds (such as the Fuels Characterization and Classification system; FCCS</w:t>
+      </w:r>
+      <w:r>
+        <w:rPr>
+          <w:rFonts w:ascii="Times New Roman" w:hAnsi="Times New Roman" w:cs="Times New Roman"/>
+          <w:sz w:val="24"/>
+          <w:szCs w:val="24"/>
+        </w:rPr>
+        <w:t>; map ref</w:t>
+      </w:r>
+      <w:r>
+        <w:rPr>
+          <w:rFonts w:ascii="Times New Roman" w:hAnsi="Times New Roman" w:cs="Times New Roman"/>
+          <w:sz w:val="24"/>
+          <w:szCs w:val="24"/>
+        </w:rPr>
+        <w:t>) or fuel loading models (FLMs</w:t>
+      </w:r>
+      <w:r>
+        <w:rPr>
+          <w:rFonts w:ascii="Times New Roman" w:hAnsi="Times New Roman" w:cs="Times New Roman"/>
+          <w:sz w:val="24"/>
+          <w:szCs w:val="24"/>
+        </w:rPr>
+        <w:t>; FLM ref?</w:t>
+      </w:r>
+      <w:r>
+        <w:rPr>
+          <w:rFonts w:ascii="Times New Roman" w:hAnsi="Times New Roman" w:cs="Times New Roman"/>
+          <w:sz w:val="24"/>
+          <w:szCs w:val="24"/>
+        </w:rPr>
+        <w:t>)</w:t>
+      </w:r>
+      <w:r>
+        <w:rPr>
+          <w:rFonts w:ascii="Times New Roman" w:hAnsi="Times New Roman" w:cs="Times New Roman"/>
+          <w:sz w:val="24"/>
+          <w:szCs w:val="24"/>
+        </w:rPr>
+        <w:t xml:space="preserve">. The </w:t>
+      </w:r>
+      <w:proofErr w:type="spellStart"/>
+      <w:r>
+        <w:rPr>
+          <w:rFonts w:ascii="Times New Roman" w:hAnsi="Times New Roman" w:cs="Times New Roman"/>
+          <w:sz w:val="24"/>
+          <w:szCs w:val="24"/>
+        </w:rPr>
+        <w:t>Landfire</w:t>
+      </w:r>
+      <w:proofErr w:type="spellEnd"/>
+      <w:r>
+        <w:rPr>
+          <w:rFonts w:ascii="Times New Roman" w:hAnsi="Times New Roman" w:cs="Times New Roman"/>
+          <w:sz w:val="24"/>
+          <w:szCs w:val="24"/>
+        </w:rPr>
+        <w:t xml:space="preserve"> project provides an online repository of these across the United States</w:t>
+      </w:r>
+      <w:r>
+        <w:rPr>
+          <w:rFonts w:ascii="Times New Roman" w:hAnsi="Times New Roman" w:cs="Times New Roman"/>
+          <w:sz w:val="24"/>
+          <w:szCs w:val="24"/>
+        </w:rPr>
+        <w:t xml:space="preserve"> </w:t>
+      </w:r>
+      <w:r>
+        <w:rPr>
+          <w:rFonts w:ascii="Times New Roman" w:hAnsi="Times New Roman" w:cs="Times New Roman"/>
+          <w:sz w:val="24"/>
+          <w:szCs w:val="24"/>
+        </w:rPr>
+        <w:fldChar w:fldCharType="begin" w:fldLock="1"/>
+      </w:r>
+      <w:r>
+        <w:rPr>
+          <w:rFonts w:ascii="Times New Roman" w:hAnsi="Times New Roman" w:cs="Times New Roman"/>
+          <w:sz w:val="24"/>
+          <w:szCs w:val="24"/>
+        </w:rPr>
+        <w:instrText>ADDIN CSL_CITATION {"citationItems":[{"id":"ITEM-1","itemData":{"DOI":"10.1071/WF08088","ISBN":"1049-8001","ISSN":"1049-8001","abstract":"LANDFIRE is a 5-year, multipartner project producing consistent and comprehensive maps and data describ-ing vegetation, wildland fuel, fire regimes and ecological departure from historical conditions across the United States. It is a shared project between the wildland fire management and research and development programs of the US Depart-ment of Agriculture Forest Service and US Department of the Interior. LANDFIRE meets agency and partner needs for comprehensive, integrated data to support landscape-level fire management planning and prioritization, commu-nity and firefighter protection, effective resource allocation, and collaboration between agencies and the public. The LANDFIRE data production framework is interdisciplinary, science-based and fully repeatable, and integrates many geospatial technologies including biophysical gradient analyses, remote sensing, vegetation modelling, ecological simu-lation, and landscape disturbance and successional modelling. LANDFIRE data products are created as 30-m raster grids and are available over the internet at www.landfire.gov, accessed 22 April 2009. The data products are produced at scales that may be useful for prioritizing and planning individual hazardous fuel reduction and ecosystem restoration projects; however, the applicability of data products varies by location and specific use, and products may need to be adjusted by local users.","author":[{"dropping-particle":"","family":"Rollins","given":"Matthew G.","non-dropping-particle":"","parse-names":false,"suffix":""}],"container-title":"International Journal of Wildland Fire","id":"ITEM-1","issue":"3","issued":{"date-parts":[["2009"]]},"note":"LANDFIRE is a project that produces comprehensive maps and data that describes vegetation, wildland fuel, fire regimes, and ecological departure from historical conditions in the United States. It is a shared project between the United States Department of Agriculture and the US department of the Interior. The LANDFIRE data presents an interdisciplinary approach with many different ways of retrieving the data. This data uses 30 meter raster sets to represent the collected data and are available on LANDFIRE's website. The data can be used to prioritize and plan hazardous fuel reduction. We can use this in our study to get data on our study areas.","page":"235-249","title":"LANDFIRE: a nationally consistent vegetation, wildland fire, and fuel assessment","type":"article-journal","volume":"18"},"uris":["http://www.mendeley.com/documents/?uuid=4594df6e-89b1-41d7-b1fa-9e6e54b057b3"]}],"mendeley":{"formattedCitation":"(Rollins, 2009)","plainTextFormattedCitation":"(Rollins, 2009)","previouslyFormattedCitation":"(Rollins, 2009)"},"properties":{"noteIndex":0},"schema":"https://github.com/citation-style-language/schema/raw/master/csl-citation.json"}</w:instrText>
+      </w:r>
+      <w:r>
+        <w:rPr>
+          <w:rFonts w:ascii="Times New Roman" w:hAnsi="Times New Roman" w:cs="Times New Roman"/>
+          <w:sz w:val="24"/>
+          <w:szCs w:val="24"/>
+        </w:rPr>
+        <w:fldChar w:fldCharType="separate"/>
+      </w:r>
+      <w:r>
+        <w:rPr>
+          <w:rFonts w:ascii="Times New Roman" w:hAnsi="Times New Roman" w:cs="Times New Roman"/>
+          <w:noProof/>
+          <w:sz w:val="24"/>
+          <w:szCs w:val="24"/>
+        </w:rPr>
+        <w:t>(Rollins, 2009)</w:t>
+      </w:r>
+      <w:r>
+        <w:rPr>
+          <w:rFonts w:ascii="Times New Roman" w:hAnsi="Times New Roman" w:cs="Times New Roman"/>
+          <w:sz w:val="24"/>
+          <w:szCs w:val="24"/>
+        </w:rPr>
+        <w:fldChar w:fldCharType="end"/>
+      </w:r>
+      <w:r>
+        <w:rPr>
+          <w:rFonts w:ascii="Times New Roman" w:hAnsi="Times New Roman" w:cs="Times New Roman"/>
+          <w:sz w:val="24"/>
+          <w:szCs w:val="24"/>
+        </w:rPr>
+        <w:t xml:space="preserve">. Such maps give point values of fuel loading that, like most point estimates, are most likely not correct in a particular time or place </w:t>
+      </w:r>
+      <w:r>
+        <w:rPr>
+          <w:rFonts w:ascii="Times New Roman" w:hAnsi="Times New Roman" w:cs="Times New Roman"/>
+          <w:sz w:val="24"/>
+          <w:szCs w:val="24"/>
+        </w:rPr>
+        <w:fldChar w:fldCharType="begin" w:fldLock="1"/>
+      </w:r>
+      <w:r>
+        <w:rPr>
+          <w:rFonts w:ascii="Times New Roman" w:hAnsi="Times New Roman" w:cs="Times New Roman"/>
+          <w:sz w:val="24"/>
+          <w:szCs w:val="24"/>
+        </w:rPr>
+        <w:instrText>ADDIN CSL_CITATION {"citationItems":[{"id":"ITEM-1","itemData":{"DOI":"10.1016/j.foreco.2013.06.001","ISBN":"0378-1127","ISSN":"03781127","abstract":"Fuel Loading Models (FLMs) and Fuel Characteristic Classification System (FCCSs) fuelbeds are used throughout wildland fire science and management to simplify fuel inputs into fire behavior and effects models, but they have yet to be thoroughly evaluated with field data. In this study, we used a large dataset of Forest Inventory and Analysis (FIA) surface fuel estimates (n=13,138) to create a new fuel classification called Fuel Type Groups (FTGs) from FIA forest type groups, and then keyed an FLM, FCCS, and FTG class to each FIA plot based on fuel loadings and stand conditions. We then compared FIA sampled loadings to the keyed class loading values for four surface fuel components (duff, litter, fine woody debris, coarse woody debris) and to mapped FLM, FCCS, and FTG class loading values from spatial fuel products. We found poor performances (R2&lt;0.30) for most fuel component loadings in all three classifications that, in turn, contributed to poor mapping accuracies. The main reason for the poor performances is the high variability of the four fuel component loadings within classification categories and the inherent scale of this variability does not seem to match the FIA measurement scale or LANDFIRE mapping scale. © 2013 Elsevier B.V.","author":[{"dropping-particle":"","family":"Keane","given":"Robert E.","non-dropping-particle":"","parse-names":false,"suffix":""},{"dropping-particle":"","family":"Herynk","given":"Jason M.","non-dropping-particle":"","parse-names":false,"suffix":""},{"dropping-particle":"","family":"Toney","given":"Chris","non-dropping-particle":"","parse-names":false,"suffix":""},{"dropping-particle":"","family":"Urbanski","given":"Shawn P.","non-dropping-particle":"","parse-names":false,"suffix":""},{"dropping-particle":"","family":"Lutes","given":"Duncan C.","non-dropping-particle":"","parse-names":false,"suffix":""},{"dropping-particle":"","family":"Ottmar","given":"Roger D.","non-dropping-particle":"","parse-names":false,"suffix":""}],"container-title":"Forest Ecology and Management","id":"ITEM-1","issued":{"date-parts":[["2013"]]},"page":"248-263","publisher":"Elsevier B.V.","title":"Evaluating the performance and mapping of three fuel classification systems using Forest Inventory and Analysis surface fuel measurements","type":"article-journal","volume":"305"},"uris":["http://www.mendeley.com/documents/?uuid=da30b6c6-9a6e-4aec-b20d-332f31f4891f"]}],"mendeley":{"formattedCitation":"(Keane et al., 2013)","plainTextFormattedCitation":"(Keane et al., 2013)","previouslyFormattedCitation":"(Keane et al., 2013)"},"properties":{"noteIndex":0},"schema":"https://github.com/citation-style-language/schema/raw/master/csl-citation.json"}</w:instrText>
+      </w:r>
+      <w:r>
+        <w:rPr>
+          <w:rFonts w:ascii="Times New Roman" w:hAnsi="Times New Roman" w:cs="Times New Roman"/>
+          <w:sz w:val="24"/>
+          <w:szCs w:val="24"/>
+        </w:rPr>
+        <w:fldChar w:fldCharType="separate"/>
+      </w:r>
+      <w:r>
+        <w:rPr>
+          <w:rFonts w:ascii="Times New Roman" w:hAnsi="Times New Roman" w:cs="Times New Roman"/>
+          <w:noProof/>
+          <w:sz w:val="24"/>
+          <w:szCs w:val="24"/>
+        </w:rPr>
+        <w:t>(Keane et al., 2013)</w:t>
+      </w:r>
+      <w:r>
+        <w:rPr>
+          <w:rFonts w:ascii="Times New Roman" w:hAnsi="Times New Roman" w:cs="Times New Roman"/>
+          <w:sz w:val="24"/>
+          <w:szCs w:val="24"/>
+        </w:rPr>
+        <w:fldChar w:fldCharType="end"/>
+      </w:r>
+      <w:r>
+        <w:rPr>
+          <w:rFonts w:ascii="Times New Roman" w:hAnsi="Times New Roman" w:cs="Times New Roman"/>
+          <w:sz w:val="24"/>
+          <w:szCs w:val="24"/>
+        </w:rPr>
+        <w:t xml:space="preserve">. They also provide false precision for model estimates by returning point predictions for emissions, masking uncertainty in emissions due to </w:t>
+      </w:r>
+      <w:r>
+        <w:rPr>
+          <w:rFonts w:ascii="Times New Roman" w:hAnsi="Times New Roman" w:cs="Times New Roman"/>
+          <w:sz w:val="24"/>
+          <w:szCs w:val="24"/>
+        </w:rPr>
+        <w:t>variability</w:t>
+      </w:r>
+      <w:r>
+        <w:rPr>
+          <w:rFonts w:ascii="Times New Roman" w:hAnsi="Times New Roman" w:cs="Times New Roman"/>
+          <w:sz w:val="24"/>
+          <w:szCs w:val="24"/>
+        </w:rPr>
+        <w:t xml:space="preserve"> in fuel loading values. </w:t>
+      </w:r>
+    </w:p>
+    <w:p>
+      <w:pPr>
+        <w:rPr>
+          <w:rFonts w:ascii="Times New Roman" w:hAnsi="Times New Roman" w:cs="Times New Roman"/>
+          <w:sz w:val="24"/>
+          <w:szCs w:val="24"/>
+        </w:rPr>
+      </w:pPr>
+      <w:r>
+        <w:rPr>
+          <w:rFonts w:ascii="Times New Roman" w:hAnsi="Times New Roman" w:cs="Times New Roman"/>
+          <w:sz w:val="24"/>
+          <w:szCs w:val="24"/>
+        </w:rPr>
+        <w:lastRenderedPageBreak/>
+        <w:t>Prichard et al. (</w:t>
       </w:r>
       <w:r>
         <w:rPr>
@@ -826,15 +1245,33 @@
           <w:szCs w:val="24"/>
           <w:highlight w:val="yellow"/>
         </w:rPr>
-        <w:t>ref</w:t>
-      </w:r>
-      <w:r>
-        <w:rPr>
-          <w:rFonts w:ascii="Times New Roman" w:hAnsi="Times New Roman" w:cs="Times New Roman"/>
-          <w:sz w:val="24"/>
-          <w:szCs w:val="24"/>
-        </w:rPr>
-        <w:t xml:space="preserve">) </w:t>
+        <w:t>in review at least we hope!</w:t>
+      </w:r>
+      <w:r>
+        <w:rPr>
+          <w:rFonts w:ascii="Times New Roman" w:hAnsi="Times New Roman" w:cs="Times New Roman"/>
+          <w:sz w:val="24"/>
+          <w:szCs w:val="24"/>
+        </w:rPr>
+        <w:t xml:space="preserve">) recently compiled a database of fuel loading aggregated by major Existing Vegetation Type Groups (EVG’s) classified by the </w:t>
+      </w:r>
+      <w:proofErr w:type="spellStart"/>
+      <w:r>
+        <w:rPr>
+          <w:rFonts w:ascii="Times New Roman" w:hAnsi="Times New Roman" w:cs="Times New Roman"/>
+          <w:sz w:val="24"/>
+          <w:szCs w:val="24"/>
+        </w:rPr>
+        <w:t>Landfire</w:t>
+      </w:r>
+      <w:proofErr w:type="spellEnd"/>
+      <w:r>
+        <w:rPr>
+          <w:rFonts w:ascii="Times New Roman" w:hAnsi="Times New Roman" w:cs="Times New Roman"/>
+          <w:sz w:val="24"/>
+          <w:szCs w:val="24"/>
+        </w:rPr>
+        <w:t xml:space="preserve"> project. For each fuel loading type with sufficient </w:t>
       </w:r>
       <w:proofErr w:type="gramStart"/>
       <w:r>
@@ -843,7 +1280,7 @@
           <w:sz w:val="24"/>
           <w:szCs w:val="24"/>
         </w:rPr>
-        <w:t>have been used</w:t>
+        <w:t>coverage</w:t>
       </w:r>
       <w:proofErr w:type="gramEnd"/>
       <w:r>
@@ -852,117 +1289,50 @@
           <w:sz w:val="24"/>
           <w:szCs w:val="24"/>
         </w:rPr>
-        <w:t xml:space="preserve"> for planning (ref?), (</w:t>
-      </w:r>
-      <w:r>
-        <w:rPr>
-          <w:rFonts w:ascii="Times New Roman" w:hAnsi="Times New Roman" w:cs="Times New Roman"/>
-          <w:sz w:val="24"/>
-          <w:szCs w:val="24"/>
-          <w:highlight w:val="yellow"/>
-        </w:rPr>
-        <w:t>uses for Consume and FOFEM list and refs</w:t>
-      </w:r>
-      <w:r>
-        <w:rPr>
-          <w:rFonts w:ascii="Times New Roman" w:hAnsi="Times New Roman" w:cs="Times New Roman"/>
-          <w:sz w:val="24"/>
-          <w:szCs w:val="24"/>
-        </w:rPr>
-        <w:t>).</w:t>
-      </w:r>
-      <w:r>
-        <w:rPr>
-          <w:rFonts w:ascii="Times New Roman" w:hAnsi="Times New Roman" w:cs="Times New Roman"/>
-          <w:sz w:val="24"/>
-          <w:szCs w:val="24"/>
-        </w:rPr>
-        <w:t xml:space="preserve"> </w:t>
-      </w:r>
-    </w:p>
-    <w:p>
-      <w:pPr>
-        <w:rPr>
-          <w:rFonts w:ascii="Times New Roman" w:hAnsi="Times New Roman" w:cs="Times New Roman"/>
-          <w:sz w:val="24"/>
-          <w:szCs w:val="24"/>
-        </w:rPr>
-      </w:pPr>
-      <w:r>
-        <w:rPr>
-          <w:rFonts w:ascii="Times New Roman" w:hAnsi="Times New Roman" w:cs="Times New Roman"/>
-          <w:sz w:val="24"/>
-          <w:szCs w:val="24"/>
-        </w:rPr>
-        <w:t>There are two major inputs required to predict emissions of important pollutants from wildfire: the loading (Mg ha</w:t>
-      </w:r>
-      <w:r>
-        <w:rPr>
-          <w:rFonts w:ascii="Times New Roman" w:hAnsi="Times New Roman" w:cs="Times New Roman"/>
-          <w:sz w:val="24"/>
-          <w:szCs w:val="24"/>
-          <w:vertAlign w:val="superscript"/>
-        </w:rPr>
-        <w:t>-1</w:t>
-      </w:r>
-      <w:r>
-        <w:rPr>
-          <w:rFonts w:ascii="Times New Roman" w:hAnsi="Times New Roman" w:cs="Times New Roman"/>
-          <w:sz w:val="24"/>
-          <w:szCs w:val="24"/>
-        </w:rPr>
-        <w:t>) of important fuel types (list? Table maybe) and the environmental conditions for burning (list? Table maybe).</w:t>
-      </w:r>
-      <w:r>
-        <w:rPr>
-          <w:rFonts w:ascii="Times New Roman" w:hAnsi="Times New Roman" w:cs="Times New Roman"/>
-          <w:sz w:val="24"/>
-          <w:szCs w:val="24"/>
-        </w:rPr>
-        <w:t xml:space="preserve"> Both of these may be sources of uncertainty for emissions predictions.</w:t>
-      </w:r>
-      <w:r>
-        <w:rPr>
-          <w:rFonts w:ascii="Times New Roman" w:hAnsi="Times New Roman" w:cs="Times New Roman"/>
-          <w:sz w:val="24"/>
-          <w:szCs w:val="24"/>
-        </w:rPr>
-        <w:t xml:space="preserve"> It is rare to measure fuel loadings directly before a wildfire, and often studies of emissions rely on coarse maps (</w:t>
-      </w:r>
-      <w:r>
-        <w:rPr>
-          <w:rFonts w:ascii="Times New Roman" w:hAnsi="Times New Roman" w:cs="Times New Roman"/>
-          <w:sz w:val="24"/>
-          <w:szCs w:val="24"/>
-          <w:highlight w:val="yellow"/>
-        </w:rPr>
-        <w:t>ref examples</w:t>
-      </w:r>
-      <w:r>
-        <w:rPr>
-          <w:rFonts w:ascii="Times New Roman" w:hAnsi="Times New Roman" w:cs="Times New Roman"/>
-          <w:sz w:val="24"/>
-          <w:szCs w:val="24"/>
-        </w:rPr>
-        <w:t xml:space="preserve">) that classify fuel types into fuel beds (such as the Fuels Characterization and Classification system; FCCS) or fuel loading models (FLMs) that are provided by the </w:t>
-      </w:r>
-      <w:proofErr w:type="spellStart"/>
-      <w:r>
-        <w:rPr>
-          <w:rFonts w:ascii="Times New Roman" w:hAnsi="Times New Roman" w:cs="Times New Roman"/>
-          <w:sz w:val="24"/>
-          <w:szCs w:val="24"/>
-        </w:rPr>
-        <w:t>Landfire</w:t>
-      </w:r>
-      <w:proofErr w:type="spellEnd"/>
-      <w:r>
-        <w:rPr>
-          <w:rFonts w:ascii="Times New Roman" w:hAnsi="Times New Roman" w:cs="Times New Roman"/>
-          <w:sz w:val="24"/>
-          <w:szCs w:val="24"/>
-        </w:rPr>
-        <w:t xml:space="preserve"> project </w:t>
+        <w:t xml:space="preserve"> they estimated empirical loading distributions using either the log-normal or gamma distributions. These empirical distributions provide an estimate of the variability and uncertainty in fuel loading amount for a given EVG and provide a resource to evaluate sensitivity and quantify uncertainty in prediction of pollution emissions from wildfire.</w:t>
+      </w:r>
+      <w:r>
+        <w:rPr>
+          <w:rFonts w:ascii="Times New Roman" w:hAnsi="Times New Roman" w:cs="Times New Roman"/>
+          <w:sz w:val="24"/>
+          <w:szCs w:val="24"/>
+        </w:rPr>
+        <w:t xml:space="preserve"> This database allows us to identify for any given pixel in a map of fuel loadings both the expected loading (the point estimate) and uncertainty in the expected value (the variability). Absent measurements of fuel loadings in proximity to a fire </w:t>
+      </w:r>
+      <w:proofErr w:type="gramStart"/>
+      <w:r>
+        <w:rPr>
+          <w:rFonts w:ascii="Times New Roman" w:hAnsi="Times New Roman" w:cs="Times New Roman"/>
+          <w:sz w:val="24"/>
+          <w:szCs w:val="24"/>
+        </w:rPr>
+        <w:t>event</w:t>
+      </w:r>
+      <w:proofErr w:type="gramEnd"/>
+      <w:r>
+        <w:rPr>
+          <w:rFonts w:ascii="Times New Roman" w:hAnsi="Times New Roman" w:cs="Times New Roman"/>
+          <w:sz w:val="24"/>
+          <w:szCs w:val="24"/>
+        </w:rPr>
+        <w:t xml:space="preserve"> this provides a range of likely values for fuel loading in a given pixel. </w:t>
+      </w:r>
+    </w:p>
+    <w:p>
+      <w:pPr>
+        <w:rPr>
+          <w:rFonts w:ascii="Times New Roman" w:hAnsi="Times New Roman" w:cs="Times New Roman"/>
+          <w:sz w:val="24"/>
+          <w:szCs w:val="24"/>
+        </w:rPr>
+      </w:pPr>
+      <w:r>
+        <w:rPr>
+          <w:rFonts w:ascii="Times New Roman" w:hAnsi="Times New Roman" w:cs="Times New Roman"/>
+          <w:sz w:val="24"/>
+          <w:szCs w:val="24"/>
+        </w:rPr>
+        <w:t xml:space="preserve">Recently the uncertainty in estimates of fuel consumption in Consume and FOFEM due to uncertainty in empirical coefficient estimates (a form of parameter uncertainty) has been quantified </w:t>
       </w:r>
       <w:r>
         <w:rPr>
@@ -978,7 +1348,7 @@
           <w:sz w:val="24"/>
           <w:szCs w:val="24"/>
         </w:rPr>
-        <w:instrText>ADDIN CSL_CITATION {"citationItems":[{"id":"ITEM-1","itemData":{"DOI":"10.1071/WF08088","ISBN":"1049-8001","ISSN":"1049-8001","abstract":"LANDFIRE is a 5-year, multipartner project producing consistent and comprehensive maps and data describ-ing vegetation, wildland fuel, fire regimes and ecological departure from historical conditions across the United States. It is a shared project between the wildland fire management and research and development programs of the US Depart-ment of Agriculture Forest Service and US Department of the Interior. LANDFIRE meets agency and partner needs for comprehensive, integrated data to support landscape-level fire management planning and prioritization, commu-nity and firefighter protection, effective resource allocation, and collaboration between agencies and the public. The LANDFIRE data production framework is interdisciplinary, science-based and fully repeatable, and integrates many geospatial technologies including biophysical gradient analyses, remote sensing, vegetation modelling, ecological simu-lation, and landscape disturbance and successional modelling. LANDFIRE data products are created as 30-m raster grids and are available over the internet at www.landfire.gov, accessed 22 April 2009. The data products are produced at scales that may be useful for prioritizing and planning individual hazardous fuel reduction and ecosystem restoration projects; however, the applicability of data products varies by location and specific use, and products may need to be adjusted by local users.","author":[{"dropping-particle":"","family":"Rollins","given":"Matthew G.","non-dropping-particle":"","parse-names":false,"suffix":""}],"container-title":"International Journal of Wildland Fire","id":"ITEM-1","issue":"3","issued":{"date-parts":[["2009"]]},"note":"LANDFIRE is a project that produces comprehensive maps and data that describes vegetation, wildland fuel, fire regimes, and ecological departure from historical conditions in the United States. It is a shared project between the United States Department of Agriculture and the US department of the Interior. The LANDFIRE data presents an interdisciplinary approach with many different ways of retrieving the data. This data uses 30 meter raster sets to represent the collected data and are available on LANDFIRE's website. The data can be used to prioritize and plan hazardous fuel reduction. We can use this in our study to get data on our study areas.","page":"235-249","title":"LANDFIRE: a nationally consistent vegetation, wildland fire, and fuel assessment","type":"article-journal","volume":"18"},"uris":["http://www.mendeley.com/documents/?uuid=4594df6e-89b1-41d7-b1fa-9e6e54b057b3"]}],"mendeley":{"formattedCitation":"(Rollins, 2009)","plainTextFormattedCitation":"(Rollins, 2009)","previouslyFormattedCitation":"(Rollins, 2009)"},"properties":{"noteIndex":0},"schema":"https://github.com/citation-style-language/schema/raw/master/csl-citation.json"}</w:instrText>
+        <w:instrText>ADDIN CSL_CITATION {"citationItems":[{"id":"ITEM-1","itemData":{"DOI":"10.1016/j.dib.2017.10.029","ISSN":"23523409","abstract":"© 2017 The Authors We present pre-burn biomass and consumption data from 60 prescribed burns in the southeastern and western United States. The datasets include pre-burn biomass in Mg/ha by fuel category: herbaceous fuels, shrubs, 1-hr, 10-hr, 100-hr, 1000-hr, 10,000-hr, and  &gt;  10,000-hr downed wood, litter and duff. Pre-burn depth (cm) and reduction (cm) are provided for litter and duff layers. Day-of-burn fuel moistures and weather are also listed by site.","author":[{"dropping-particle":"","family":"Prichard","given":"S.J.","non-dropping-particle":"","parse-names":false,"suffix":""},{"dropping-particle":"","family":"Kennedy","given":"M.C.","non-dropping-particle":"","parse-names":false,"suffix":""},{"dropping-particle":"","family":"Wright","given":"C.S.","non-dropping-particle":"","parse-names":false,"suffix":""},{"dropping-particle":"","family":"Cronan","given":"J.B.","non-dropping-particle":"","parse-names":false,"suffix":""},{"dropping-particle":"","family":"Ottmar","given":"R.D.","non-dropping-particle":"","parse-names":false,"suffix":""}],"container-title":"Data in Brief","id":"ITEM-1","issued":{"date-parts":[["2017"]]},"title":"Predicting forest floor and woody fuel consumption from prescribed burns in southern and western pine ecosystems of the United States","type":"article-journal","volume":"15"},"uris":["http://www.mendeley.com/documents/?uuid=edfdad1b-d27a-3f5f-a243-e5640827b5f5"]},{"id":"ITEM-2","itemData":{"DOI":"DOI 10.1139/cjfr-2013-0499","ISBN":"0045-5067","ISSN":"0045-5067","abstract":"Reliable predictions of fuel consumption are critical in the eastern United States (US), where prescribed burning is frequently applied to forests and air quality is of increasing concern. CONSUME and the First Order Fire Effects Model (FOFEM), predictive models developed to estimate fuel consumption and emissions from wildland fires, have not been systematically evaluated for application in the eastern US using the same validation data set. In this study, we compiled a fuel consumption data set from 54 operational prescribed fires (43 pine and 11 mixed hardwood sites) to assess each model's uncertainties and application limits. Regions of indifference between measured and predicted values by fuel category and forest type represent the potential error that modelers could incur in estimating fuel consumption by category. Overall, FOFEM predictions have narrower regions of indifference than CONSUME and suggest better correspondence between measured and predicted consumption. However, both models offer reliable predictions of live fuel (shrubs and herbaceous vegetation) and 1 h fine fuels. Results suggest that CONSUME and FOFEM can be improved in their predictive capability for woody fuel, litter, and duff consumption for eastern US forests. Because of their high biomass and potential smoke management problems, refining estimates of litter and duff consumption is of particular importance.","author":[{"dropping-particle":"","family":"Prichard","given":"S J","non-dropping-particle":"","parse-names":false,"suffix":""},{"dropping-particle":"","family":"Karau","given":"E C","non-dropping-particle":"","parse-names":false,"suffix":""},{"dropping-particle":"","family":"Ottmar","given":"R D","non-dropping-particle":"","parse-names":false,"suffix":""},{"dropping-particle":"","family":"Kennedy","given":"M C","non-dropping-particle":"","parse-names":false,"suffix":""},{"dropping-particle":"","family":"Cronan","given":"J B","non-dropping-particle":"","parse-names":false,"suffix":""},{"dropping-particle":"","family":"Wright","given":"C S","non-dropping-particle":"","parse-names":false,"suffix":""},{"dropping-particle":"","family":"Keane","given":"R E","non-dropping-particle":"","parse-names":false,"suffix":""}],"container-title":"Canadian Journal of Forest Research-Revue Canadienne De Recherche Forestiere","id":"ITEM-2","issue":"April","issued":{"date-parts":[["2014"]]},"page":"784-795","title":"Evaluation of the CONSUME and FOFEM fuel consumption models in pine and mixed hardwood forests of the eastern United States","type":"article-journal","volume":"44"},"uris":["http://www.mendeley.com/documents/?uuid=1c75d7a4-6da1-4589-b0d7-608957e50f7c"]}],"mendeley":{"formattedCitation":"(Prichard et al., 2017, 2014)","plainTextFormattedCitation":"(Prichard et al., 2017, 2014)","previouslyFormattedCitation":"(Prichard et al., 2017, 2014)"},"properties":{"noteIndex":0},"schema":"https://github.com/citation-style-language/schema/raw/master/csl-citation.json"}</w:instrText>
       </w:r>
       <w:r>
         <w:rPr>
@@ -995,48 +1365,10 @@
           <w:sz w:val="24"/>
           <w:szCs w:val="24"/>
         </w:rPr>
-        <w:t>(Rollins, 2009)</w:t>
-      </w:r>
-      <w:r>
-        <w:rPr>
-          <w:rFonts w:ascii="Times New Roman" w:hAnsi="Times New Roman" w:cs="Times New Roman"/>
-          <w:sz w:val="24"/>
-          <w:szCs w:val="24"/>
-        </w:rPr>
-        <w:fldChar w:fldCharType="end"/>
-      </w:r>
-      <w:r>
-        <w:rPr>
-          <w:rFonts w:ascii="Times New Roman" w:hAnsi="Times New Roman" w:cs="Times New Roman"/>
-          <w:sz w:val="24"/>
-          <w:szCs w:val="24"/>
-        </w:rPr>
-        <w:t xml:space="preserve">. Such maps give point values of fuel loading that, like most point estimates, are most likely not correct in a particular time or place </w:t>
-      </w:r>
-      <w:r>
-        <w:rPr>
-          <w:rFonts w:ascii="Times New Roman" w:hAnsi="Times New Roman" w:cs="Times New Roman"/>
-          <w:sz w:val="24"/>
-          <w:szCs w:val="24"/>
-        </w:rPr>
-        <w:fldChar w:fldCharType="begin" w:fldLock="1"/>
-      </w:r>
-      <w:r>
-        <w:rPr>
-          <w:rFonts w:ascii="Times New Roman" w:hAnsi="Times New Roman" w:cs="Times New Roman"/>
-          <w:sz w:val="24"/>
-          <w:szCs w:val="24"/>
-        </w:rPr>
-        <w:instrText>ADDIN CSL_CITATION {"citationItems":[{"id":"ITEM-1","itemData":{"DOI":"10.1016/j.foreco.2013.06.001","ISBN":"0378-1127","ISSN":"03781127","abstract":"Fuel Loading Models (FLMs) and Fuel Characteristic Classification System (FCCSs) fuelbeds are used throughout wildland fire science and management to simplify fuel inputs into fire behavior and effects models, but they have yet to be thoroughly evaluated with field data. In this study, we used a large dataset of Forest Inventory and Analysis (FIA) surface fuel estimates (n=13,138) to create a new fuel classification called Fuel Type Groups (FTGs) from FIA forest type groups, and then keyed an FLM, FCCS, and FTG class to each FIA plot based on fuel loadings and stand conditions. We then compared FIA sampled loadings to the keyed class loading values for four surface fuel components (duff, litter, fine woody debris, coarse woody debris) and to mapped FLM, FCCS, and FTG class loading values from spatial fuel products. We found poor performances (R2&lt;0.30) for most fuel component loadings in all three classifications that, in turn, contributed to poor mapping accuracies. The main reason for the poor performances is the high variability of the four fuel component loadings within classification categories and the inherent scale of this variability does not seem to match the FIA measurement scale or LANDFIRE mapping scale. © 2013 Elsevier B.V.","author":[{"dropping-particle":"","family":"Keane","given":"Robert E.","non-dropping-particle":"","parse-names":false,"suffix":""},{"dropping-particle":"","family":"Herynk","given":"Jason M.","non-dropping-particle":"","parse-names":false,"suffix":""},{"dropping-particle":"","family":"Toney","given":"Chris","non-dropping-particle":"","parse-names":false,"suffix":""},{"dropping-particle":"","family":"Urbanski","given":"Shawn P.","non-dropping-particle":"","parse-names":false,"suffix":""},{"dropping-particle":"","family":"Lutes","given":"Duncan C.","non-dropping-particle":"","parse-names":false,"suffix":""},{"dropping-particle":"","family":"Ottmar","given":"Roger D.","non-dropping-particle":"","parse-names":false,"suffix":""}],"container-title":"Forest Ecology and Management","id":"ITEM-1","issued":{"date-parts":[["2013"]]},"page":"248-263","publisher":"Elsevier B.V.","title":"Evaluating the performance and mapping of three fuel classification systems using Forest Inventory and Analysis surface fuel measurements","type":"article-journal","volume":"305"},"uris":["http://www.mendeley.com/documents/?uuid=da30b6c6-9a6e-4aec-b20d-332f31f4891f"]}],"mendeley":{"formattedCitation":"(Keane et al., 2013)","plainTextFormattedCitation":"(Keane et al., 2013)","previouslyFormattedCitation":"(Keane et al., 2013)"},"properties":{"noteIndex":0},"schema":"https://github.com/citation-style-language/schema/raw/master/csl-citation.json"}</w:instrText>
-      </w:r>
-      <w:r>
-        <w:rPr>
-          <w:rFonts w:ascii="Times New Roman" w:hAnsi="Times New Roman" w:cs="Times New Roman"/>
-          <w:sz w:val="24"/>
-          <w:szCs w:val="24"/>
-        </w:rPr>
-        <w:fldChar w:fldCharType="separate"/>
-      </w:r>
+        <w:t>(Prichard et al., 20</w:t>
+      </w:r>
+      <w:bookmarkStart w:id="0" w:name="_GoBack"/>
+      <w:bookmarkEnd w:id="0"/>
       <w:r>
         <w:rPr>
           <w:rFonts w:ascii="Times New Roman" w:hAnsi="Times New Roman" w:cs="Times New Roman"/>
@@ -1044,135 +1376,7 @@
           <w:sz w:val="24"/>
           <w:szCs w:val="24"/>
         </w:rPr>
-        <w:t>(Keane et al., 2013)</w:t>
-      </w:r>
-      <w:r>
-        <w:rPr>
-          <w:rFonts w:ascii="Times New Roman" w:hAnsi="Times New Roman" w:cs="Times New Roman"/>
-          <w:sz w:val="24"/>
-          <w:szCs w:val="24"/>
-        </w:rPr>
-        <w:fldChar w:fldCharType="end"/>
-      </w:r>
-      <w:r>
-        <w:rPr>
-          <w:rFonts w:ascii="Times New Roman" w:hAnsi="Times New Roman" w:cs="Times New Roman"/>
-          <w:sz w:val="24"/>
-          <w:szCs w:val="24"/>
-        </w:rPr>
-        <w:t xml:space="preserve">. They also provide false precision for model estimates by returning point predictions for emissions, masking uncertainty in emissions due to uncertainty in fuel loading values. </w:t>
-      </w:r>
-    </w:p>
-    <w:p>
-      <w:pPr>
-        <w:rPr>
-          <w:rFonts w:ascii="Times New Roman" w:hAnsi="Times New Roman" w:cs="Times New Roman"/>
-          <w:sz w:val="24"/>
-          <w:szCs w:val="24"/>
-        </w:rPr>
-      </w:pPr>
-      <w:r>
-        <w:rPr>
-          <w:rFonts w:ascii="Times New Roman" w:hAnsi="Times New Roman" w:cs="Times New Roman"/>
-          <w:sz w:val="24"/>
-          <w:szCs w:val="24"/>
-        </w:rPr>
-        <w:t xml:space="preserve">Prichard et al. (in review at least we hope!) recently compiled a database of fuel loading aggregated by major Existing Vegetation Type Groups (EVG’s) classified by the </w:t>
-      </w:r>
-      <w:proofErr w:type="spellStart"/>
-      <w:r>
-        <w:rPr>
-          <w:rFonts w:ascii="Times New Roman" w:hAnsi="Times New Roman" w:cs="Times New Roman"/>
-          <w:sz w:val="24"/>
-          <w:szCs w:val="24"/>
-        </w:rPr>
-        <w:t>Landfire</w:t>
-      </w:r>
-      <w:proofErr w:type="spellEnd"/>
-      <w:r>
-        <w:rPr>
-          <w:rFonts w:ascii="Times New Roman" w:hAnsi="Times New Roman" w:cs="Times New Roman"/>
-          <w:sz w:val="24"/>
-          <w:szCs w:val="24"/>
-        </w:rPr>
-        <w:t xml:space="preserve"> </w:t>
-      </w:r>
-      <w:r>
-        <w:rPr>
-          <w:rFonts w:ascii="Times New Roman" w:hAnsi="Times New Roman" w:cs="Times New Roman"/>
-          <w:sz w:val="24"/>
-          <w:szCs w:val="24"/>
-        </w:rPr>
-        <w:lastRenderedPageBreak/>
-        <w:t xml:space="preserve">project. For each fuel loading type with sufficient </w:t>
-      </w:r>
-      <w:proofErr w:type="gramStart"/>
-      <w:r>
-        <w:rPr>
-          <w:rFonts w:ascii="Times New Roman" w:hAnsi="Times New Roman" w:cs="Times New Roman"/>
-          <w:sz w:val="24"/>
-          <w:szCs w:val="24"/>
-        </w:rPr>
-        <w:t>coverage</w:t>
-      </w:r>
-      <w:proofErr w:type="gramEnd"/>
-      <w:r>
-        <w:rPr>
-          <w:rFonts w:ascii="Times New Roman" w:hAnsi="Times New Roman" w:cs="Times New Roman"/>
-          <w:sz w:val="24"/>
-          <w:szCs w:val="24"/>
-        </w:rPr>
-        <w:t xml:space="preserve"> they estimated empirical loading distributions using either the log-normal or gamma distributions. These empirical distributions provide an estimate of the variability and uncertainty in fuel loading amount for a given EVG and provide a resource to evaluate sensitivity and quantify uncertainty in prediction of pollution emissions from wildfire. </w:t>
-      </w:r>
-    </w:p>
-    <w:p>
-      <w:pPr>
-        <w:rPr>
-          <w:rFonts w:ascii="Times New Roman" w:hAnsi="Times New Roman" w:cs="Times New Roman"/>
-          <w:sz w:val="24"/>
-          <w:szCs w:val="24"/>
-        </w:rPr>
-      </w:pPr>
-      <w:r>
-        <w:rPr>
-          <w:rFonts w:ascii="Times New Roman" w:hAnsi="Times New Roman" w:cs="Times New Roman"/>
-          <w:sz w:val="24"/>
-          <w:szCs w:val="24"/>
-        </w:rPr>
-        <w:t xml:space="preserve">Recently the uncertainty in estimates of fuel consumption in Consume and FOFEM due to uncertainty in empirical coefficient estimates (a form of parameter uncertainty) has been quantified </w:t>
-      </w:r>
-      <w:r>
-        <w:rPr>
-          <w:rFonts w:ascii="Times New Roman" w:hAnsi="Times New Roman" w:cs="Times New Roman"/>
-          <w:sz w:val="24"/>
-          <w:szCs w:val="24"/>
-        </w:rPr>
-        <w:fldChar w:fldCharType="begin" w:fldLock="1"/>
-      </w:r>
-      <w:r>
-        <w:rPr>
-          <w:rFonts w:ascii="Times New Roman" w:hAnsi="Times New Roman" w:cs="Times New Roman"/>
-          <w:sz w:val="24"/>
-          <w:szCs w:val="24"/>
-        </w:rPr>
-        <w:instrText>ADDIN CSL_CITATION {"citationItems":[{"id":"ITEM-1","itemData":{"DOI":"10.1016/j.dib.2017.10.029","ISSN":"23523409","abstract":"© 2017 The Authors We present pre-burn biomass and consumption data from 60 prescribed burns in the southeastern and western United States. The datasets include pre-burn biomass in Mg/ha by fuel category: herbaceous fuels, shrubs, 1-hr, 10-hr, 100-hr, 1000-hr, 10,000-hr, and  &gt;  10,000-hr downed wood, litter and duff. Pre-burn depth (cm) and reduction (cm) are provided for litter and duff layers. Day-of-burn fuel moistures and weather are also listed by site.","author":[{"dropping-particle":"","family":"Prichard","given":"S.J.","non-dropping-particle":"","parse-names":false,"suffix":""},{"dropping-particle":"","family":"Kennedy","given":"M.C.","non-dropping-particle":"","parse-names":false,"suffix":""},{"dropping-particle":"","family":"Wright","given":"C.S.","non-dropping-particle":"","parse-names":false,"suffix":""},{"dropping-particle":"","family":"Cronan","given":"J.B.","non-dropping-particle":"","parse-names":false,"suffix":""},{"dropping-particle":"","family":"Ottmar","given":"R.D.","non-dropping-particle":"","parse-names":false,"suffix":""}],"container-title":"Data in Brief","id":"ITEM-1","issued":{"date-parts":[["2017"]]},"title":"Predicting forest floor and woody fuel consumption from prescribed burns in southern and western pine ecosystems of the United States","type":"article-journal","volume":"15"},"uris":["http://www.mendeley.com/documents/?uuid=edfdad1b-d27a-3f5f-a243-e5640827b5f5"]},{"id":"ITEM-2","itemData":{"DOI":"DOI 10.1139/cjfr-2013-0499","ISBN":"0045-5067","ISSN":"0045-5067","abstract":"Reliable predictions of fuel consumption are critical in the eastern United States (US), where prescribed burning is frequently applied to forests and air quality is of increasing concern. CONSUME and the First Order Fire Effects Model (FOFEM), predictive models developed to estimate fuel consumption and emissions from wildland fires, have not been systematically evaluated for application in the eastern US using the same validation data set. In this study, we compiled a fuel consumption data set from 54 operational prescribed fires (43 pine and 11 mixed hardwood sites) to assess each model's uncertainties and application limits. Regions of indifference between measured and predicted values by fuel category and forest type represent the potential error that modelers could incur in estimating fuel consumption by category. Overall, FOFEM predictions have narrower regions of indifference than CONSUME and suggest better correspondence between measured and predicted consumption. However, both models offer reliable predictions of live fuel (shrubs and herbaceous vegetation) and 1 h fine fuels. Results suggest that CONSUME and FOFEM can be improved in their predictive capability for woody fuel, litter, and duff consumption for eastern US forests. Because of their high biomass and potential smoke management problems, refining estimates of litter and duff consumption is of particular importance.","author":[{"dropping-particle":"","family":"Prichard","given":"S J","non-dropping-particle":"","parse-names":false,"suffix":""},{"dropping-particle":"","family":"Karau","given":"E C","non-dropping-particle":"","parse-names":false,"suffix":""},{"dropping-particle":"","family":"Ottmar","given":"R D","non-dropping-particle":"","parse-names":false,"suffix":""},{"dropping-particle":"","family":"Kennedy","given":"M C","non-dropping-particle":"","parse-names":false,"suffix":""},{"dropping-particle":"","family":"Cronan","given":"J B","non-dropping-particle":"","parse-names":false,"suffix":""},{"dropping-particle":"","family":"Wright","given":"C S","non-dropping-particle":"","parse-names":false,"suffix":""},{"dropping-particle":"","family":"Keane","given":"R E","non-dropping-particle":"","parse-names":false,"suffix":""}],"container-title":"Canadian Journal of Forest Research-Revue Canadienne De Recherche Forestiere","id":"ITEM-2","issue":"April","issued":{"date-parts":[["2014"]]},"page":"784-795","title":"Evaluation of the CONSUME and FOFEM fuel consumption models in pine and mixed hardwood forests of the eastern United States","type":"article-journal","volume":"44"},"uris":["http://www.mendeley.com/documents/?uuid=1c75d7a4-6da1-4589-b0d7-608957e50f7c"]}],"mendeley":{"formattedCitation":"(Prichard et al., 2017, 2014)","plainTextFormattedCitation":"(Prichard et al., 2017, 2014)","previouslyFormattedCitation":"(Prichard et al., 2017, 2014)"},"properties":{"noteIndex":0},"schema":"https://github.com/citation-style-language/schema/raw/master/csl-citation.json"}</w:instrText>
-      </w:r>
-      <w:r>
-        <w:rPr>
-          <w:rFonts w:ascii="Times New Roman" w:hAnsi="Times New Roman" w:cs="Times New Roman"/>
-          <w:sz w:val="24"/>
-          <w:szCs w:val="24"/>
-        </w:rPr>
-        <w:fldChar w:fldCharType="separate"/>
-      </w:r>
-      <w:r>
-        <w:rPr>
-          <w:rFonts w:ascii="Times New Roman" w:hAnsi="Times New Roman" w:cs="Times New Roman"/>
-          <w:noProof/>
-          <w:sz w:val="24"/>
-          <w:szCs w:val="24"/>
-        </w:rPr>
-        <w:t>(Prichard et al., 2017, 2014)</w:t>
+        <w:t>17, 2014)</w:t>
       </w:r>
       <w:r>
         <w:rPr>
@@ -1410,16 +1614,7 @@
           <w:sz w:val="24"/>
           <w:szCs w:val="24"/>
         </w:rPr>
-        <w:t>Consume and FOFEM</w:t>
-      </w:r>
-      <w:r>
-        <w:rPr>
-          <w:rFonts w:ascii="Times New Roman" w:hAnsi="Times New Roman" w:cs="Times New Roman"/>
-          <w:i/>
-          <w:sz w:val="24"/>
-          <w:szCs w:val="24"/>
-        </w:rPr>
-        <w:t xml:space="preserve"> descriptions (</w:t>
+        <w:t>Consume and FOFEM descriptions (</w:t>
       </w:r>
       <w:proofErr w:type="spellStart"/>
       <w:proofErr w:type="gramStart"/>
@@ -1507,6 +1702,42 @@
           <w:sz w:val="24"/>
           <w:szCs w:val="24"/>
         </w:rPr>
+        <w:t>For sensitivity and uncertainty analysis we group fuel types into those understood to be important for the flaming stage of combustion (100-hr, 10-hr, 1-hr, herb, litter, shrub) and those understood to be important for the smoldering phase of combustion (sound CWD, rotten CWD, and duff). We reduced all possible loadings to these combinations to facilitate our ability to calculate correlation matrices for sampling (see below)</w:t>
+      </w:r>
+      <w:proofErr w:type="gramStart"/>
+      <w:r>
+        <w:rPr>
+          <w:rFonts w:ascii="Times New Roman" w:hAnsi="Times New Roman" w:cs="Times New Roman"/>
+          <w:sz w:val="24"/>
+          <w:szCs w:val="24"/>
+        </w:rPr>
+        <w:t>,</w:t>
+      </w:r>
+      <w:proofErr w:type="gramEnd"/>
+      <w:r>
+        <w:rPr>
+          <w:rFonts w:ascii="Times New Roman" w:hAnsi="Times New Roman" w:cs="Times New Roman"/>
+          <w:sz w:val="24"/>
+          <w:szCs w:val="24"/>
+        </w:rPr>
+        <w:t xml:space="preserve"> increasing the chance we have complete cases in order to estimate the correlation matrix. </w:t>
+      </w:r>
+    </w:p>
+    <w:p>
+      <w:pPr>
+        <w:ind w:firstLine="720"/>
+        <w:rPr>
+          <w:rFonts w:ascii="Times New Roman" w:hAnsi="Times New Roman" w:cs="Times New Roman"/>
+          <w:sz w:val="24"/>
+          <w:szCs w:val="24"/>
+        </w:rPr>
+      </w:pPr>
+      <w:r>
+        <w:rPr>
+          <w:rFonts w:ascii="Times New Roman" w:hAnsi="Times New Roman" w:cs="Times New Roman"/>
+          <w:sz w:val="24"/>
+          <w:szCs w:val="24"/>
+        </w:rPr>
         <w:t xml:space="preserve">We follow the example of Prichard et al. (status) and choose </w:t>
       </w:r>
       <w:proofErr w:type="gramStart"/>
@@ -1525,7 +1756,15 @@
           <w:sz w:val="24"/>
           <w:szCs w:val="24"/>
         </w:rPr>
-        <w:t xml:space="preserve"> candidate EVGs for our analysis. These represent major vegetation groups in the continental US</w:t>
+        <w:t xml:space="preserve"> candidate EVGs for our analysis</w:t>
+      </w:r>
+      <w:r>
+        <w:rPr>
+          <w:rFonts w:ascii="Times New Roman" w:hAnsi="Times New Roman" w:cs="Times New Roman"/>
+          <w:sz w:val="24"/>
+          <w:szCs w:val="24"/>
+        </w:rPr>
+        <w:t>, 3 for the flaming phase of combustion and 3 for the smoldering phase of combustion</w:t>
       </w:r>
       <w:r>
         <w:rPr>
@@ -1541,7 +1780,26 @@
           <w:sz w:val="24"/>
           <w:szCs w:val="24"/>
         </w:rPr>
-        <w:t xml:space="preserve"> Of those groups, only ___ had sufficient coverage to estimate correlation matrices for the target fuel loading types. Those groups </w:t>
+        <w:t xml:space="preserve"> These were chosen both for their representation of major vegetation groups in the continental US, and for sufficient coverage of target fuel loading types in the database (&gt; 30 complete cases for the target fuel loading types). </w:t>
+      </w:r>
+    </w:p>
+    <w:p>
+      <w:pPr>
+        <w:ind w:firstLine="720"/>
+        <w:rPr>
+          <w:rFonts w:ascii="Times New Roman" w:hAnsi="Times New Roman" w:cs="Times New Roman"/>
+          <w:sz w:val="24"/>
+          <w:szCs w:val="24"/>
+        </w:rPr>
+      </w:pPr>
+      <w:r>
+        <w:rPr>
+          <w:rFonts w:ascii="Times New Roman" w:hAnsi="Times New Roman" w:cs="Times New Roman"/>
+          <w:sz w:val="24"/>
+          <w:szCs w:val="24"/>
+        </w:rPr>
+        <w:lastRenderedPageBreak/>
+        <w:t xml:space="preserve">In order to use the Consume and FOFEM models to estimate emissions we must provide loadings for all required fuel types, not just those that </w:t>
       </w:r>
       <w:proofErr w:type="gramStart"/>
       <w:r>
@@ -1550,7 +1808,15 @@
           <w:sz w:val="24"/>
           <w:szCs w:val="24"/>
         </w:rPr>
-        <w:t>are evaluated</w:t>
+        <w:t>a</w:t>
+      </w:r>
+      <w:r>
+        <w:rPr>
+          <w:rFonts w:ascii="Times New Roman" w:hAnsi="Times New Roman" w:cs="Times New Roman"/>
+          <w:sz w:val="24"/>
+          <w:szCs w:val="24"/>
+        </w:rPr>
+        <w:t>re sampled</w:t>
       </w:r>
       <w:proofErr w:type="gramEnd"/>
       <w:r>
@@ -1559,7 +1825,122 @@
           <w:sz w:val="24"/>
           <w:szCs w:val="24"/>
         </w:rPr>
-        <w:t xml:space="preserve"> here. </w:t>
+        <w:t xml:space="preserve">. We </w:t>
+      </w:r>
+      <w:r>
+        <w:rPr>
+          <w:rFonts w:ascii="Times New Roman" w:hAnsi="Times New Roman" w:cs="Times New Roman"/>
+          <w:sz w:val="24"/>
+          <w:szCs w:val="24"/>
+        </w:rPr>
+        <w:t>followed Prichard et al. (</w:t>
+      </w:r>
+      <w:r>
+        <w:rPr>
+          <w:rFonts w:ascii="Times New Roman" w:hAnsi="Times New Roman" w:cs="Times New Roman"/>
+          <w:sz w:val="24"/>
+          <w:szCs w:val="24"/>
+          <w:highlight w:val="yellow"/>
+        </w:rPr>
+        <w:t>status</w:t>
+      </w:r>
+      <w:r>
+        <w:rPr>
+          <w:rFonts w:ascii="Times New Roman" w:hAnsi="Times New Roman" w:cs="Times New Roman"/>
+          <w:sz w:val="24"/>
+          <w:szCs w:val="24"/>
+        </w:rPr>
+        <w:t xml:space="preserve">) who selected a representative FCCS </w:t>
+      </w:r>
+      <w:proofErr w:type="spellStart"/>
+      <w:r>
+        <w:rPr>
+          <w:rFonts w:ascii="Times New Roman" w:hAnsi="Times New Roman" w:cs="Times New Roman"/>
+          <w:sz w:val="24"/>
+          <w:szCs w:val="24"/>
+        </w:rPr>
+        <w:t>fuelbed</w:t>
+      </w:r>
+      <w:proofErr w:type="spellEnd"/>
+      <w:r>
+        <w:rPr>
+          <w:rFonts w:ascii="Times New Roman" w:hAnsi="Times New Roman" w:cs="Times New Roman"/>
+          <w:sz w:val="24"/>
+          <w:szCs w:val="24"/>
+        </w:rPr>
+        <w:t xml:space="preserve"> for each EVG to provide baseline value for all </w:t>
+      </w:r>
+      <w:proofErr w:type="gramStart"/>
+      <w:r>
+        <w:rPr>
+          <w:rFonts w:ascii="Times New Roman" w:hAnsi="Times New Roman" w:cs="Times New Roman"/>
+          <w:sz w:val="24"/>
+          <w:szCs w:val="24"/>
+        </w:rPr>
+        <w:t>fuel loading</w:t>
+      </w:r>
+      <w:proofErr w:type="gramEnd"/>
+      <w:r>
+        <w:rPr>
+          <w:rFonts w:ascii="Times New Roman" w:hAnsi="Times New Roman" w:cs="Times New Roman"/>
+          <w:sz w:val="24"/>
+          <w:szCs w:val="24"/>
+        </w:rPr>
+        <w:t xml:space="preserve"> types (</w:t>
+      </w:r>
+      <w:r>
+        <w:rPr>
+          <w:rFonts w:ascii="Times New Roman" w:hAnsi="Times New Roman" w:cs="Times New Roman"/>
+          <w:sz w:val="24"/>
+          <w:szCs w:val="24"/>
+          <w:highlight w:val="cyan"/>
+        </w:rPr>
+        <w:t>Table</w:t>
+      </w:r>
+      <w:r>
+        <w:rPr>
+          <w:rFonts w:ascii="Times New Roman" w:hAnsi="Times New Roman" w:cs="Times New Roman"/>
+          <w:sz w:val="24"/>
+          <w:szCs w:val="24"/>
+        </w:rPr>
+        <w:t xml:space="preserve">). The values for those </w:t>
+      </w:r>
+      <w:proofErr w:type="gramStart"/>
+      <w:r>
+        <w:rPr>
+          <w:rFonts w:ascii="Times New Roman" w:hAnsi="Times New Roman" w:cs="Times New Roman"/>
+          <w:sz w:val="24"/>
+          <w:szCs w:val="24"/>
+        </w:rPr>
+        <w:t>fuel loading</w:t>
+      </w:r>
+      <w:proofErr w:type="gramEnd"/>
+      <w:r>
+        <w:rPr>
+          <w:rFonts w:ascii="Times New Roman" w:hAnsi="Times New Roman" w:cs="Times New Roman"/>
+          <w:sz w:val="24"/>
+          <w:szCs w:val="24"/>
+        </w:rPr>
+        <w:t xml:space="preserve"> types not sampled will remain constant at this baseline value for each EVG. </w:t>
+      </w:r>
+    </w:p>
+    <w:p>
+      <w:pPr>
+        <w:rPr>
+          <w:rFonts w:ascii="Times New Roman" w:hAnsi="Times New Roman" w:cs="Times New Roman"/>
+          <w:i/>
+          <w:sz w:val="24"/>
+          <w:szCs w:val="24"/>
+        </w:rPr>
+      </w:pPr>
+      <w:r>
+        <w:rPr>
+          <w:rFonts w:ascii="Times New Roman" w:hAnsi="Times New Roman" w:cs="Times New Roman"/>
+          <w:i/>
+          <w:sz w:val="24"/>
+          <w:szCs w:val="24"/>
+        </w:rPr>
+        <w:t>Target outputs, and environmental variable settings.</w:t>
       </w:r>
     </w:p>
     <w:p>
@@ -1577,51 +1958,43 @@
           <w:sz w:val="24"/>
           <w:szCs w:val="24"/>
         </w:rPr>
-        <w:t xml:space="preserve">For sensitivity and uncertainty analysis we group fuel types into those understood to be important for the flaming stage of combustion (100-hr, 10-hr, 1-hr, herb, litter, shrub) </w:t>
-      </w:r>
-      <w:proofErr w:type="spellStart"/>
-      <w:r>
-        <w:rPr>
-          <w:rFonts w:ascii="Times New Roman" w:hAnsi="Times New Roman" w:cs="Times New Roman"/>
-          <w:sz w:val="24"/>
-          <w:szCs w:val="24"/>
-        </w:rPr>
-        <w:t>and</w:t>
-      </w:r>
-      <w:proofErr w:type="spellEnd"/>
-      <w:r>
-        <w:rPr>
-          <w:rFonts w:ascii="Times New Roman" w:hAnsi="Times New Roman" w:cs="Times New Roman"/>
-          <w:sz w:val="24"/>
-          <w:szCs w:val="24"/>
-        </w:rPr>
-        <w:t xml:space="preserve"> those understood to be important for the smoldering phase of combustion (sound CWD, rotten CWD, and duff). We reduced all possibl</w:t>
-      </w:r>
-      <w:r>
-        <w:rPr>
-          <w:rFonts w:ascii="Times New Roman" w:hAnsi="Times New Roman" w:cs="Times New Roman"/>
-          <w:sz w:val="24"/>
-          <w:szCs w:val="24"/>
-        </w:rPr>
-        <w:t>e</w:t>
-      </w:r>
-      <w:r>
-        <w:rPr>
-          <w:rFonts w:ascii="Times New Roman" w:hAnsi="Times New Roman" w:cs="Times New Roman"/>
-          <w:sz w:val="24"/>
-          <w:szCs w:val="24"/>
-        </w:rPr>
-        <w:t xml:space="preserve"> loadings to these combinations to facilitate our ability to calculate correlation matrices for sampling (see below), increasi</w:t>
-      </w:r>
-      <w:bookmarkStart w:id="0" w:name="_GoBack"/>
-      <w:bookmarkEnd w:id="0"/>
-      <w:r>
-        <w:rPr>
-          <w:rFonts w:ascii="Times New Roman" w:hAnsi="Times New Roman" w:cs="Times New Roman"/>
-          <w:sz w:val="24"/>
-          <w:szCs w:val="24"/>
-        </w:rPr>
-        <w:t xml:space="preserve">ng the chance we have complete cases in order to estimate the correlation matrix. </w:t>
+        <w:t>We assess the sensitivity with respect to three major emission types: CO, CO</w:t>
+      </w:r>
+      <w:r>
+        <w:rPr>
+          <w:rFonts w:ascii="Times New Roman" w:hAnsi="Times New Roman" w:cs="Times New Roman"/>
+          <w:sz w:val="24"/>
+          <w:szCs w:val="24"/>
+          <w:vertAlign w:val="subscript"/>
+        </w:rPr>
+        <w:t>2</w:t>
+      </w:r>
+      <w:r>
+        <w:rPr>
+          <w:rFonts w:ascii="Times New Roman" w:hAnsi="Times New Roman" w:cs="Times New Roman"/>
+          <w:sz w:val="24"/>
+          <w:szCs w:val="24"/>
+        </w:rPr>
+        <w:t>, and PM2.5. (</w:t>
+      </w:r>
+      <w:proofErr w:type="gramStart"/>
+      <w:r>
+        <w:rPr>
+          <w:rFonts w:ascii="Times New Roman" w:hAnsi="Times New Roman" w:cs="Times New Roman"/>
+          <w:sz w:val="24"/>
+          <w:szCs w:val="24"/>
+          <w:highlight w:val="magenta"/>
+        </w:rPr>
+        <w:t>justification</w:t>
+      </w:r>
+      <w:proofErr w:type="gramEnd"/>
+      <w:r>
+        <w:rPr>
+          <w:rFonts w:ascii="Times New Roman" w:hAnsi="Times New Roman" w:cs="Times New Roman"/>
+          <w:sz w:val="24"/>
+          <w:szCs w:val="24"/>
+        </w:rPr>
+        <w:t xml:space="preserve">). </w:t>
       </w:r>
     </w:p>
     <w:p>
@@ -1639,7 +2012,7 @@
           <w:sz w:val="24"/>
           <w:szCs w:val="24"/>
         </w:rPr>
-        <w:t xml:space="preserve">In order to use the Consume and FOFEM models to estimate emissions we must provide loadings for all required fuel types, not just those that </w:t>
+        <w:t xml:space="preserve">Environmental conditions for each EVG </w:t>
       </w:r>
       <w:proofErr w:type="gramStart"/>
       <w:r>
@@ -1648,15 +2021,7 @@
           <w:sz w:val="24"/>
           <w:szCs w:val="24"/>
         </w:rPr>
-        <w:t>a</w:t>
-      </w:r>
-      <w:r>
-        <w:rPr>
-          <w:rFonts w:ascii="Times New Roman" w:hAnsi="Times New Roman" w:cs="Times New Roman"/>
-          <w:sz w:val="24"/>
-          <w:szCs w:val="24"/>
-        </w:rPr>
-        <w:t>re sampled</w:t>
+        <w:t>are specified</w:t>
       </w:r>
       <w:proofErr w:type="gramEnd"/>
       <w:r>
@@ -1665,51 +2030,41 @@
           <w:sz w:val="24"/>
           <w:szCs w:val="24"/>
         </w:rPr>
-        <w:t xml:space="preserve">. We </w:t>
-      </w:r>
-      <w:r>
-        <w:rPr>
-          <w:rFonts w:ascii="Times New Roman" w:hAnsi="Times New Roman" w:cs="Times New Roman"/>
-          <w:sz w:val="24"/>
-          <w:szCs w:val="24"/>
-        </w:rPr>
-        <w:t xml:space="preserve">followed Prichard et al. (status) who selected a representative FCCS </w:t>
-      </w:r>
-      <w:proofErr w:type="spellStart"/>
-      <w:r>
-        <w:rPr>
-          <w:rFonts w:ascii="Times New Roman" w:hAnsi="Times New Roman" w:cs="Times New Roman"/>
-          <w:sz w:val="24"/>
-          <w:szCs w:val="24"/>
-        </w:rPr>
-        <w:t>fuelbed</w:t>
-      </w:r>
-      <w:proofErr w:type="spellEnd"/>
-      <w:r>
-        <w:rPr>
-          <w:rFonts w:ascii="Times New Roman" w:hAnsi="Times New Roman" w:cs="Times New Roman"/>
-          <w:sz w:val="24"/>
-          <w:szCs w:val="24"/>
-        </w:rPr>
-        <w:t xml:space="preserve"> for each EVG to provide baseline value for all </w:t>
-      </w:r>
-      <w:proofErr w:type="gramStart"/>
-      <w:r>
-        <w:rPr>
-          <w:rFonts w:ascii="Times New Roman" w:hAnsi="Times New Roman" w:cs="Times New Roman"/>
-          <w:sz w:val="24"/>
-          <w:szCs w:val="24"/>
-        </w:rPr>
-        <w:t>fuel loading</w:t>
-      </w:r>
-      <w:proofErr w:type="gramEnd"/>
-      <w:r>
-        <w:rPr>
-          <w:rFonts w:ascii="Times New Roman" w:hAnsi="Times New Roman" w:cs="Times New Roman"/>
-          <w:sz w:val="24"/>
-          <w:szCs w:val="24"/>
-        </w:rPr>
-        <w:t xml:space="preserve"> types (</w:t>
+        <w:t xml:space="preserve"> at 97</w:t>
+      </w:r>
+      <w:r>
+        <w:rPr>
+          <w:rFonts w:ascii="Times New Roman" w:hAnsi="Times New Roman" w:cs="Times New Roman"/>
+          <w:sz w:val="24"/>
+          <w:szCs w:val="24"/>
+          <w:vertAlign w:val="superscript"/>
+        </w:rPr>
+        <w:t>th</w:t>
+      </w:r>
+      <w:r>
+        <w:rPr>
+          <w:rFonts w:ascii="Times New Roman" w:hAnsi="Times New Roman" w:cs="Times New Roman"/>
+          <w:sz w:val="24"/>
+          <w:szCs w:val="24"/>
+        </w:rPr>
+        <w:t xml:space="preserve"> and 80</w:t>
+      </w:r>
+      <w:r>
+        <w:rPr>
+          <w:rFonts w:ascii="Times New Roman" w:hAnsi="Times New Roman" w:cs="Times New Roman"/>
+          <w:sz w:val="24"/>
+          <w:szCs w:val="24"/>
+          <w:vertAlign w:val="superscript"/>
+        </w:rPr>
+        <w:t>th</w:t>
+      </w:r>
+      <w:r>
+        <w:rPr>
+          <w:rFonts w:ascii="Times New Roman" w:hAnsi="Times New Roman" w:cs="Times New Roman"/>
+          <w:sz w:val="24"/>
+          <w:szCs w:val="24"/>
+        </w:rPr>
+        <w:t xml:space="preserve"> percentile conditions (</w:t>
       </w:r>
       <w:r>
         <w:rPr>
@@ -1726,26 +2081,35 @@
           <w:sz w:val="24"/>
           <w:szCs w:val="24"/>
         </w:rPr>
-        <w:t xml:space="preserve">). The values for those </w:t>
-      </w:r>
-      <w:proofErr w:type="gramStart"/>
-      <w:r>
-        <w:rPr>
-          <w:rFonts w:ascii="Times New Roman" w:hAnsi="Times New Roman" w:cs="Times New Roman"/>
-          <w:sz w:val="24"/>
-          <w:szCs w:val="24"/>
-        </w:rPr>
-        <w:t>fuel loading</w:t>
-      </w:r>
-      <w:proofErr w:type="gramEnd"/>
-      <w:r>
-        <w:rPr>
-          <w:rFonts w:ascii="Times New Roman" w:hAnsi="Times New Roman" w:cs="Times New Roman"/>
-          <w:sz w:val="24"/>
-          <w:szCs w:val="24"/>
-        </w:rPr>
-        <w:t xml:space="preserve"> types not sampled will remain constant at this baseline value for each EVG. </w:t>
-      </w:r>
+        <w:t xml:space="preserve">). </w:t>
+      </w:r>
+      <w:r>
+        <w:rPr>
+          <w:rFonts w:ascii="Times New Roman" w:hAnsi="Times New Roman" w:cs="Times New Roman"/>
+          <w:sz w:val="24"/>
+          <w:szCs w:val="24"/>
+          <w:highlight w:val="magenta"/>
+        </w:rPr>
+        <w:t>Justification for conditions</w:t>
+      </w:r>
+      <w:r>
+        <w:rPr>
+          <w:rFonts w:ascii="Times New Roman" w:hAnsi="Times New Roman" w:cs="Times New Roman"/>
+          <w:sz w:val="24"/>
+          <w:szCs w:val="24"/>
+        </w:rPr>
+        <w:t xml:space="preserve">. </w:t>
+      </w:r>
+    </w:p>
+    <w:p>
+      <w:pPr>
+        <w:ind w:firstLine="720"/>
+        <w:rPr>
+          <w:rFonts w:ascii="Times New Roman" w:hAnsi="Times New Roman" w:cs="Times New Roman"/>
+          <w:sz w:val="24"/>
+          <w:szCs w:val="24"/>
+        </w:rPr>
+      </w:pPr>
     </w:p>
     <w:p>
       <w:pPr>
@@ -1763,7 +2127,7 @@
           <w:sz w:val="24"/>
           <w:szCs w:val="24"/>
         </w:rPr>
-        <w:t>Target outputs, and environmental variable settings.</w:t>
+        <w:t xml:space="preserve">Quantifying variability in fuel loading </w:t>
       </w:r>
     </w:p>
     <w:p>
@@ -1781,185 +2145,24 @@
           <w:sz w:val="24"/>
           <w:szCs w:val="24"/>
         </w:rPr>
-        <w:lastRenderedPageBreak/>
-        <w:t>We assess the sensitivity with respect to three major emission types: CO, CO</w:t>
-      </w:r>
-      <w:r>
-        <w:rPr>
-          <w:rFonts w:ascii="Times New Roman" w:hAnsi="Times New Roman" w:cs="Times New Roman"/>
-          <w:sz w:val="24"/>
-          <w:szCs w:val="24"/>
-          <w:vertAlign w:val="subscript"/>
-        </w:rPr>
-        <w:t>2</w:t>
-      </w:r>
-      <w:r>
-        <w:rPr>
-          <w:rFonts w:ascii="Times New Roman" w:hAnsi="Times New Roman" w:cs="Times New Roman"/>
-          <w:sz w:val="24"/>
-          <w:szCs w:val="24"/>
-        </w:rPr>
-        <w:t>, and PM2.5. (</w:t>
-      </w:r>
-      <w:proofErr w:type="gramStart"/>
-      <w:r>
-        <w:rPr>
-          <w:rFonts w:ascii="Times New Roman" w:hAnsi="Times New Roman" w:cs="Times New Roman"/>
-          <w:sz w:val="24"/>
-          <w:szCs w:val="24"/>
-        </w:rPr>
-        <w:t>justification</w:t>
-      </w:r>
-      <w:proofErr w:type="gramEnd"/>
-      <w:r>
-        <w:rPr>
-          <w:rFonts w:ascii="Times New Roman" w:hAnsi="Times New Roman" w:cs="Times New Roman"/>
-          <w:sz w:val="24"/>
-          <w:szCs w:val="24"/>
-        </w:rPr>
-        <w:t xml:space="preserve">). </w:t>
-      </w:r>
-    </w:p>
-    <w:p>
-      <w:pPr>
-        <w:ind w:firstLine="720"/>
-        <w:rPr>
-          <w:rFonts w:ascii="Times New Roman" w:hAnsi="Times New Roman" w:cs="Times New Roman"/>
-          <w:sz w:val="24"/>
-          <w:szCs w:val="24"/>
-        </w:rPr>
-      </w:pPr>
-      <w:r>
-        <w:rPr>
-          <w:rFonts w:ascii="Times New Roman" w:hAnsi="Times New Roman" w:cs="Times New Roman"/>
-          <w:sz w:val="24"/>
-          <w:szCs w:val="24"/>
-        </w:rPr>
-        <w:t xml:space="preserve">Environmental conditions for each </w:t>
-      </w:r>
-      <w:r>
-        <w:rPr>
-          <w:rFonts w:ascii="Times New Roman" w:hAnsi="Times New Roman" w:cs="Times New Roman"/>
-          <w:sz w:val="24"/>
-          <w:szCs w:val="24"/>
-        </w:rPr>
-        <w:t xml:space="preserve">EVG </w:t>
-      </w:r>
-      <w:proofErr w:type="gramStart"/>
-      <w:r>
-        <w:rPr>
-          <w:rFonts w:ascii="Times New Roman" w:hAnsi="Times New Roman" w:cs="Times New Roman"/>
-          <w:sz w:val="24"/>
-          <w:szCs w:val="24"/>
-        </w:rPr>
-        <w:t>are specified</w:t>
-      </w:r>
-      <w:proofErr w:type="gramEnd"/>
-      <w:r>
-        <w:rPr>
-          <w:rFonts w:ascii="Times New Roman" w:hAnsi="Times New Roman" w:cs="Times New Roman"/>
-          <w:sz w:val="24"/>
-          <w:szCs w:val="24"/>
-        </w:rPr>
-        <w:t xml:space="preserve"> at 97</w:t>
-      </w:r>
-      <w:r>
-        <w:rPr>
-          <w:rFonts w:ascii="Times New Roman" w:hAnsi="Times New Roman" w:cs="Times New Roman"/>
-          <w:sz w:val="24"/>
-          <w:szCs w:val="24"/>
-          <w:vertAlign w:val="superscript"/>
-        </w:rPr>
-        <w:t>th</w:t>
-      </w:r>
-      <w:r>
-        <w:rPr>
-          <w:rFonts w:ascii="Times New Roman" w:hAnsi="Times New Roman" w:cs="Times New Roman"/>
-          <w:sz w:val="24"/>
-          <w:szCs w:val="24"/>
-        </w:rPr>
-        <w:t xml:space="preserve"> and 80</w:t>
-      </w:r>
-      <w:r>
-        <w:rPr>
-          <w:rFonts w:ascii="Times New Roman" w:hAnsi="Times New Roman" w:cs="Times New Roman"/>
-          <w:sz w:val="24"/>
-          <w:szCs w:val="24"/>
-          <w:vertAlign w:val="superscript"/>
-        </w:rPr>
-        <w:t>th</w:t>
-      </w:r>
-      <w:r>
-        <w:rPr>
-          <w:rFonts w:ascii="Times New Roman" w:hAnsi="Times New Roman" w:cs="Times New Roman"/>
-          <w:sz w:val="24"/>
-          <w:szCs w:val="24"/>
-        </w:rPr>
-        <w:t xml:space="preserve"> percentile conditions (</w:t>
-      </w:r>
-      <w:r>
-        <w:rPr>
-          <w:rFonts w:ascii="Times New Roman" w:hAnsi="Times New Roman" w:cs="Times New Roman"/>
-          <w:sz w:val="24"/>
-          <w:szCs w:val="24"/>
-          <w:highlight w:val="cyan"/>
-        </w:rPr>
-        <w:t>Table</w:t>
-      </w:r>
-      <w:r>
-        <w:rPr>
-          <w:rFonts w:ascii="Times New Roman" w:hAnsi="Times New Roman" w:cs="Times New Roman"/>
-          <w:sz w:val="24"/>
-          <w:szCs w:val="24"/>
-        </w:rPr>
-        <w:t xml:space="preserve">). Justification for conditions. </w:t>
-      </w:r>
-    </w:p>
-    <w:p>
-      <w:pPr>
-        <w:ind w:firstLine="720"/>
-        <w:rPr>
-          <w:rFonts w:ascii="Times New Roman" w:hAnsi="Times New Roman" w:cs="Times New Roman"/>
-          <w:sz w:val="24"/>
-          <w:szCs w:val="24"/>
-        </w:rPr>
-      </w:pPr>
-    </w:p>
-    <w:p>
-      <w:pPr>
-        <w:rPr>
-          <w:rFonts w:ascii="Times New Roman" w:hAnsi="Times New Roman" w:cs="Times New Roman"/>
-          <w:i/>
-          <w:sz w:val="24"/>
-          <w:szCs w:val="24"/>
-        </w:rPr>
-      </w:pPr>
-      <w:r>
-        <w:rPr>
-          <w:rFonts w:ascii="Times New Roman" w:hAnsi="Times New Roman" w:cs="Times New Roman"/>
-          <w:i/>
-          <w:sz w:val="24"/>
-          <w:szCs w:val="24"/>
-        </w:rPr>
-        <w:t xml:space="preserve">Quantifying variability in fuel loading </w:t>
-      </w:r>
-    </w:p>
-    <w:p>
-      <w:pPr>
-        <w:ind w:firstLine="720"/>
-        <w:rPr>
-          <w:rFonts w:ascii="Times New Roman" w:hAnsi="Times New Roman" w:cs="Times New Roman"/>
-          <w:sz w:val="24"/>
-          <w:szCs w:val="24"/>
-        </w:rPr>
-      </w:pPr>
-      <w:r>
-        <w:rPr>
-          <w:rFonts w:ascii="Times New Roman" w:hAnsi="Times New Roman" w:cs="Times New Roman"/>
-          <w:sz w:val="24"/>
-          <w:szCs w:val="24"/>
-        </w:rPr>
-        <w:t xml:space="preserve">Prichard et al. (status) </w:t>
+        <w:t>Prichard et al. (</w:t>
+      </w:r>
+      <w:r>
+        <w:rPr>
+          <w:rFonts w:ascii="Times New Roman" w:hAnsi="Times New Roman" w:cs="Times New Roman"/>
+          <w:sz w:val="24"/>
+          <w:szCs w:val="24"/>
+          <w:highlight w:val="yellow"/>
+        </w:rPr>
+        <w:t>status</w:t>
+      </w:r>
+      <w:r>
+        <w:rPr>
+          <w:rFonts w:ascii="Times New Roman" w:hAnsi="Times New Roman" w:cs="Times New Roman"/>
+          <w:sz w:val="24"/>
+          <w:szCs w:val="24"/>
+        </w:rPr>
+        <w:t xml:space="preserve">) </w:t>
       </w:r>
       <w:r>
         <w:rPr>
@@ -1983,31 +2186,15 @@
           <w:sz w:val="24"/>
           <w:szCs w:val="24"/>
         </w:rPr>
-        <w:t xml:space="preserve">because of </w:t>
-      </w:r>
-      <w:r>
-        <w:rPr>
-          <w:rFonts w:ascii="Times New Roman" w:hAnsi="Times New Roman" w:cs="Times New Roman"/>
-          <w:sz w:val="24"/>
-          <w:szCs w:val="24"/>
-        </w:rPr>
-        <w:t>the large proportion of zeroes for some of the fuel loading types</w:t>
-      </w:r>
-      <w:r>
-        <w:rPr>
-          <w:rFonts w:ascii="Times New Roman" w:hAnsi="Times New Roman" w:cs="Times New Roman"/>
-          <w:sz w:val="24"/>
-          <w:szCs w:val="24"/>
-        </w:rPr>
-        <w:t>.</w:t>
-      </w:r>
-      <w:r>
-        <w:rPr>
-          <w:rFonts w:ascii="Times New Roman" w:hAnsi="Times New Roman" w:cs="Times New Roman"/>
-          <w:sz w:val="24"/>
-          <w:szCs w:val="24"/>
-        </w:rPr>
-        <w:t xml:space="preserve"> </w:t>
+        <w:t>because of the large proportion of zeroes for some of the fuel loading types</w:t>
+      </w:r>
+      <w:r>
+        <w:rPr>
+          <w:rFonts w:ascii="Times New Roman" w:hAnsi="Times New Roman" w:cs="Times New Roman"/>
+          <w:sz w:val="24"/>
+          <w:szCs w:val="24"/>
+        </w:rPr>
+        <w:t xml:space="preserve">. </w:t>
       </w:r>
       <w:r>
         <w:rPr>
@@ -2573,18 +2760,7 @@
                                 <w:sz w:val="24"/>
                                 <w:szCs w:val="24"/>
                               </w:rPr>
-                              <m:t>x-</m:t>
-                            </m:r>
-                            <m:r>
-                              <m:rPr>
-                                <m:sty m:val="p"/>
-                              </m:rPr>
-                              <w:rPr>
-                                <w:rFonts w:ascii="Cambria Math" w:eastAsiaTheme="minorEastAsia" w:hAnsi="Cambria Math" w:cs="Times New Roman"/>
-                                <w:sz w:val="24"/>
-                                <w:szCs w:val="24"/>
-                              </w:rPr>
-                              <m:t>μ</m:t>
+                              <m:t>x-μ</m:t>
                             </m:r>
                             <m:ctrlPr>
                               <w:rPr>
@@ -3208,7 +3384,16 @@
           <w:sz w:val="24"/>
           <w:szCs w:val="24"/>
         </w:rPr>
-        <w:t xml:space="preserve">). This method provides samples from the independent marginal distributions of each fuel loading type. We also want to preserve possible correlation structures among fuel loading types, and we adapt the matrix-based methodology given by </w:t>
+        <w:t xml:space="preserve">). This method provides samples from </w:t>
+      </w:r>
+      <w:r>
+        <w:rPr>
+          <w:rFonts w:ascii="Times New Roman" w:hAnsi="Times New Roman" w:cs="Times New Roman"/>
+          <w:sz w:val="24"/>
+          <w:szCs w:val="24"/>
+        </w:rPr>
+        <w:lastRenderedPageBreak/>
+        <w:t xml:space="preserve">the independent marginal distributions of each fuel loading type. We also want to preserve possible correlation structures among fuel loading types, and we adapt the matrix-based methodology given by </w:t>
       </w:r>
       <w:r>
         <w:rPr>
@@ -3377,16 +3562,40 @@
           <w:sz w:val="24"/>
           <w:szCs w:val="24"/>
         </w:rPr>
-        <w:t xml:space="preserve"> from the best fitting </w:t>
-      </w:r>
-      <w:r>
-        <w:rPr>
-          <w:rFonts w:ascii="Times New Roman" w:hAnsi="Times New Roman" w:cs="Times New Roman"/>
-          <w:sz w:val="24"/>
-          <w:szCs w:val="24"/>
-        </w:rPr>
-        <w:lastRenderedPageBreak/>
-        <w:t>marginal empirical distribution from the Prichard et al. fuels database for each target EVT, to create a matrix X (</w:t>
+        <w:t xml:space="preserve"> from the best fitting marginal empirical distribution from the Prichard et al.</w:t>
+      </w:r>
+      <w:r>
+        <w:rPr>
+          <w:rFonts w:ascii="Times New Roman" w:hAnsi="Times New Roman" w:cs="Times New Roman"/>
+          <w:sz w:val="24"/>
+          <w:szCs w:val="24"/>
+        </w:rPr>
+        <w:t xml:space="preserve"> (</w:t>
+      </w:r>
+      <w:r>
+        <w:rPr>
+          <w:rFonts w:ascii="Times New Roman" w:hAnsi="Times New Roman" w:cs="Times New Roman"/>
+          <w:sz w:val="24"/>
+          <w:szCs w:val="24"/>
+          <w:highlight w:val="yellow"/>
+        </w:rPr>
+        <w:t>status</w:t>
+      </w:r>
+      <w:r>
+        <w:rPr>
+          <w:rFonts w:ascii="Times New Roman" w:hAnsi="Times New Roman" w:cs="Times New Roman"/>
+          <w:sz w:val="24"/>
+          <w:szCs w:val="24"/>
+        </w:rPr>
+        <w:t>)</w:t>
+      </w:r>
+      <w:r>
+        <w:rPr>
+          <w:rFonts w:ascii="Times New Roman" w:hAnsi="Times New Roman" w:cs="Times New Roman"/>
+          <w:sz w:val="24"/>
+          <w:szCs w:val="24"/>
+        </w:rPr>
+        <w:t xml:space="preserve"> fuels database for each target EVT, to create a matrix X (</w:t>
       </w:r>
       <w:proofErr w:type="spellStart"/>
       <w:r>
@@ -3542,6 +3751,7 @@
       <w:pPr>
         <w:rPr>
           <w:rFonts w:ascii="Times New Roman" w:eastAsiaTheme="minorEastAsia" w:hAnsi="Times New Roman" w:cs="Times New Roman"/>
+          <w:i/>
           <w:sz w:val="24"/>
           <w:szCs w:val="24"/>
         </w:rPr>
@@ -3549,6 +3759,7 @@
       <w:r>
         <w:rPr>
           <w:rFonts w:ascii="Times New Roman" w:eastAsiaTheme="minorEastAsia" w:hAnsi="Times New Roman" w:cs="Times New Roman"/>
+          <w:i/>
           <w:sz w:val="24"/>
           <w:szCs w:val="24"/>
         </w:rPr>
@@ -3557,6 +3768,7 @@
       <w:r>
         <w:rPr>
           <w:rFonts w:ascii="Times New Roman" w:eastAsiaTheme="minorEastAsia" w:hAnsi="Times New Roman" w:cs="Times New Roman"/>
+          <w:i/>
           <w:sz w:val="24"/>
           <w:szCs w:val="24"/>
         </w:rPr>
@@ -3565,6 +3777,7 @@
       <w:r>
         <w:rPr>
           <w:rFonts w:ascii="Times New Roman" w:eastAsiaTheme="minorEastAsia" w:hAnsi="Times New Roman" w:cs="Times New Roman"/>
+          <w:i/>
           <w:sz w:val="24"/>
           <w:szCs w:val="24"/>
         </w:rPr>
@@ -3605,7 +3818,91 @@
         </w:rPr>
         <w:t xml:space="preserve"> variance partitioning (</w:t>
       </w:r>
+      <w:r>
+        <w:rPr>
+          <w:rFonts w:ascii="Times New Roman" w:hAnsi="Times New Roman" w:cs="Times New Roman"/>
+          <w:sz w:val="24"/>
+          <w:szCs w:val="24"/>
+        </w:rPr>
+        <w:t>VP</w:t>
+      </w:r>
+      <w:r>
+        <w:rPr>
+          <w:rFonts w:ascii="Times New Roman" w:hAnsi="Times New Roman" w:cs="Times New Roman"/>
+          <w:sz w:val="24"/>
+          <w:szCs w:val="24"/>
+        </w:rPr>
+        <w:t>) and partial rank correlation coefficients (</w:t>
+      </w:r>
+      <w:r>
+        <w:rPr>
+          <w:rFonts w:ascii="Times New Roman" w:hAnsi="Times New Roman" w:cs="Times New Roman"/>
+          <w:sz w:val="24"/>
+          <w:szCs w:val="24"/>
+        </w:rPr>
+        <w:t>PRCC</w:t>
+      </w:r>
+      <w:r>
+        <w:rPr>
+          <w:rFonts w:ascii="Times New Roman" w:hAnsi="Times New Roman" w:cs="Times New Roman"/>
+          <w:sz w:val="24"/>
+          <w:szCs w:val="24"/>
+        </w:rPr>
+        <w:t>).</w:t>
+      </w:r>
+    </w:p>
+    <w:p>
+      <w:pPr>
+        <w:rPr>
+          <w:rFonts w:ascii="Times New Roman" w:hAnsi="Times New Roman" w:cs="Times New Roman"/>
+          <w:sz w:val="24"/>
+          <w:szCs w:val="24"/>
+        </w:rPr>
+      </w:pPr>
+      <w:r>
+        <w:rPr>
+          <w:rFonts w:ascii="Times New Roman" w:hAnsi="Times New Roman" w:cs="Times New Roman"/>
+          <w:sz w:val="24"/>
+          <w:szCs w:val="24"/>
+        </w:rPr>
+        <w:t xml:space="preserve">For the </w:t>
+      </w:r>
       <w:proofErr w:type="spellStart"/>
+      <w:r>
+        <w:rPr>
+          <w:rFonts w:ascii="Times New Roman" w:hAnsi="Times New Roman" w:cs="Times New Roman"/>
+          <w:sz w:val="24"/>
+          <w:szCs w:val="24"/>
+        </w:rPr>
+        <w:t>Sobol</w:t>
+      </w:r>
+      <w:proofErr w:type="spellEnd"/>
+      <w:r>
+        <w:rPr>
+          <w:rFonts w:ascii="Times New Roman" w:hAnsi="Times New Roman" w:cs="Times New Roman"/>
+          <w:sz w:val="24"/>
+          <w:szCs w:val="24"/>
+        </w:rPr>
+        <w:t xml:space="preserve"> variance partitioning procedure we divide the </w:t>
+      </w:r>
+      <w:proofErr w:type="spellStart"/>
+      <w:r>
+        <w:rPr>
+          <w:rFonts w:ascii="Times New Roman" w:hAnsi="Times New Roman" w:cs="Times New Roman"/>
+          <w:sz w:val="24"/>
+          <w:szCs w:val="24"/>
+        </w:rPr>
+        <w:t>NxK</w:t>
+      </w:r>
+      <w:proofErr w:type="spellEnd"/>
+      <w:r>
+        <w:rPr>
+          <w:rFonts w:ascii="Times New Roman" w:hAnsi="Times New Roman" w:cs="Times New Roman"/>
+          <w:sz w:val="24"/>
+          <w:szCs w:val="24"/>
+        </w:rPr>
+        <w:t xml:space="preserve"> matrix X* into two new (N/2</w:t>
+      </w:r>
       <w:proofErr w:type="gramStart"/>
       <w:r>
         <w:rPr>
@@ -3613,7 +3910,16 @@
           <w:sz w:val="24"/>
           <w:szCs w:val="24"/>
         </w:rPr>
-        <w:t>vp</w:t>
+        <w:t>)</w:t>
+      </w:r>
+      <w:proofErr w:type="spellStart"/>
+      <w:r>
+        <w:rPr>
+          <w:rFonts w:ascii="Times New Roman" w:hAnsi="Times New Roman" w:cs="Times New Roman"/>
+          <w:sz w:val="24"/>
+          <w:szCs w:val="24"/>
+        </w:rPr>
+        <w:t>xK</w:t>
       </w:r>
       <w:proofErr w:type="spellEnd"/>
       <w:proofErr w:type="gramEnd"/>
@@ -3623,7 +3929,99 @@
           <w:sz w:val="24"/>
           <w:szCs w:val="24"/>
         </w:rPr>
-        <w:t>) and partial rank correlation coefficients (</w:t>
+        <w:t xml:space="preserve"> matrices, X</w:t>
+      </w:r>
+      <w:r>
+        <w:rPr>
+          <w:rFonts w:ascii="Times New Roman" w:hAnsi="Times New Roman" w:cs="Times New Roman"/>
+          <w:sz w:val="24"/>
+          <w:szCs w:val="24"/>
+          <w:vertAlign w:val="subscript"/>
+        </w:rPr>
+        <w:t>1</w:t>
+      </w:r>
+      <w:r>
+        <w:rPr>
+          <w:rFonts w:ascii="Times New Roman" w:hAnsi="Times New Roman" w:cs="Times New Roman"/>
+          <w:sz w:val="24"/>
+          <w:szCs w:val="24"/>
+        </w:rPr>
+        <w:t xml:space="preserve"> and X</w:t>
+      </w:r>
+      <w:r>
+        <w:rPr>
+          <w:rFonts w:ascii="Times New Roman" w:hAnsi="Times New Roman" w:cs="Times New Roman"/>
+          <w:sz w:val="24"/>
+          <w:szCs w:val="24"/>
+          <w:vertAlign w:val="subscript"/>
+        </w:rPr>
+        <w:t>2</w:t>
+      </w:r>
+      <w:r>
+        <w:rPr>
+          <w:rFonts w:ascii="Times New Roman" w:hAnsi="Times New Roman" w:cs="Times New Roman"/>
+          <w:sz w:val="24"/>
+          <w:szCs w:val="24"/>
+        </w:rPr>
+        <w:t>, where</w:t>
+      </w:r>
+      <w:r>
+        <w:rPr>
+          <w:rFonts w:ascii="Times New Roman" w:hAnsi="Times New Roman" w:cs="Times New Roman"/>
+          <w:sz w:val="24"/>
+          <w:szCs w:val="24"/>
+        </w:rPr>
+        <w:t xml:space="preserve"> X</w:t>
+      </w:r>
+      <w:r>
+        <w:rPr>
+          <w:rFonts w:ascii="Times New Roman" w:hAnsi="Times New Roman" w:cs="Times New Roman"/>
+          <w:sz w:val="24"/>
+          <w:szCs w:val="24"/>
+          <w:vertAlign w:val="subscript"/>
+        </w:rPr>
+        <w:t>1</w:t>
+      </w:r>
+      <w:r>
+        <w:rPr>
+          <w:rFonts w:ascii="Times New Roman" w:hAnsi="Times New Roman" w:cs="Times New Roman"/>
+          <w:sz w:val="24"/>
+          <w:szCs w:val="24"/>
+        </w:rPr>
+        <w:t xml:space="preserve"> i</w:t>
+      </w:r>
+      <w:r>
+        <w:rPr>
+          <w:rFonts w:ascii="Times New Roman" w:hAnsi="Times New Roman" w:cs="Times New Roman"/>
+          <w:sz w:val="24"/>
+          <w:szCs w:val="24"/>
+        </w:rPr>
+        <w:t>s the first N/2 rows in X* and X</w:t>
+      </w:r>
+      <w:r>
+        <w:rPr>
+          <w:rFonts w:ascii="Times New Roman" w:hAnsi="Times New Roman" w:cs="Times New Roman"/>
+          <w:sz w:val="24"/>
+          <w:szCs w:val="24"/>
+          <w:vertAlign w:val="subscript"/>
+        </w:rPr>
+        <w:t>2</w:t>
+      </w:r>
+      <w:r>
+        <w:rPr>
+          <w:rFonts w:ascii="Times New Roman" w:hAnsi="Times New Roman" w:cs="Times New Roman"/>
+          <w:sz w:val="24"/>
+          <w:szCs w:val="24"/>
+        </w:rPr>
+        <w:t xml:space="preserve"> i</w:t>
+      </w:r>
+      <w:r>
+        <w:rPr>
+          <w:rFonts w:ascii="Times New Roman" w:hAnsi="Times New Roman" w:cs="Times New Roman"/>
+          <w:sz w:val="24"/>
+          <w:szCs w:val="24"/>
+        </w:rPr>
+        <w:t xml:space="preserve">s the last N/2 rows in X*. We then use the </w:t>
       </w:r>
       <w:proofErr w:type="spellStart"/>
       <w:r>
@@ -3632,6 +4030,316 @@
           <w:sz w:val="24"/>
           <w:szCs w:val="24"/>
         </w:rPr>
+        <w:t>sobolEff</w:t>
+      </w:r>
+      <w:proofErr w:type="spellEnd"/>
+      <w:r>
+        <w:rPr>
+          <w:rFonts w:ascii="Times New Roman" w:hAnsi="Times New Roman" w:cs="Times New Roman"/>
+          <w:sz w:val="24"/>
+          <w:szCs w:val="24"/>
+        </w:rPr>
+        <w:t xml:space="preserve"> function in the R sensitivity package </w:t>
+      </w:r>
+      <w:r>
+        <w:rPr>
+          <w:rFonts w:ascii="Times New Roman" w:hAnsi="Times New Roman" w:cs="Times New Roman"/>
+          <w:sz w:val="24"/>
+          <w:szCs w:val="24"/>
+        </w:rPr>
+        <w:fldChar w:fldCharType="begin" w:fldLock="1"/>
+      </w:r>
+      <w:r>
+        <w:rPr>
+          <w:rFonts w:ascii="Times New Roman" w:hAnsi="Times New Roman" w:cs="Times New Roman"/>
+          <w:sz w:val="24"/>
+          <w:szCs w:val="24"/>
+        </w:rPr>
+        <w:instrText>ADDIN CSL_CITATION {"citationItems":[{"id":"ITEM-1","itemData":{"author":[{"dropping-particle":"","family":"Pujol","given":"Gilles","non-dropping-particle":"","parse-names":false,"suffix":""},{"dropping-particle":"","family":"Iooss","given":"Bertrand","non-dropping-particle":"","parse-names":false,"suffix":""},{"dropping-particle":"","family":"with contributions from Khalid Boumhaout","given":"Alexandre Janon","non-dropping-particle":"","parse-names":false,"suffix":""},{"dropping-particle":"Da","family":"Veiga","given":"Sebastien","non-dropping-particle":"","parse-names":false,"suffix":""},{"dropping-particle":"","family":"Delage","given":"Thibault","non-dropping-particle":"","parse-names":false,"suffix":""},{"dropping-particle":"","family":"Fruth","given":"Jana","non-dropping-particle":"","parse-names":false,"suffix":""},{"dropping-particle":"","family":"Gilquin","given":"Laurent","non-dropping-particle":"","parse-names":false,"suffix":""},{"dropping-particle":"","family":"Guillaume","given":"Joseph","non-dropping-particle":"","parse-names":false,"suffix":""},{"dropping-particle":"","family":"Gratiet","given":"Loic","non-dropping-particle":"Le","parse-names":false,"suffix":""},{"dropping-particle":"","family":"Lemaitre","given":"Paul","non-dropping-particle":"","parse-names":false,"suffix":""},{"dropping-particle":"","family":"Nelson","given":"Barry L","non-dropping-particle":"","parse-names":false,"suffix":""},{"dropping-particle":"","family":"Monari","given":"Filippo","non-dropping-particle":"","parse-names":false,"suffix":""},{"dropping-particle":"","family":"Oomen","given":"Roelof","non-dropping-particle":"","parse-names":false,"suffix":""},{"dropping-particle":"","family":"Ramos","given":"Bernardo","non-dropping-particle":"","parse-names":false,"suffix":""},{"dropping-particle":"","family":"Roustant","given":"Olivier","non-dropping-particle":"","parse-names":false,"suffix":""},{"dropping-particle":"","family":"Song","given":"Eunhye","non-dropping-particle":"","parse-names":false,"suffix":""},{"dropping-particle":"","family":"Staum","given":"Jeremy","non-dropping-particle":"","parse-names":false,"suffix":""},{"dropping-particle":"","family":"Touati","given":"Taieb","non-dropping-particle":"","parse-names":false,"suffix":""},{"dropping-particle":"","family":"Weber","given":"Frank","non-dropping-particle":"","parse-names":false,"suffix":""}],"id":"ITEM-1","issued":{"date-parts":[["2017"]]},"note":"R package version 1.15.0","publisher":"R package version 1.15.0","title":"sensitivity: Global Sensitivity Analysis of Model Outputs","type":"article"},"uris":["http://www.mendeley.com/documents/?uuid=b24bead7-f8c2-4c6e-8b61-c0d82b12ddc5"]}],"mendeley":{"formattedCitation":"(Pujol et al., 2017)","plainTextFormattedCitation":"(Pujol et al., 2017)","previouslyFormattedCitation":"(Pujol et al., 2017)"},"properties":{"noteIndex":0},"schema":"https://github.com/citation-style-language/schema/raw/master/csl-citation.json"}</w:instrText>
+      </w:r>
+      <w:r>
+        <w:rPr>
+          <w:rFonts w:ascii="Times New Roman" w:hAnsi="Times New Roman" w:cs="Times New Roman"/>
+          <w:sz w:val="24"/>
+          <w:szCs w:val="24"/>
+        </w:rPr>
+        <w:fldChar w:fldCharType="separate"/>
+      </w:r>
+      <w:r>
+        <w:rPr>
+          <w:rFonts w:ascii="Times New Roman" w:hAnsi="Times New Roman" w:cs="Times New Roman"/>
+          <w:noProof/>
+          <w:sz w:val="24"/>
+          <w:szCs w:val="24"/>
+        </w:rPr>
+        <w:t>(Pujol et al., 2017)</w:t>
+      </w:r>
+      <w:r>
+        <w:rPr>
+          <w:rFonts w:ascii="Times New Roman" w:hAnsi="Times New Roman" w:cs="Times New Roman"/>
+          <w:sz w:val="24"/>
+          <w:szCs w:val="24"/>
+        </w:rPr>
+        <w:fldChar w:fldCharType="end"/>
+      </w:r>
+      <w:r>
+        <w:rPr>
+          <w:rFonts w:ascii="Times New Roman" w:hAnsi="Times New Roman" w:cs="Times New Roman"/>
+          <w:sz w:val="24"/>
+          <w:szCs w:val="24"/>
+        </w:rPr>
+        <w:t>, where the function rearranges the X</w:t>
+      </w:r>
+      <w:r>
+        <w:rPr>
+          <w:rFonts w:ascii="Times New Roman" w:hAnsi="Times New Roman" w:cs="Times New Roman"/>
+          <w:sz w:val="24"/>
+          <w:szCs w:val="24"/>
+          <w:vertAlign w:val="subscript"/>
+        </w:rPr>
+        <w:t>1</w:t>
+      </w:r>
+      <w:r>
+        <w:rPr>
+          <w:rFonts w:ascii="Times New Roman" w:hAnsi="Times New Roman" w:cs="Times New Roman"/>
+          <w:sz w:val="24"/>
+          <w:szCs w:val="24"/>
+        </w:rPr>
+        <w:t xml:space="preserve"> and X</w:t>
+      </w:r>
+      <w:r>
+        <w:rPr>
+          <w:rFonts w:ascii="Times New Roman" w:hAnsi="Times New Roman" w:cs="Times New Roman"/>
+          <w:sz w:val="24"/>
+          <w:szCs w:val="24"/>
+          <w:vertAlign w:val="subscript"/>
+        </w:rPr>
+        <w:t>2</w:t>
+      </w:r>
+      <w:r>
+        <w:rPr>
+          <w:rFonts w:ascii="Times New Roman" w:hAnsi="Times New Roman" w:cs="Times New Roman"/>
+          <w:sz w:val="24"/>
+          <w:szCs w:val="24"/>
+        </w:rPr>
+        <w:t xml:space="preserve"> to create a new data input matrix</w:t>
+      </w:r>
+      <w:r>
+        <w:rPr>
+          <w:rFonts w:ascii="Times New Roman" w:hAnsi="Times New Roman" w:cs="Times New Roman"/>
+          <w:sz w:val="24"/>
+          <w:szCs w:val="24"/>
+        </w:rPr>
+        <w:t>.</w:t>
+      </w:r>
+      <w:r>
+        <w:rPr>
+          <w:rFonts w:ascii="Times New Roman" w:hAnsi="Times New Roman" w:cs="Times New Roman"/>
+          <w:sz w:val="24"/>
+          <w:szCs w:val="24"/>
+        </w:rPr>
+        <w:t xml:space="preserve"> </w:t>
+      </w:r>
+      <w:r>
+        <w:rPr>
+          <w:rFonts w:ascii="Times New Roman" w:hAnsi="Times New Roman" w:cs="Times New Roman"/>
+          <w:sz w:val="24"/>
+          <w:szCs w:val="24"/>
+        </w:rPr>
+        <w:t>For example, for N=1000, the final data input X has 3500 rows. Note that this exchanges the columns in X</w:t>
+      </w:r>
+      <w:r>
+        <w:rPr>
+          <w:rFonts w:ascii="Times New Roman" w:hAnsi="Times New Roman" w:cs="Times New Roman"/>
+          <w:sz w:val="24"/>
+          <w:szCs w:val="24"/>
+          <w:vertAlign w:val="subscript"/>
+        </w:rPr>
+        <w:t>1</w:t>
+      </w:r>
+      <w:r>
+        <w:rPr>
+          <w:rFonts w:ascii="Times New Roman" w:hAnsi="Times New Roman" w:cs="Times New Roman"/>
+          <w:sz w:val="24"/>
+          <w:szCs w:val="24"/>
+        </w:rPr>
+        <w:t xml:space="preserve"> and X</w:t>
+      </w:r>
+      <w:r>
+        <w:rPr>
+          <w:rFonts w:ascii="Times New Roman" w:hAnsi="Times New Roman" w:cs="Times New Roman"/>
+          <w:sz w:val="24"/>
+          <w:szCs w:val="24"/>
+          <w:vertAlign w:val="subscript"/>
+        </w:rPr>
+        <w:t>2</w:t>
+      </w:r>
+      <w:r>
+        <w:rPr>
+          <w:rFonts w:ascii="Times New Roman" w:hAnsi="Times New Roman" w:cs="Times New Roman"/>
+          <w:sz w:val="24"/>
+          <w:szCs w:val="24"/>
+        </w:rPr>
+        <w:t>, and the rank correlation structure of the final data input matrix</w:t>
+      </w:r>
+      <w:r>
+        <w:rPr>
+          <w:rFonts w:ascii="Times New Roman" w:hAnsi="Times New Roman" w:cs="Times New Roman"/>
+          <w:sz w:val="24"/>
+          <w:szCs w:val="24"/>
+        </w:rPr>
+        <w:t xml:space="preserve"> has a poorer </w:t>
+      </w:r>
+      <w:r>
+        <w:rPr>
+          <w:rFonts w:ascii="Times New Roman" w:hAnsi="Times New Roman" w:cs="Times New Roman"/>
+          <w:sz w:val="24"/>
+          <w:szCs w:val="24"/>
+        </w:rPr>
+        <w:t>approximat</w:t>
+      </w:r>
+      <w:r>
+        <w:rPr>
+          <w:rFonts w:ascii="Times New Roman" w:hAnsi="Times New Roman" w:cs="Times New Roman"/>
+          <w:sz w:val="24"/>
+          <w:szCs w:val="24"/>
+        </w:rPr>
+        <w:t>ion of</w:t>
+      </w:r>
+      <w:r>
+        <w:rPr>
+          <w:rFonts w:ascii="Times New Roman" w:hAnsi="Times New Roman" w:cs="Times New Roman"/>
+          <w:sz w:val="24"/>
+          <w:szCs w:val="24"/>
+        </w:rPr>
+        <w:t xml:space="preserve"> the original correlation matrix (C; Supplementary; might want to look into this, might have dampened correlations relative to empirical). </w:t>
+      </w:r>
+    </w:p>
+    <w:p>
+      <w:pPr>
+        <w:rPr>
+          <w:rFonts w:ascii="Times New Roman" w:hAnsi="Times New Roman" w:cs="Times New Roman"/>
+          <w:sz w:val="24"/>
+          <w:szCs w:val="24"/>
+        </w:rPr>
+      </w:pPr>
+      <w:r>
+        <w:rPr>
+          <w:rFonts w:ascii="Times New Roman" w:hAnsi="Times New Roman" w:cs="Times New Roman"/>
+          <w:sz w:val="24"/>
+          <w:szCs w:val="24"/>
+        </w:rPr>
+        <w:t>Variance partitioning may not provide valid partitions in the case of correlated inputs (</w:t>
+      </w:r>
+      <w:r>
+        <w:rPr>
+          <w:rFonts w:ascii="Times New Roman" w:hAnsi="Times New Roman" w:cs="Times New Roman"/>
+          <w:sz w:val="24"/>
+          <w:szCs w:val="24"/>
+          <w:highlight w:val="yellow"/>
+        </w:rPr>
+        <w:t xml:space="preserve">ref, one of the </w:t>
+      </w:r>
+      <w:proofErr w:type="spellStart"/>
+      <w:r>
+        <w:rPr>
+          <w:rFonts w:ascii="Times New Roman" w:hAnsi="Times New Roman" w:cs="Times New Roman"/>
+          <w:sz w:val="24"/>
+          <w:szCs w:val="24"/>
+          <w:highlight w:val="yellow"/>
+        </w:rPr>
+        <w:t>Saltelli</w:t>
+      </w:r>
+      <w:proofErr w:type="spellEnd"/>
+      <w:r>
+        <w:rPr>
+          <w:rFonts w:ascii="Times New Roman" w:hAnsi="Times New Roman" w:cs="Times New Roman"/>
+          <w:sz w:val="24"/>
+          <w:szCs w:val="24"/>
+          <w:highlight w:val="yellow"/>
+        </w:rPr>
+        <w:t xml:space="preserve"> books</w:t>
+      </w:r>
+      <w:r>
+        <w:rPr>
+          <w:rFonts w:ascii="Times New Roman" w:hAnsi="Times New Roman" w:cs="Times New Roman"/>
+          <w:sz w:val="24"/>
+          <w:szCs w:val="24"/>
+        </w:rPr>
+        <w:t>). We complement the variance partitioning results with</w:t>
+      </w:r>
+      <w:r>
+        <w:rPr>
+          <w:rFonts w:ascii="Times New Roman" w:hAnsi="Times New Roman" w:cs="Times New Roman"/>
+          <w:sz w:val="24"/>
+          <w:szCs w:val="24"/>
+        </w:rPr>
+        <w:t xml:space="preserve"> the</w:t>
+      </w:r>
+      <w:r>
+        <w:rPr>
+          <w:rFonts w:ascii="Times New Roman" w:hAnsi="Times New Roman" w:cs="Times New Roman"/>
+          <w:sz w:val="24"/>
+          <w:szCs w:val="24"/>
+        </w:rPr>
+        <w:t xml:space="preserve"> partial rank correlation coefficient (</w:t>
+      </w:r>
+      <w:r>
+        <w:rPr>
+          <w:rFonts w:ascii="Times New Roman" w:hAnsi="Times New Roman" w:cs="Times New Roman"/>
+          <w:sz w:val="24"/>
+          <w:szCs w:val="24"/>
+        </w:rPr>
+        <w:t>PRCC</w:t>
+      </w:r>
+      <w:r>
+        <w:rPr>
+          <w:rFonts w:ascii="Times New Roman" w:hAnsi="Times New Roman" w:cs="Times New Roman"/>
+          <w:sz w:val="24"/>
+          <w:szCs w:val="24"/>
+        </w:rPr>
+        <w:t xml:space="preserve">; </w:t>
+      </w:r>
+      <w:r>
+        <w:rPr>
+          <w:rFonts w:ascii="Times New Roman" w:hAnsi="Times New Roman" w:cs="Times New Roman"/>
+          <w:sz w:val="24"/>
+          <w:szCs w:val="24"/>
+          <w:highlight w:val="yellow"/>
+        </w:rPr>
+        <w:t>ref</w:t>
+      </w:r>
+      <w:r>
+        <w:rPr>
+          <w:rFonts w:ascii="Times New Roman" w:hAnsi="Times New Roman" w:cs="Times New Roman"/>
+          <w:sz w:val="24"/>
+          <w:szCs w:val="24"/>
+        </w:rPr>
+        <w:t>), which provide</w:t>
+      </w:r>
+      <w:r>
+        <w:rPr>
+          <w:rFonts w:ascii="Times New Roman" w:hAnsi="Times New Roman" w:cs="Times New Roman"/>
+          <w:sz w:val="24"/>
+          <w:szCs w:val="24"/>
+        </w:rPr>
+        <w:t>s</w:t>
+      </w:r>
+      <w:r>
+        <w:rPr>
+          <w:rFonts w:ascii="Times New Roman" w:hAnsi="Times New Roman" w:cs="Times New Roman"/>
+          <w:sz w:val="24"/>
+          <w:szCs w:val="24"/>
+        </w:rPr>
+        <w:t xml:space="preserve"> a non-parametric estimate of the correlation between each input and each output, accounting for any relationships among the inputs and between the remaining inputs and the output. As with standard correlations, the </w:t>
+      </w:r>
+      <w:proofErr w:type="spellStart"/>
+      <w:r>
+        <w:rPr>
+          <w:rFonts w:ascii="Times New Roman" w:hAnsi="Times New Roman" w:cs="Times New Roman"/>
+          <w:sz w:val="24"/>
+          <w:szCs w:val="24"/>
+        </w:rPr>
         <w:t>prcc</w:t>
       </w:r>
       <w:proofErr w:type="spellEnd"/>
@@ -3641,24 +4349,83 @@
           <w:sz w:val="24"/>
           <w:szCs w:val="24"/>
         </w:rPr>
-        <w:t>).</w:t>
-      </w:r>
-    </w:p>
-    <w:p>
-      <w:pPr>
-        <w:rPr>
-          <w:rFonts w:ascii="Times New Roman" w:hAnsi="Times New Roman" w:cs="Times New Roman"/>
-          <w:sz w:val="24"/>
-          <w:szCs w:val="24"/>
-        </w:rPr>
-      </w:pPr>
-      <w:r>
-        <w:rPr>
-          <w:rFonts w:ascii="Times New Roman" w:hAnsi="Times New Roman" w:cs="Times New Roman"/>
-          <w:sz w:val="24"/>
-          <w:szCs w:val="24"/>
-        </w:rPr>
-        <w:t xml:space="preserve">For the </w:t>
+        <w:t xml:space="preserve"> takes values between </w:t>
+      </w:r>
+      <w:proofErr w:type="gramStart"/>
+      <w:r>
+        <w:rPr>
+          <w:rFonts w:ascii="Times New Roman" w:hAnsi="Times New Roman" w:cs="Times New Roman"/>
+          <w:sz w:val="24"/>
+          <w:szCs w:val="24"/>
+        </w:rPr>
+        <w:t>-1</w:t>
+      </w:r>
+      <w:proofErr w:type="gramEnd"/>
+      <w:r>
+        <w:rPr>
+          <w:rFonts w:ascii="Times New Roman" w:hAnsi="Times New Roman" w:cs="Times New Roman"/>
+          <w:sz w:val="24"/>
+          <w:szCs w:val="24"/>
+        </w:rPr>
+        <w:t xml:space="preserve"> and 1. We will rank the inputs by their importance in variance partitioning, and by those with the greatest magnitude </w:t>
+      </w:r>
+      <w:r>
+        <w:rPr>
+          <w:rFonts w:ascii="Times New Roman" w:hAnsi="Times New Roman" w:cs="Times New Roman"/>
+          <w:sz w:val="24"/>
+          <w:szCs w:val="24"/>
+        </w:rPr>
+        <w:t>PRCC</w:t>
+      </w:r>
+      <w:r>
+        <w:rPr>
+          <w:rFonts w:ascii="Times New Roman" w:hAnsi="Times New Roman" w:cs="Times New Roman"/>
+          <w:sz w:val="24"/>
+          <w:szCs w:val="24"/>
+        </w:rPr>
+        <w:t xml:space="preserve">. We will apply a bootstrap procedure for both indices to provide bootstrap standard errors and confidence intervals for the index value for each model input. Any inconsistent rankings between the two procedures </w:t>
+      </w:r>
+      <w:proofErr w:type="gramStart"/>
+      <w:r>
+        <w:rPr>
+          <w:rFonts w:ascii="Times New Roman" w:hAnsi="Times New Roman" w:cs="Times New Roman"/>
+          <w:sz w:val="24"/>
+          <w:szCs w:val="24"/>
+        </w:rPr>
+        <w:t>will be evaluated</w:t>
+      </w:r>
+      <w:proofErr w:type="gramEnd"/>
+      <w:r>
+        <w:rPr>
+          <w:rFonts w:ascii="Times New Roman" w:hAnsi="Times New Roman" w:cs="Times New Roman"/>
+          <w:sz w:val="24"/>
+          <w:szCs w:val="24"/>
+        </w:rPr>
+        <w:t xml:space="preserve"> further.</w:t>
+      </w:r>
+      <w:r>
+        <w:rPr>
+          <w:rFonts w:ascii="Times New Roman" w:hAnsi="Times New Roman" w:cs="Times New Roman"/>
+          <w:sz w:val="24"/>
+          <w:szCs w:val="24"/>
+        </w:rPr>
+        <w:t xml:space="preserve"> The </w:t>
+      </w:r>
+      <w:r>
+        <w:rPr>
+          <w:rFonts w:ascii="Times New Roman" w:hAnsi="Times New Roman" w:cs="Times New Roman"/>
+          <w:sz w:val="24"/>
+          <w:szCs w:val="24"/>
+        </w:rPr>
+        <w:t>PRCC</w:t>
+      </w:r>
+      <w:r>
+        <w:rPr>
+          <w:rFonts w:ascii="Times New Roman" w:hAnsi="Times New Roman" w:cs="Times New Roman"/>
+          <w:sz w:val="24"/>
+          <w:szCs w:val="24"/>
+        </w:rPr>
+        <w:t xml:space="preserve"> values are obtained using the </w:t>
       </w:r>
       <w:proofErr w:type="spellStart"/>
       <w:r>
@@ -3667,7 +4434,7 @@
           <w:sz w:val="24"/>
           <w:szCs w:val="24"/>
         </w:rPr>
-        <w:t>Sobol</w:t>
+        <w:t>pcc</w:t>
       </w:r>
       <w:proofErr w:type="spellEnd"/>
       <w:r>
@@ -3676,7 +4443,213 @@
           <w:sz w:val="24"/>
           <w:szCs w:val="24"/>
         </w:rPr>
-        <w:t xml:space="preserve"> variance partitioning procedure we divide the </w:t>
+        <w:t xml:space="preserve"> function in the R sensitivity package </w:t>
+      </w:r>
+      <w:r>
+        <w:rPr>
+          <w:rFonts w:ascii="Times New Roman" w:hAnsi="Times New Roman" w:cs="Times New Roman"/>
+          <w:sz w:val="24"/>
+          <w:szCs w:val="24"/>
+        </w:rPr>
+        <w:fldChar w:fldCharType="begin" w:fldLock="1"/>
+      </w:r>
+      <w:r>
+        <w:rPr>
+          <w:rFonts w:ascii="Times New Roman" w:hAnsi="Times New Roman" w:cs="Times New Roman"/>
+          <w:sz w:val="24"/>
+          <w:szCs w:val="24"/>
+        </w:rPr>
+        <w:instrText>ADDIN CSL_CITATION {"citationItems":[{"id":"ITEM-1","itemData":{"author":[{"dropping-particle":"","family":"Pujol","given":"Gilles","non-dropping-particle":"","parse-names":false,"suffix":""},{"dropping-particle":"","family":"Iooss","given":"Bertrand","non-dropping-particle":"","parse-names":false,"suffix":""},{"dropping-particle":"","family":"with contributions from Khalid Boumhaout","given":"Alexandre Janon","non-dropping-particle":"","parse-names":false,"suffix":""},{"dropping-particle":"Da","family":"Veiga","given":"Sebastien","non-dropping-particle":"","parse-names":false,"suffix":""},{"dropping-particle":"","family":"Delage","given":"Thibault","non-dropping-particle":"","parse-names":false,"suffix":""},{"dropping-particle":"","family":"Fruth","given":"Jana","non-dropping-particle":"","parse-names":false,"suffix":""},{"dropping-particle":"","family":"Gilquin","given":"Laurent","non-dropping-particle":"","parse-names":false,"suffix":""},{"dropping-particle":"","family":"Guillaume","given":"Joseph","non-dropping-particle":"","parse-names":false,"suffix":""},{"dropping-particle":"","family":"Gratiet","given":"Loic","non-dropping-particle":"Le","parse-names":false,"suffix":""},{"dropping-particle":"","family":"Lemaitre","given":"Paul","non-dropping-particle":"","parse-names":false,"suffix":""},{"dropping-particle":"","family":"Nelson","given":"Barry L","non-dropping-particle":"","parse-names":false,"suffix":""},{"dropping-particle":"","family":"Monari","given":"Filippo","non-dropping-particle":"","parse-names":false,"suffix":""},{"dropping-particle":"","family":"Oomen","given":"Roelof","non-dropping-particle":"","parse-names":false,"suffix":""},{"dropping-particle":"","family":"Ramos","given":"Bernardo","non-dropping-particle":"","parse-names":false,"suffix":""},{"dropping-particle":"","family":"Roustant","given":"Olivier","non-dropping-particle":"","parse-names":false,"suffix":""},{"dropping-particle":"","family":"Song","given":"Eunhye","non-dropping-particle":"","parse-names":false,"suffix":""},{"dropping-particle":"","family":"Staum","given":"Jeremy","non-dropping-particle":"","parse-names":false,"suffix":""},{"dropping-particle":"","family":"Touati","given":"Taieb","non-dropping-particle":"","parse-names":false,"suffix":""},{"dropping-particle":"","family":"Weber","given":"Frank","non-dropping-particle":"","parse-names":false,"suffix":""}],"id":"ITEM-1","issued":{"date-parts":[["2017"]]},"note":"R package version 1.15.0","publisher":"R package version 1.15.0","title":"sensitivity: Global Sensitivity Analysis of Model Outputs","type":"article"},"uris":["http://www.mendeley.com/documents/?uuid=b24bead7-f8c2-4c6e-8b61-c0d82b12ddc5"]}],"mendeley":{"formattedCitation":"(Pujol et al., 2017)","plainTextFormattedCitation":"(Pujol et al., 2017)","previouslyFormattedCitation":"(Pujol et al., 2017)"},"properties":{"noteIndex":0},"schema":"https://github.com/citation-style-language/schema/raw/master/csl-citation.json"}</w:instrText>
+      </w:r>
+      <w:r>
+        <w:rPr>
+          <w:rFonts w:ascii="Times New Roman" w:hAnsi="Times New Roman" w:cs="Times New Roman"/>
+          <w:sz w:val="24"/>
+          <w:szCs w:val="24"/>
+        </w:rPr>
+        <w:fldChar w:fldCharType="separate"/>
+      </w:r>
+      <w:r>
+        <w:rPr>
+          <w:rFonts w:ascii="Times New Roman" w:hAnsi="Times New Roman" w:cs="Times New Roman"/>
+          <w:noProof/>
+          <w:sz w:val="24"/>
+          <w:szCs w:val="24"/>
+        </w:rPr>
+        <w:t>(Pujol et al., 2017)</w:t>
+      </w:r>
+      <w:r>
+        <w:rPr>
+          <w:rFonts w:ascii="Times New Roman" w:hAnsi="Times New Roman" w:cs="Times New Roman"/>
+          <w:sz w:val="24"/>
+          <w:szCs w:val="24"/>
+        </w:rPr>
+        <w:fldChar w:fldCharType="end"/>
+      </w:r>
+      <w:r>
+        <w:rPr>
+          <w:rFonts w:ascii="Times New Roman" w:hAnsi="Times New Roman" w:cs="Times New Roman"/>
+          <w:sz w:val="24"/>
+          <w:szCs w:val="24"/>
+        </w:rPr>
+        <w:t xml:space="preserve">. </w:t>
+      </w:r>
+    </w:p>
+    <w:p>
+      <w:pPr>
+        <w:rPr>
+          <w:rFonts w:ascii="Times New Roman" w:hAnsi="Times New Roman" w:cs="Times New Roman"/>
+          <w:sz w:val="24"/>
+          <w:szCs w:val="24"/>
+        </w:rPr>
+      </w:pPr>
+      <w:r>
+        <w:rPr>
+          <w:rFonts w:ascii="Times New Roman" w:hAnsi="Times New Roman" w:cs="Times New Roman"/>
+          <w:sz w:val="24"/>
+          <w:szCs w:val="24"/>
+        </w:rPr>
+        <w:t xml:space="preserve">We also compare the rankings of both procedures to the rankings obtained from uncorrelated sampling from the marginal distributions across </w:t>
+      </w:r>
+      <w:r>
+        <w:rPr>
+          <w:rFonts w:ascii="Times New Roman" w:hAnsi="Times New Roman" w:cs="Times New Roman"/>
+          <w:sz w:val="24"/>
+          <w:szCs w:val="24"/>
+        </w:rPr>
+        <w:t>fuel types to assess the necessity to incorporate correlation structures in sensitivity and uncertainty analysis.</w:t>
+      </w:r>
+    </w:p>
+    <w:p>
+      <w:pPr>
+        <w:rPr>
+          <w:rFonts w:ascii="Times New Roman" w:hAnsi="Times New Roman" w:cs="Times New Roman"/>
+          <w:i/>
+          <w:sz w:val="24"/>
+          <w:szCs w:val="24"/>
+        </w:rPr>
+      </w:pPr>
+      <w:r>
+        <w:rPr>
+          <w:rFonts w:ascii="Times New Roman" w:hAnsi="Times New Roman" w:cs="Times New Roman"/>
+          <w:i/>
+          <w:sz w:val="24"/>
+          <w:szCs w:val="24"/>
+        </w:rPr>
+        <w:t>Sensitivity to environmental inputs</w:t>
+      </w:r>
+    </w:p>
+    <w:p>
+      <w:pPr>
+        <w:rPr>
+          <w:rFonts w:ascii="Times New Roman" w:hAnsi="Times New Roman" w:cs="Times New Roman"/>
+          <w:sz w:val="24"/>
+          <w:szCs w:val="24"/>
+        </w:rPr>
+      </w:pPr>
+      <w:r>
+        <w:rPr>
+          <w:rFonts w:ascii="Times New Roman" w:hAnsi="Times New Roman" w:cs="Times New Roman"/>
+          <w:sz w:val="24"/>
+          <w:szCs w:val="24"/>
+        </w:rPr>
+        <w:lastRenderedPageBreak/>
+        <w:t>For each random sample of fuel loading values we apply a factorial design of environmental inputs, approximating extreme hazardous environmental conditions (9</w:t>
+      </w:r>
+      <w:r>
+        <w:rPr>
+          <w:rFonts w:ascii="Times New Roman" w:hAnsi="Times New Roman" w:cs="Times New Roman"/>
+          <w:sz w:val="24"/>
+          <w:szCs w:val="24"/>
+        </w:rPr>
+        <w:t>7</w:t>
+      </w:r>
+      <w:r>
+        <w:rPr>
+          <w:rFonts w:ascii="Times New Roman" w:hAnsi="Times New Roman" w:cs="Times New Roman"/>
+          <w:sz w:val="24"/>
+          <w:szCs w:val="24"/>
+          <w:vertAlign w:val="superscript"/>
+        </w:rPr>
+        <w:t>th</w:t>
+      </w:r>
+      <w:r>
+        <w:rPr>
+          <w:rFonts w:ascii="Times New Roman" w:hAnsi="Times New Roman" w:cs="Times New Roman"/>
+          <w:sz w:val="24"/>
+          <w:szCs w:val="24"/>
+        </w:rPr>
+        <w:t xml:space="preserve"> percentile?) and moderate environmental conditions (80</w:t>
+      </w:r>
+      <w:r>
+        <w:rPr>
+          <w:rFonts w:ascii="Times New Roman" w:hAnsi="Times New Roman" w:cs="Times New Roman"/>
+          <w:sz w:val="24"/>
+          <w:szCs w:val="24"/>
+          <w:vertAlign w:val="superscript"/>
+        </w:rPr>
+        <w:t>th</w:t>
+      </w:r>
+      <w:r>
+        <w:rPr>
+          <w:rFonts w:ascii="Times New Roman" w:hAnsi="Times New Roman" w:cs="Times New Roman"/>
+          <w:sz w:val="24"/>
+          <w:szCs w:val="24"/>
+        </w:rPr>
+        <w:t xml:space="preserve"> percentile?). </w:t>
+      </w:r>
+      <w:r>
+        <w:rPr>
+          <w:rFonts w:ascii="Times New Roman" w:hAnsi="Times New Roman" w:cs="Times New Roman"/>
+          <w:sz w:val="24"/>
+          <w:szCs w:val="24"/>
+          <w:highlight w:val="cyan"/>
+        </w:rPr>
+        <w:t>Table _</w:t>
+      </w:r>
+      <w:r>
+        <w:rPr>
+          <w:rFonts w:ascii="Times New Roman" w:hAnsi="Times New Roman" w:cs="Times New Roman"/>
+          <w:sz w:val="24"/>
+          <w:szCs w:val="24"/>
+        </w:rPr>
+        <w:t xml:space="preserve">. </w:t>
+      </w:r>
+    </w:p>
+    <w:p>
+      <w:pPr>
+        <w:rPr>
+          <w:rFonts w:ascii="Times New Roman" w:hAnsi="Times New Roman" w:cs="Times New Roman"/>
+          <w:i/>
+          <w:sz w:val="24"/>
+          <w:szCs w:val="24"/>
+        </w:rPr>
+      </w:pPr>
+      <w:r>
+        <w:rPr>
+          <w:rFonts w:ascii="Times New Roman" w:hAnsi="Times New Roman" w:cs="Times New Roman"/>
+          <w:i/>
+          <w:sz w:val="24"/>
+          <w:szCs w:val="24"/>
+        </w:rPr>
+        <w:t>Quantifying uncertainty in emissions estimates</w:t>
+      </w:r>
+    </w:p>
+    <w:p>
+      <w:pPr>
+        <w:rPr>
+          <w:rFonts w:ascii="Times New Roman" w:hAnsi="Times New Roman" w:cs="Times New Roman"/>
+          <w:sz w:val="24"/>
+          <w:szCs w:val="24"/>
+        </w:rPr>
+      </w:pPr>
+      <w:r>
+        <w:rPr>
+          <w:rFonts w:ascii="Times New Roman" w:hAnsi="Times New Roman" w:cs="Times New Roman"/>
+          <w:sz w:val="24"/>
+          <w:szCs w:val="24"/>
+        </w:rPr>
+        <w:t xml:space="preserve">For the sampled matrix X* we use the baseline </w:t>
       </w:r>
       <w:proofErr w:type="spellStart"/>
       <w:r>
@@ -3685,7 +4658,7 @@
           <w:sz w:val="24"/>
           <w:szCs w:val="24"/>
         </w:rPr>
-        <w:t>NxK</w:t>
+        <w:t>fuelbed</w:t>
       </w:r>
       <w:proofErr w:type="spellEnd"/>
       <w:r>
@@ -3694,7 +4667,23 @@
           <w:sz w:val="24"/>
           <w:szCs w:val="24"/>
         </w:rPr>
-        <w:t xml:space="preserve"> matrix X* into two new (N/2</w:t>
+        <w:t xml:space="preserve"> to </w:t>
+      </w:r>
+      <w:r>
+        <w:rPr>
+          <w:rFonts w:ascii="Times New Roman" w:hAnsi="Times New Roman" w:cs="Times New Roman"/>
+          <w:sz w:val="24"/>
+          <w:szCs w:val="24"/>
+        </w:rPr>
+        <w:t>complete the</w:t>
+      </w:r>
+      <w:r>
+        <w:rPr>
+          <w:rFonts w:ascii="Times New Roman" w:hAnsi="Times New Roman" w:cs="Times New Roman"/>
+          <w:sz w:val="24"/>
+          <w:szCs w:val="24"/>
+        </w:rPr>
+        <w:t xml:space="preserve"> fuel types required for each model (see supplementary) and create an input file suitable for each model. We then use the model to estimate fuel consumption and emissions for each row in our input file, for the given environmental conditions. From the resulting model output </w:t>
       </w:r>
       <w:proofErr w:type="gramStart"/>
       <w:r>
@@ -3703,18 +4692,8 @@
           <w:sz w:val="24"/>
           <w:szCs w:val="24"/>
         </w:rPr>
-        <w:t>)</w:t>
-      </w:r>
-      <w:proofErr w:type="spellStart"/>
-      <w:r>
-        <w:rPr>
-          <w:rFonts w:ascii="Times New Roman" w:hAnsi="Times New Roman" w:cs="Times New Roman"/>
-          <w:sz w:val="24"/>
-          <w:szCs w:val="24"/>
-        </w:rPr>
-        <w:t>xK</w:t>
-      </w:r>
-      <w:proofErr w:type="spellEnd"/>
+        <w:t>file</w:t>
+      </w:r>
       <w:proofErr w:type="gramEnd"/>
       <w:r>
         <w:rPr>
@@ -3722,393 +4701,15 @@
           <w:sz w:val="24"/>
           <w:szCs w:val="24"/>
         </w:rPr>
-        <w:t xml:space="preserve"> matrices, X</w:t>
-      </w:r>
-      <w:r>
-        <w:rPr>
-          <w:rFonts w:ascii="Times New Roman" w:hAnsi="Times New Roman" w:cs="Times New Roman"/>
-          <w:sz w:val="24"/>
-          <w:szCs w:val="24"/>
-          <w:vertAlign w:val="subscript"/>
-        </w:rPr>
-        <w:t>1</w:t>
-      </w:r>
-      <w:r>
-        <w:rPr>
-          <w:rFonts w:ascii="Times New Roman" w:hAnsi="Times New Roman" w:cs="Times New Roman"/>
-          <w:sz w:val="24"/>
-          <w:szCs w:val="24"/>
-        </w:rPr>
-        <w:t xml:space="preserve"> and X</w:t>
-      </w:r>
-      <w:r>
-        <w:rPr>
-          <w:rFonts w:ascii="Times New Roman" w:hAnsi="Times New Roman" w:cs="Times New Roman"/>
-          <w:sz w:val="24"/>
-          <w:szCs w:val="24"/>
-          <w:vertAlign w:val="subscript"/>
-        </w:rPr>
-        <w:t>2</w:t>
-      </w:r>
-      <w:r>
-        <w:rPr>
-          <w:rFonts w:ascii="Times New Roman" w:hAnsi="Times New Roman" w:cs="Times New Roman"/>
-          <w:sz w:val="24"/>
-          <w:szCs w:val="24"/>
-        </w:rPr>
-        <w:t>, where</w:t>
-      </w:r>
-      <w:r>
-        <w:rPr>
-          <w:rFonts w:ascii="Times New Roman" w:hAnsi="Times New Roman" w:cs="Times New Roman"/>
-          <w:sz w:val="24"/>
-          <w:szCs w:val="24"/>
-        </w:rPr>
-        <w:t xml:space="preserve"> X</w:t>
-      </w:r>
-      <w:r>
-        <w:rPr>
-          <w:rFonts w:ascii="Times New Roman" w:hAnsi="Times New Roman" w:cs="Times New Roman"/>
-          <w:sz w:val="24"/>
-          <w:szCs w:val="24"/>
-          <w:vertAlign w:val="subscript"/>
-        </w:rPr>
-        <w:t>1</w:t>
-      </w:r>
-      <w:r>
-        <w:rPr>
-          <w:rFonts w:ascii="Times New Roman" w:hAnsi="Times New Roman" w:cs="Times New Roman"/>
-          <w:sz w:val="24"/>
-          <w:szCs w:val="24"/>
-        </w:rPr>
-        <w:t xml:space="preserve"> i</w:t>
-      </w:r>
-      <w:r>
-        <w:rPr>
-          <w:rFonts w:ascii="Times New Roman" w:hAnsi="Times New Roman" w:cs="Times New Roman"/>
-          <w:sz w:val="24"/>
-          <w:szCs w:val="24"/>
-        </w:rPr>
-        <w:t>s the first N/2 rows in X* and X</w:t>
-      </w:r>
-      <w:r>
-        <w:rPr>
-          <w:rFonts w:ascii="Times New Roman" w:hAnsi="Times New Roman" w:cs="Times New Roman"/>
-          <w:sz w:val="24"/>
-          <w:szCs w:val="24"/>
-          <w:vertAlign w:val="subscript"/>
-        </w:rPr>
-        <w:t>2</w:t>
-      </w:r>
-      <w:r>
-        <w:rPr>
-          <w:rFonts w:ascii="Times New Roman" w:hAnsi="Times New Roman" w:cs="Times New Roman"/>
-          <w:sz w:val="24"/>
-          <w:szCs w:val="24"/>
-        </w:rPr>
-        <w:t xml:space="preserve"> i</w:t>
-      </w:r>
-      <w:r>
-        <w:rPr>
-          <w:rFonts w:ascii="Times New Roman" w:hAnsi="Times New Roman" w:cs="Times New Roman"/>
-          <w:sz w:val="24"/>
-          <w:szCs w:val="24"/>
-        </w:rPr>
-        <w:t xml:space="preserve">s the last N/2 rows in X*. We then use the </w:t>
-      </w:r>
-      <w:proofErr w:type="spellStart"/>
-      <w:r>
-        <w:rPr>
-          <w:rFonts w:ascii="Times New Roman" w:hAnsi="Times New Roman" w:cs="Times New Roman"/>
-          <w:sz w:val="24"/>
-          <w:szCs w:val="24"/>
-        </w:rPr>
-        <w:t>sobolEff</w:t>
-      </w:r>
-      <w:proofErr w:type="spellEnd"/>
-      <w:r>
-        <w:rPr>
-          <w:rFonts w:ascii="Times New Roman" w:hAnsi="Times New Roman" w:cs="Times New Roman"/>
-          <w:sz w:val="24"/>
-          <w:szCs w:val="24"/>
-        </w:rPr>
-        <w:t xml:space="preserve"> function in the R sensitivity package </w:t>
-      </w:r>
-      <w:r>
-        <w:rPr>
-          <w:rFonts w:ascii="Times New Roman" w:hAnsi="Times New Roman" w:cs="Times New Roman"/>
-          <w:sz w:val="24"/>
-          <w:szCs w:val="24"/>
-        </w:rPr>
-        <w:fldChar w:fldCharType="begin" w:fldLock="1"/>
-      </w:r>
-      <w:r>
-        <w:rPr>
-          <w:rFonts w:ascii="Times New Roman" w:hAnsi="Times New Roman" w:cs="Times New Roman"/>
-          <w:sz w:val="24"/>
-          <w:szCs w:val="24"/>
-        </w:rPr>
-        <w:instrText>ADDIN CSL_CITATION {"citationItems":[{"id":"ITEM-1","itemData":{"author":[{"dropping-particle":"","family":"Pujol","given":"Gilles","non-dropping-particle":"","parse-names":false,"suffix":""},{"dropping-particle":"","family":"Iooss","given":"Bertrand","non-dropping-particle":"","parse-names":false,"suffix":""},{"dropping-particle":"","family":"with contributions from Khalid Boumhaout","given":"Alexandre Janon","non-dropping-particle":"","parse-names":false,"suffix":""},{"dropping-particle":"Da","family":"Veiga","given":"Sebastien","non-dropping-particle":"","parse-names":false,"suffix":""},{"dropping-particle":"","family":"Delage","given":"Thibault","non-dropping-particle":"","parse-names":false,"suffix":""},{"dropping-particle":"","family":"Fruth","given":"Jana","non-dropping-particle":"","parse-names":false,"suffix":""},{"dropping-particle":"","family":"Gilquin","given":"Laurent","non-dropping-particle":"","parse-names":false,"suffix":""},{"dropping-particle":"","family":"Guillaume","given":"Joseph","non-dropping-particle":"","parse-names":false,"suffix":""},{"dropping-particle":"","family":"Gratiet","given":"Loic","non-dropping-particle":"Le","parse-names":false,"suffix":""},{"dropping-particle":"","family":"Lemaitre","given":"Paul","non-dropping-particle":"","parse-names":false,"suffix":""},{"dropping-particle":"","family":"Nelson","given":"Barry L","non-dropping-particle":"","parse-names":false,"suffix":""},{"dropping-particle":"","family":"Monari","given":"Filippo","non-dropping-particle":"","parse-names":false,"suffix":""},{"dropping-particle":"","family":"Oomen","given":"Roelof","non-dropping-particle":"","parse-names":false,"suffix":""},{"dropping-particle":"","family":"Ramos","given":"Bernardo","non-dropping-particle":"","parse-names":false,"suffix":""},{"dropping-particle":"","family":"Roustant","given":"Olivier","non-dropping-particle":"","parse-names":false,"suffix":""},{"dropping-particle":"","family":"Song","given":"Eunhye","non-dropping-particle":"","parse-names":false,"suffix":""},{"dropping-particle":"","family":"Staum","given":"Jeremy","non-dropping-particle":"","parse-names":false,"suffix":""},{"dropping-particle":"","family":"Touati","given":"Taieb","non-dropping-particle":"","parse-names":false,"suffix":""},{"dropping-particle":"","family":"Weber","given":"Frank","non-dropping-particle":"","parse-names":false,"suffix":""}],"id":"ITEM-1","issued":{"date-parts":[["2017"]]},"note":"R package version 1.15.0","publisher":"R package version 1.15.0","title":"sensitivity: Global Sensitivity Analysis of Model Outputs","type":"article"},"uris":["http://www.mendeley.com/documents/?uuid=b24bead7-f8c2-4c6e-8b61-c0d82b12ddc5"]}],"mendeley":{"formattedCitation":"(Pujol et al., 2017)","plainTextFormattedCitation":"(Pujol et al., 2017)","previouslyFormattedCitation":"(Pujol et al., 2017)"},"properties":{"noteIndex":0},"schema":"https://github.com/citation-style-language/schema/raw/master/csl-citation.json"}</w:instrText>
-      </w:r>
-      <w:r>
-        <w:rPr>
-          <w:rFonts w:ascii="Times New Roman" w:hAnsi="Times New Roman" w:cs="Times New Roman"/>
-          <w:sz w:val="24"/>
-          <w:szCs w:val="24"/>
-        </w:rPr>
-        <w:fldChar w:fldCharType="separate"/>
-      </w:r>
-      <w:r>
-        <w:rPr>
-          <w:rFonts w:ascii="Times New Roman" w:hAnsi="Times New Roman" w:cs="Times New Roman"/>
-          <w:noProof/>
-          <w:sz w:val="24"/>
-          <w:szCs w:val="24"/>
-        </w:rPr>
-        <w:t>(Pujol et al., 2017)</w:t>
-      </w:r>
-      <w:r>
-        <w:rPr>
-          <w:rFonts w:ascii="Times New Roman" w:hAnsi="Times New Roman" w:cs="Times New Roman"/>
-          <w:sz w:val="24"/>
-          <w:szCs w:val="24"/>
-        </w:rPr>
-        <w:fldChar w:fldCharType="end"/>
-      </w:r>
-      <w:r>
-        <w:rPr>
-          <w:rFonts w:ascii="Times New Roman" w:hAnsi="Times New Roman" w:cs="Times New Roman"/>
-          <w:sz w:val="24"/>
-          <w:szCs w:val="24"/>
-        </w:rPr>
-        <w:t>, where the function rearranges the X</w:t>
-      </w:r>
-      <w:r>
-        <w:rPr>
-          <w:rFonts w:ascii="Times New Roman" w:hAnsi="Times New Roman" w:cs="Times New Roman"/>
-          <w:sz w:val="24"/>
-          <w:szCs w:val="24"/>
-          <w:vertAlign w:val="subscript"/>
-        </w:rPr>
-        <w:t>1</w:t>
-      </w:r>
-      <w:r>
-        <w:rPr>
-          <w:rFonts w:ascii="Times New Roman" w:hAnsi="Times New Roman" w:cs="Times New Roman"/>
-          <w:sz w:val="24"/>
-          <w:szCs w:val="24"/>
-        </w:rPr>
-        <w:t xml:space="preserve"> and X</w:t>
-      </w:r>
-      <w:r>
-        <w:rPr>
-          <w:rFonts w:ascii="Times New Roman" w:hAnsi="Times New Roman" w:cs="Times New Roman"/>
-          <w:sz w:val="24"/>
-          <w:szCs w:val="24"/>
-          <w:vertAlign w:val="subscript"/>
-        </w:rPr>
-        <w:t>2</w:t>
-      </w:r>
-      <w:r>
-        <w:rPr>
-          <w:rFonts w:ascii="Times New Roman" w:hAnsi="Times New Roman" w:cs="Times New Roman"/>
-          <w:sz w:val="24"/>
-          <w:szCs w:val="24"/>
-        </w:rPr>
-        <w:t xml:space="preserve"> to create a new data input matrix</w:t>
-      </w:r>
-      <w:r>
-        <w:rPr>
-          <w:rFonts w:ascii="Times New Roman" w:hAnsi="Times New Roman" w:cs="Times New Roman"/>
-          <w:sz w:val="24"/>
-          <w:szCs w:val="24"/>
-        </w:rPr>
-        <w:t>.</w:t>
-      </w:r>
-      <w:r>
-        <w:rPr>
-          <w:rFonts w:ascii="Times New Roman" w:hAnsi="Times New Roman" w:cs="Times New Roman"/>
-          <w:sz w:val="24"/>
-          <w:szCs w:val="24"/>
-        </w:rPr>
-        <w:t xml:space="preserve"> </w:t>
-      </w:r>
-      <w:r>
-        <w:rPr>
-          <w:rFonts w:ascii="Times New Roman" w:hAnsi="Times New Roman" w:cs="Times New Roman"/>
-          <w:sz w:val="24"/>
-          <w:szCs w:val="24"/>
-        </w:rPr>
-        <w:t>For example, for N=1000, the final data input X has 3500 rows. Note that this exchanges the columns in X</w:t>
-      </w:r>
-      <w:r>
-        <w:rPr>
-          <w:rFonts w:ascii="Times New Roman" w:hAnsi="Times New Roman" w:cs="Times New Roman"/>
-          <w:sz w:val="24"/>
-          <w:szCs w:val="24"/>
-          <w:vertAlign w:val="subscript"/>
-        </w:rPr>
-        <w:t>1</w:t>
-      </w:r>
-      <w:r>
-        <w:rPr>
-          <w:rFonts w:ascii="Times New Roman" w:hAnsi="Times New Roman" w:cs="Times New Roman"/>
-          <w:sz w:val="24"/>
-          <w:szCs w:val="24"/>
-        </w:rPr>
-        <w:t xml:space="preserve"> and X</w:t>
-      </w:r>
-      <w:r>
-        <w:rPr>
-          <w:rFonts w:ascii="Times New Roman" w:hAnsi="Times New Roman" w:cs="Times New Roman"/>
-          <w:sz w:val="24"/>
-          <w:szCs w:val="24"/>
-          <w:vertAlign w:val="subscript"/>
-        </w:rPr>
-        <w:t>2</w:t>
-      </w:r>
-      <w:r>
-        <w:rPr>
-          <w:rFonts w:ascii="Times New Roman" w:hAnsi="Times New Roman" w:cs="Times New Roman"/>
-          <w:sz w:val="24"/>
-          <w:szCs w:val="24"/>
-        </w:rPr>
-        <w:t>, and the rank correlation structure of the final data input matrix</w:t>
-      </w:r>
-      <w:r>
-        <w:rPr>
-          <w:rFonts w:ascii="Times New Roman" w:hAnsi="Times New Roman" w:cs="Times New Roman"/>
-          <w:sz w:val="24"/>
-          <w:szCs w:val="24"/>
-        </w:rPr>
-        <w:t xml:space="preserve"> has a poorer </w:t>
-      </w:r>
-      <w:r>
-        <w:rPr>
-          <w:rFonts w:ascii="Times New Roman" w:hAnsi="Times New Roman" w:cs="Times New Roman"/>
-          <w:sz w:val="24"/>
-          <w:szCs w:val="24"/>
-        </w:rPr>
-        <w:t>approximat</w:t>
-      </w:r>
-      <w:r>
-        <w:rPr>
-          <w:rFonts w:ascii="Times New Roman" w:hAnsi="Times New Roman" w:cs="Times New Roman"/>
-          <w:sz w:val="24"/>
-          <w:szCs w:val="24"/>
-        </w:rPr>
-        <w:t>ion of</w:t>
-      </w:r>
-      <w:r>
-        <w:rPr>
-          <w:rFonts w:ascii="Times New Roman" w:hAnsi="Times New Roman" w:cs="Times New Roman"/>
-          <w:sz w:val="24"/>
-          <w:szCs w:val="24"/>
-        </w:rPr>
-        <w:t xml:space="preserve"> the original correlation matrix (C; Supplementary; might want to look into this, might have dampened correlations relative to empirical). </w:t>
-      </w:r>
-    </w:p>
-    <w:p>
-      <w:pPr>
-        <w:rPr>
-          <w:rFonts w:ascii="Times New Roman" w:hAnsi="Times New Roman" w:cs="Times New Roman"/>
-          <w:sz w:val="24"/>
-          <w:szCs w:val="24"/>
-        </w:rPr>
-      </w:pPr>
-      <w:r>
-        <w:rPr>
-          <w:rFonts w:ascii="Times New Roman" w:hAnsi="Times New Roman" w:cs="Times New Roman"/>
-          <w:sz w:val="24"/>
-          <w:szCs w:val="24"/>
-        </w:rPr>
-        <w:t xml:space="preserve">Variance partitioning may not provide valid partitions in the case of correlated inputs (ref, one of the </w:t>
-      </w:r>
-      <w:proofErr w:type="spellStart"/>
-      <w:r>
-        <w:rPr>
-          <w:rFonts w:ascii="Times New Roman" w:hAnsi="Times New Roman" w:cs="Times New Roman"/>
-          <w:sz w:val="24"/>
-          <w:szCs w:val="24"/>
-        </w:rPr>
-        <w:t>Saltelli</w:t>
-      </w:r>
-      <w:proofErr w:type="spellEnd"/>
-      <w:r>
-        <w:rPr>
-          <w:rFonts w:ascii="Times New Roman" w:hAnsi="Times New Roman" w:cs="Times New Roman"/>
-          <w:sz w:val="24"/>
-          <w:szCs w:val="24"/>
-        </w:rPr>
-        <w:t xml:space="preserve"> books). We complement the variance partitioning results with</w:t>
-      </w:r>
-      <w:r>
-        <w:rPr>
-          <w:rFonts w:ascii="Times New Roman" w:hAnsi="Times New Roman" w:cs="Times New Roman"/>
-          <w:sz w:val="24"/>
-          <w:szCs w:val="24"/>
-        </w:rPr>
-        <w:t xml:space="preserve"> the</w:t>
-      </w:r>
-      <w:r>
-        <w:rPr>
-          <w:rFonts w:ascii="Times New Roman" w:hAnsi="Times New Roman" w:cs="Times New Roman"/>
-          <w:sz w:val="24"/>
-          <w:szCs w:val="24"/>
-        </w:rPr>
-        <w:t xml:space="preserve"> partial rank correlation coefficient (</w:t>
-      </w:r>
-      <w:proofErr w:type="spellStart"/>
-      <w:r>
-        <w:rPr>
-          <w:rFonts w:ascii="Times New Roman" w:hAnsi="Times New Roman" w:cs="Times New Roman"/>
-          <w:sz w:val="24"/>
-          <w:szCs w:val="24"/>
-        </w:rPr>
-        <w:t>prcc</w:t>
-      </w:r>
-      <w:proofErr w:type="spellEnd"/>
-      <w:r>
-        <w:rPr>
-          <w:rFonts w:ascii="Times New Roman" w:hAnsi="Times New Roman" w:cs="Times New Roman"/>
-          <w:sz w:val="24"/>
-          <w:szCs w:val="24"/>
-        </w:rPr>
-        <w:t>; ref), which provide</w:t>
-      </w:r>
-      <w:r>
-        <w:rPr>
-          <w:rFonts w:ascii="Times New Roman" w:hAnsi="Times New Roman" w:cs="Times New Roman"/>
-          <w:sz w:val="24"/>
-          <w:szCs w:val="24"/>
-        </w:rPr>
-        <w:t>s</w:t>
-      </w:r>
-      <w:r>
-        <w:rPr>
-          <w:rFonts w:ascii="Times New Roman" w:hAnsi="Times New Roman" w:cs="Times New Roman"/>
-          <w:sz w:val="24"/>
-          <w:szCs w:val="24"/>
-        </w:rPr>
-        <w:t xml:space="preserve"> a non-parametric estimate of the correlation between each input and each output, accounting for any relationships among the inputs and between the remaining inputs and the output. As with standard correlations, the </w:t>
-      </w:r>
-      <w:proofErr w:type="spellStart"/>
-      <w:r>
-        <w:rPr>
-          <w:rFonts w:ascii="Times New Roman" w:hAnsi="Times New Roman" w:cs="Times New Roman"/>
-          <w:sz w:val="24"/>
-          <w:szCs w:val="24"/>
-        </w:rPr>
-        <w:t>prcc</w:t>
-      </w:r>
-      <w:proofErr w:type="spellEnd"/>
-      <w:r>
-        <w:rPr>
-          <w:rFonts w:ascii="Times New Roman" w:hAnsi="Times New Roman" w:cs="Times New Roman"/>
-          <w:sz w:val="24"/>
-          <w:szCs w:val="24"/>
-        </w:rPr>
-        <w:t xml:space="preserve"> takes values between </w:t>
+        <w:t xml:space="preserve"> we characterize the distribution of predicted emissions (using boxplots and 95% intervals). This provides a link between the uncertainty in fuel loading as represented by the database, and the uncertainty in emission predictions. </w:t>
+      </w:r>
+      <w:r>
+        <w:rPr>
+          <w:rFonts w:ascii="Times New Roman" w:hAnsi="Times New Roman" w:cs="Times New Roman"/>
+          <w:sz w:val="24"/>
+          <w:szCs w:val="24"/>
+        </w:rPr>
+        <w:t xml:space="preserve">These intervals </w:t>
       </w:r>
       <w:proofErr w:type="gramStart"/>
       <w:r>
@@ -4117,7 +4718,7 @@
           <w:sz w:val="24"/>
           <w:szCs w:val="24"/>
         </w:rPr>
-        <w:t>-1</w:t>
+        <w:t>are created</w:t>
       </w:r>
       <w:proofErr w:type="gramEnd"/>
       <w:r>
@@ -4126,25 +4727,24 @@
           <w:sz w:val="24"/>
           <w:szCs w:val="24"/>
         </w:rPr>
-        <w:t xml:space="preserve"> and 1. We will rank the inputs by their importance in variance partitioning, and by those with the greatest magnitude </w:t>
-      </w:r>
-      <w:proofErr w:type="spellStart"/>
-      <w:r>
-        <w:rPr>
-          <w:rFonts w:ascii="Times New Roman" w:hAnsi="Times New Roman" w:cs="Times New Roman"/>
-          <w:sz w:val="24"/>
-          <w:szCs w:val="24"/>
-        </w:rPr>
-        <w:t>prcc</w:t>
-      </w:r>
-      <w:proofErr w:type="spellEnd"/>
-      <w:r>
-        <w:rPr>
-          <w:rFonts w:ascii="Times New Roman" w:hAnsi="Times New Roman" w:cs="Times New Roman"/>
-          <w:sz w:val="24"/>
-          <w:szCs w:val="24"/>
-        </w:rPr>
-        <w:t xml:space="preserve">. We will apply a bootstrap procedure for both indices to provide bootstrap standard errors and confidence intervals for the index value for each model input. Any inconsistent rankings between the two procedures </w:t>
+        <w:t xml:space="preserve"> for both sets of environmental conditions. </w:t>
+      </w:r>
+    </w:p>
+    <w:p>
+      <w:pPr>
+        <w:rPr>
+          <w:rFonts w:ascii="Times New Roman" w:hAnsi="Times New Roman" w:cs="Times New Roman"/>
+          <w:sz w:val="24"/>
+          <w:szCs w:val="24"/>
+        </w:rPr>
+      </w:pPr>
+      <w:r>
+        <w:rPr>
+          <w:rFonts w:ascii="Times New Roman" w:hAnsi="Times New Roman" w:cs="Times New Roman"/>
+          <w:sz w:val="24"/>
+          <w:szCs w:val="24"/>
+        </w:rPr>
+        <w:t xml:space="preserve">Note that for FOFEM duff values of zero </w:t>
       </w:r>
       <w:proofErr w:type="gramStart"/>
       <w:r>
@@ -4153,7 +4753,7 @@
           <w:sz w:val="24"/>
           <w:szCs w:val="24"/>
         </w:rPr>
-        <w:t>will be evaluated</w:t>
+        <w:t>are not allowed</w:t>
       </w:r>
       <w:proofErr w:type="gramEnd"/>
       <w:r>
@@ -4162,201 +4762,7 @@
           <w:sz w:val="24"/>
           <w:szCs w:val="24"/>
         </w:rPr>
-        <w:t xml:space="preserve"> further.</w:t>
-      </w:r>
-      <w:r>
-        <w:rPr>
-          <w:rFonts w:ascii="Times New Roman" w:hAnsi="Times New Roman" w:cs="Times New Roman"/>
-          <w:sz w:val="24"/>
-          <w:szCs w:val="24"/>
-        </w:rPr>
-        <w:t xml:space="preserve"> The </w:t>
-      </w:r>
-      <w:proofErr w:type="spellStart"/>
-      <w:r>
-        <w:rPr>
-          <w:rFonts w:ascii="Times New Roman" w:hAnsi="Times New Roman" w:cs="Times New Roman"/>
-          <w:sz w:val="24"/>
-          <w:szCs w:val="24"/>
-        </w:rPr>
-        <w:t>prcc</w:t>
-      </w:r>
-      <w:proofErr w:type="spellEnd"/>
-      <w:r>
-        <w:rPr>
-          <w:rFonts w:ascii="Times New Roman" w:hAnsi="Times New Roman" w:cs="Times New Roman"/>
-          <w:sz w:val="24"/>
-          <w:szCs w:val="24"/>
-        </w:rPr>
-        <w:t xml:space="preserve"> values are obtained using the </w:t>
-      </w:r>
-      <w:proofErr w:type="spellStart"/>
-      <w:r>
-        <w:rPr>
-          <w:rFonts w:ascii="Times New Roman" w:hAnsi="Times New Roman" w:cs="Times New Roman"/>
-          <w:sz w:val="24"/>
-          <w:szCs w:val="24"/>
-        </w:rPr>
-        <w:t>pcc</w:t>
-      </w:r>
-      <w:proofErr w:type="spellEnd"/>
-      <w:r>
-        <w:rPr>
-          <w:rFonts w:ascii="Times New Roman" w:hAnsi="Times New Roman" w:cs="Times New Roman"/>
-          <w:sz w:val="24"/>
-          <w:szCs w:val="24"/>
-        </w:rPr>
-        <w:t xml:space="preserve"> function in the R sensitivity package </w:t>
-      </w:r>
-      <w:r>
-        <w:rPr>
-          <w:rFonts w:ascii="Times New Roman" w:hAnsi="Times New Roman" w:cs="Times New Roman"/>
-          <w:sz w:val="24"/>
-          <w:szCs w:val="24"/>
-        </w:rPr>
-        <w:fldChar w:fldCharType="begin" w:fldLock="1"/>
-      </w:r>
-      <w:r>
-        <w:rPr>
-          <w:rFonts w:ascii="Times New Roman" w:hAnsi="Times New Roman" w:cs="Times New Roman"/>
-          <w:sz w:val="24"/>
-          <w:szCs w:val="24"/>
-        </w:rPr>
-        <w:instrText>ADDIN CSL_CITATION {"citationItems":[{"id":"ITEM-1","itemData":{"author":[{"dropping-particle":"","family":"Pujol","given":"Gilles","non-dropping-particle":"","parse-names":false,"suffix":""},{"dropping-particle":"","family":"Iooss","given":"Bertrand","non-dropping-particle":"","parse-names":false,"suffix":""},{"dropping-particle":"","family":"with contributions from Khalid Boumhaout","given":"Alexandre Janon","non-dropping-particle":"","parse-names":false,"suffix":""},{"dropping-particle":"Da","family":"Veiga","given":"Sebastien","non-dropping-particle":"","parse-names":false,"suffix":""},{"dropping-particle":"","family":"Delage","given":"Thibault","non-dropping-particle":"","parse-names":false,"suffix":""},{"dropping-particle":"","family":"Fruth","given":"Jana","non-dropping-particle":"","parse-names":false,"suffix":""},{"dropping-particle":"","family":"Gilquin","given":"Laurent","non-dropping-particle":"","parse-names":false,"suffix":""},{"dropping-particle":"","family":"Guillaume","given":"Joseph","non-dropping-particle":"","parse-names":false,"suffix":""},{"dropping-particle":"","family":"Gratiet","given":"Loic","non-dropping-particle":"Le","parse-names":false,"suffix":""},{"dropping-particle":"","family":"Lemaitre","given":"Paul","non-dropping-particle":"","parse-names":false,"suffix":""},{"dropping-particle":"","family":"Nelson","given":"Barry L","non-dropping-particle":"","parse-names":false,"suffix":""},{"dropping-particle":"","family":"Monari","given":"Filippo","non-dropping-particle":"","parse-names":false,"suffix":""},{"dropping-particle":"","family":"Oomen","given":"Roelof","non-dropping-particle":"","parse-names":false,"suffix":""},{"dropping-particle":"","family":"Ramos","given":"Bernardo","non-dropping-particle":"","parse-names":false,"suffix":""},{"dropping-particle":"","family":"Roustant","given":"Olivier","non-dropping-particle":"","parse-names":false,"suffix":""},{"dropping-particle":"","family":"Song","given":"Eunhye","non-dropping-particle":"","parse-names":false,"suffix":""},{"dropping-particle":"","family":"Staum","given":"Jeremy","non-dropping-particle":"","parse-names":false,"suffix":""},{"dropping-particle":"","family":"Touati","given":"Taieb","non-dropping-particle":"","parse-names":false,"suffix":""},{"dropping-particle":"","family":"Weber","given":"Frank","non-dropping-particle":"","parse-names":false,"suffix":""}],"id":"ITEM-1","issued":{"date-parts":[["2017"]]},"note":"R package version 1.15.0","publisher":"R package version 1.15.0","title":"sensitivity: Global Sensitivity Analysis of Model Outputs","type":"article"},"uris":["http://www.mendeley.com/documents/?uuid=b24bead7-f8c2-4c6e-8b61-c0d82b12ddc5"]}],"mendeley":{"formattedCitation":"(Pujol et al., 2017)","plainTextFormattedCitation":"(Pujol et al., 2017)","previouslyFormattedCitation":"(Pujol et al., 2017)"},"properties":{"noteIndex":0},"schema":"https://github.com/citation-style-language/schema/raw/master/csl-citation.json"}</w:instrText>
-      </w:r>
-      <w:r>
-        <w:rPr>
-          <w:rFonts w:ascii="Times New Roman" w:hAnsi="Times New Roman" w:cs="Times New Roman"/>
-          <w:sz w:val="24"/>
-          <w:szCs w:val="24"/>
-        </w:rPr>
-        <w:fldChar w:fldCharType="separate"/>
-      </w:r>
-      <w:r>
-        <w:rPr>
-          <w:rFonts w:ascii="Times New Roman" w:hAnsi="Times New Roman" w:cs="Times New Roman"/>
-          <w:noProof/>
-          <w:sz w:val="24"/>
-          <w:szCs w:val="24"/>
-        </w:rPr>
-        <w:t>(Pujol et al., 2017)</w:t>
-      </w:r>
-      <w:r>
-        <w:rPr>
-          <w:rFonts w:ascii="Times New Roman" w:hAnsi="Times New Roman" w:cs="Times New Roman"/>
-          <w:sz w:val="24"/>
-          <w:szCs w:val="24"/>
-        </w:rPr>
-        <w:fldChar w:fldCharType="end"/>
-      </w:r>
-      <w:r>
-        <w:rPr>
-          <w:rFonts w:ascii="Times New Roman" w:hAnsi="Times New Roman" w:cs="Times New Roman"/>
-          <w:sz w:val="24"/>
-          <w:szCs w:val="24"/>
-        </w:rPr>
-        <w:t xml:space="preserve">. </w:t>
-      </w:r>
-    </w:p>
-    <w:p>
-      <w:pPr>
-        <w:rPr>
-          <w:rFonts w:ascii="Times New Roman" w:hAnsi="Times New Roman" w:cs="Times New Roman"/>
-          <w:sz w:val="24"/>
-          <w:szCs w:val="24"/>
-        </w:rPr>
-      </w:pPr>
-      <w:r>
-        <w:rPr>
-          <w:rFonts w:ascii="Times New Roman" w:hAnsi="Times New Roman" w:cs="Times New Roman"/>
-          <w:sz w:val="24"/>
-          <w:szCs w:val="24"/>
-        </w:rPr>
-        <w:t xml:space="preserve">We also compare the rankings of both procedures to the rankings obtained from uncorrelated sampling from the marginal distributions across </w:t>
-      </w:r>
-      <w:r>
-        <w:rPr>
-          <w:rFonts w:ascii="Times New Roman" w:hAnsi="Times New Roman" w:cs="Times New Roman"/>
-          <w:sz w:val="24"/>
-          <w:szCs w:val="24"/>
-        </w:rPr>
-        <w:t>fuel types to assess the necessity to incorporate correlation structures in sensitivity and uncertainty analysis.</w:t>
-      </w:r>
-    </w:p>
-    <w:p>
-      <w:pPr>
-        <w:rPr>
-          <w:rFonts w:ascii="Times New Roman" w:hAnsi="Times New Roman" w:cs="Times New Roman"/>
-          <w:sz w:val="24"/>
-          <w:szCs w:val="24"/>
-        </w:rPr>
-      </w:pPr>
-      <w:r>
-        <w:rPr>
-          <w:rFonts w:ascii="Times New Roman" w:hAnsi="Times New Roman" w:cs="Times New Roman"/>
-          <w:sz w:val="24"/>
-          <w:szCs w:val="24"/>
-        </w:rPr>
-        <w:t>Sensitivity to environmental inputs</w:t>
-      </w:r>
-    </w:p>
-    <w:p>
-      <w:pPr>
-        <w:rPr>
-          <w:rFonts w:ascii="Times New Roman" w:hAnsi="Times New Roman" w:cs="Times New Roman"/>
-          <w:sz w:val="24"/>
-          <w:szCs w:val="24"/>
-        </w:rPr>
-      </w:pPr>
-      <w:r>
-        <w:rPr>
-          <w:rFonts w:ascii="Times New Roman" w:hAnsi="Times New Roman" w:cs="Times New Roman"/>
-          <w:sz w:val="24"/>
-          <w:szCs w:val="24"/>
-        </w:rPr>
-        <w:t>For each random sample of fuel loading values we apply a factorial design of environmental inputs, approximating extreme hazardous environmental conditions (9</w:t>
-      </w:r>
-      <w:r>
-        <w:rPr>
-          <w:rFonts w:ascii="Times New Roman" w:hAnsi="Times New Roman" w:cs="Times New Roman"/>
-          <w:sz w:val="24"/>
-          <w:szCs w:val="24"/>
-        </w:rPr>
-        <w:t>7</w:t>
-      </w:r>
-      <w:r>
-        <w:rPr>
-          <w:rFonts w:ascii="Times New Roman" w:hAnsi="Times New Roman" w:cs="Times New Roman"/>
-          <w:sz w:val="24"/>
-          <w:szCs w:val="24"/>
-          <w:vertAlign w:val="superscript"/>
-        </w:rPr>
-        <w:t>th</w:t>
-      </w:r>
-      <w:r>
-        <w:rPr>
-          <w:rFonts w:ascii="Times New Roman" w:hAnsi="Times New Roman" w:cs="Times New Roman"/>
-          <w:sz w:val="24"/>
-          <w:szCs w:val="24"/>
-        </w:rPr>
-        <w:t xml:space="preserve"> percentile?) and moderate environmental conditions (80</w:t>
-      </w:r>
-      <w:r>
-        <w:rPr>
-          <w:rFonts w:ascii="Times New Roman" w:hAnsi="Times New Roman" w:cs="Times New Roman"/>
-          <w:sz w:val="24"/>
-          <w:szCs w:val="24"/>
-          <w:vertAlign w:val="superscript"/>
-        </w:rPr>
-        <w:t>th</w:t>
-      </w:r>
-      <w:r>
-        <w:rPr>
-          <w:rFonts w:ascii="Times New Roman" w:hAnsi="Times New Roman" w:cs="Times New Roman"/>
-          <w:sz w:val="24"/>
-          <w:szCs w:val="24"/>
-        </w:rPr>
-        <w:t xml:space="preserve"> percentile?). These conditions may differ by EVG, and </w:t>
+        <w:t xml:space="preserve">. Any randomly generated zero value </w:t>
       </w:r>
       <w:proofErr w:type="gramStart"/>
       <w:r>
@@ -4365,7 +4771,7 @@
           <w:sz w:val="24"/>
           <w:szCs w:val="24"/>
         </w:rPr>
-        <w:t>are given</w:t>
+        <w:t>is given</w:t>
       </w:r>
       <w:proofErr w:type="gramEnd"/>
       <w:r>
@@ -4374,134 +4780,22 @@
           <w:sz w:val="24"/>
           <w:szCs w:val="24"/>
         </w:rPr>
-        <w:t xml:space="preserve"> in </w:t>
-      </w:r>
-      <w:r>
-        <w:rPr>
-          <w:rFonts w:ascii="Times New Roman" w:hAnsi="Times New Roman" w:cs="Times New Roman"/>
-          <w:sz w:val="24"/>
-          <w:szCs w:val="24"/>
-          <w:highlight w:val="cyan"/>
-        </w:rPr>
-        <w:t>Table _</w:t>
-      </w:r>
-      <w:r>
-        <w:rPr>
-          <w:rFonts w:ascii="Times New Roman" w:hAnsi="Times New Roman" w:cs="Times New Roman"/>
-          <w:sz w:val="24"/>
-          <w:szCs w:val="24"/>
-        </w:rPr>
-        <w:t xml:space="preserve">. </w:t>
-      </w:r>
-    </w:p>
-    <w:p>
-      <w:pPr>
-        <w:rPr>
-          <w:rFonts w:ascii="Times New Roman" w:hAnsi="Times New Roman" w:cs="Times New Roman"/>
-          <w:sz w:val="24"/>
-          <w:szCs w:val="24"/>
-        </w:rPr>
-      </w:pPr>
-      <w:r>
-        <w:rPr>
-          <w:rFonts w:ascii="Times New Roman" w:hAnsi="Times New Roman" w:cs="Times New Roman"/>
-          <w:sz w:val="24"/>
-          <w:szCs w:val="24"/>
-        </w:rPr>
-        <w:t>Quantifying uncertainty in emissions estimates</w:t>
-      </w:r>
-    </w:p>
-    <w:p>
-      <w:pPr>
-        <w:rPr>
-          <w:rFonts w:ascii="Times New Roman" w:hAnsi="Times New Roman" w:cs="Times New Roman"/>
-          <w:sz w:val="24"/>
-          <w:szCs w:val="24"/>
-        </w:rPr>
-      </w:pPr>
-      <w:r>
-        <w:rPr>
-          <w:rFonts w:ascii="Times New Roman" w:hAnsi="Times New Roman" w:cs="Times New Roman"/>
-          <w:sz w:val="24"/>
-          <w:szCs w:val="24"/>
-        </w:rPr>
-        <w:lastRenderedPageBreak/>
-        <w:t xml:space="preserve">For the sampled matrix X* we use the baseline </w:t>
-      </w:r>
-      <w:proofErr w:type="spellStart"/>
-      <w:r>
-        <w:rPr>
-          <w:rFonts w:ascii="Times New Roman" w:hAnsi="Times New Roman" w:cs="Times New Roman"/>
-          <w:sz w:val="24"/>
-          <w:szCs w:val="24"/>
-        </w:rPr>
-        <w:t>fuelbed</w:t>
-      </w:r>
-      <w:proofErr w:type="spellEnd"/>
-      <w:r>
-        <w:rPr>
-          <w:rFonts w:ascii="Times New Roman" w:hAnsi="Times New Roman" w:cs="Times New Roman"/>
-          <w:sz w:val="24"/>
-          <w:szCs w:val="24"/>
-        </w:rPr>
-        <w:t xml:space="preserve"> to fill in fuel types required for each model (see supplementary) and create an input file suitable for each model. We then use the model to estimate fuel consumption and emissions for each row in our input file, for the given environmental conditions. From the resulting model output </w:t>
-      </w:r>
-      <w:proofErr w:type="gramStart"/>
-      <w:r>
-        <w:rPr>
-          <w:rFonts w:ascii="Times New Roman" w:hAnsi="Times New Roman" w:cs="Times New Roman"/>
-          <w:sz w:val="24"/>
-          <w:szCs w:val="24"/>
-        </w:rPr>
-        <w:t>file</w:t>
-      </w:r>
-      <w:proofErr w:type="gramEnd"/>
-      <w:r>
-        <w:rPr>
-          <w:rFonts w:ascii="Times New Roman" w:hAnsi="Times New Roman" w:cs="Times New Roman"/>
-          <w:sz w:val="24"/>
-          <w:szCs w:val="24"/>
-        </w:rPr>
-        <w:t xml:space="preserve"> we characterize the distribution of predicted emissions (using boxplots and 95% intervals). This provides a link between the uncertainty in fuel loading as represented by the database, and the uncertainty in emission predictions. </w:t>
-      </w:r>
-      <w:r>
-        <w:rPr>
-          <w:rFonts w:ascii="Times New Roman" w:hAnsi="Times New Roman" w:cs="Times New Roman"/>
-          <w:sz w:val="24"/>
-          <w:szCs w:val="24"/>
-        </w:rPr>
-        <w:t xml:space="preserve">These intervals </w:t>
-      </w:r>
-      <w:proofErr w:type="gramStart"/>
-      <w:r>
-        <w:rPr>
-          <w:rFonts w:ascii="Times New Roman" w:hAnsi="Times New Roman" w:cs="Times New Roman"/>
-          <w:sz w:val="24"/>
-          <w:szCs w:val="24"/>
-        </w:rPr>
-        <w:t>are created</w:t>
-      </w:r>
-      <w:proofErr w:type="gramEnd"/>
-      <w:r>
-        <w:rPr>
-          <w:rFonts w:ascii="Times New Roman" w:hAnsi="Times New Roman" w:cs="Times New Roman"/>
-          <w:sz w:val="24"/>
-          <w:szCs w:val="24"/>
-        </w:rPr>
-        <w:t xml:space="preserve"> for both sets of environmental conditions. </w:t>
-      </w:r>
-    </w:p>
-    <w:p>
-      <w:pPr>
-        <w:rPr>
-          <w:rFonts w:ascii="Times New Roman" w:hAnsi="Times New Roman" w:cs="Times New Roman"/>
-          <w:sz w:val="24"/>
-          <w:szCs w:val="24"/>
-        </w:rPr>
-      </w:pPr>
-      <w:r>
-        <w:rPr>
-          <w:rFonts w:ascii="Times New Roman" w:hAnsi="Times New Roman" w:cs="Times New Roman"/>
+        <w:t xml:space="preserve"> the minimum allowed value of 0.1 (for both FOFEM and Consume, for consistency)</w:t>
+      </w:r>
+    </w:p>
+    <w:p>
+      <w:pPr>
+        <w:rPr>
+          <w:rFonts w:ascii="Times New Roman" w:hAnsi="Times New Roman" w:cs="Times New Roman"/>
+          <w:b/>
+          <w:sz w:val="24"/>
+          <w:szCs w:val="24"/>
+        </w:rPr>
+      </w:pPr>
+      <w:r>
+        <w:rPr>
+          <w:rFonts w:ascii="Times New Roman" w:hAnsi="Times New Roman" w:cs="Times New Roman"/>
+          <w:b/>
           <w:sz w:val="24"/>
           <w:szCs w:val="24"/>
         </w:rPr>
@@ -4540,6 +4834,23 @@
           <w:szCs w:val="24"/>
         </w:rPr>
         <w:t>Sensitivity indices</w:t>
+      </w:r>
+    </w:p>
+    <w:p>
+      <w:pPr>
+        <w:rPr>
+          <w:rFonts w:ascii="Times New Roman" w:hAnsi="Times New Roman" w:cs="Times New Roman"/>
+          <w:sz w:val="24"/>
+          <w:szCs w:val="24"/>
+        </w:rPr>
+      </w:pPr>
+      <w:r>
+        <w:rPr>
+          <w:rFonts w:ascii="Times New Roman" w:hAnsi="Times New Roman" w:cs="Times New Roman"/>
+          <w:sz w:val="24"/>
+          <w:szCs w:val="24"/>
+        </w:rPr>
+        <w:t xml:space="preserve">For the flaming phase of combustion </w:t>
       </w:r>
     </w:p>
     <w:p>
@@ -5338,13 +5649,118 @@
       </w:pPr>
     </w:p>
     <w:sectPr>
+      <w:footerReference w:type="default" r:id="rId8"/>
       <w:pgSz w:w="12240" w:h="15840"/>
       <w:pgMar w:top="1440" w:right="1440" w:bottom="1440" w:left="1440" w:header="720" w:footer="720" w:gutter="0"/>
+      <w:lnNumType w:countBy="1" w:restart="continuous"/>
       <w:cols w:space="720"/>
       <w:docGrid w:linePitch="360"/>
     </w:sectPr>
   </w:body>
 </w:document>
+</file>
+
+<file path=word/endnotes.xml><?xml version="1.0" encoding="utf-8"?>
+<w:endnotes xmlns:wpc="http://schemas.microsoft.com/office/word/2010/wordprocessingCanvas" xmlns:cx="http://schemas.microsoft.com/office/drawing/2014/chartex" xmlns:cx1="http://schemas.microsoft.com/office/drawing/2015/9/8/chartex" xmlns:mc="http://schemas.openxmlformats.org/markup-compatibility/2006" xmlns:o="urn:schemas-microsoft-com:office:office" xmlns:r="http://schemas.openxmlformats.org/officeDocument/2006/relationships" xmlns:m="http://schemas.openxmlformats.org/officeDocument/2006/math" xmlns:v="urn:schemas-microsoft-com:vml" xmlns:wp14="http://schemas.microsoft.com/office/word/2010/wordprocessingDrawing" xmlns:wp="http://schemas.openxmlformats.org/drawingml/2006/wordprocessingDrawing" xmlns:w10="urn:schemas-microsoft-com:office:word" xmlns:w="http://schemas.openxmlformats.org/wordprocessingml/2006/main" xmlns:w14="http://schemas.microsoft.com/office/word/2010/wordml" xmlns:w15="http://schemas.microsoft.com/office/word/2012/wordml" xmlns:w16se="http://schemas.microsoft.com/office/word/2015/wordml/symex" xmlns:wpg="http://schemas.microsoft.com/office/word/2010/wordprocessingGroup" xmlns:wpi="http://schemas.microsoft.com/office/word/2010/wordprocessingInk" xmlns:wne="http://schemas.microsoft.com/office/word/2006/wordml" xmlns:wps="http://schemas.microsoft.com/office/word/2010/wordprocessingShape" mc:Ignorable="w14 w15 w16se wp14">
+  <w:endnote w:type="separator" w:id="-1">
+    <w:p>
+      <w:pPr>
+        <w:spacing w:after="0" w:line="240" w:lineRule="auto"/>
+      </w:pPr>
+      <w:r>
+        <w:separator/>
+      </w:r>
+    </w:p>
+  </w:endnote>
+  <w:endnote w:type="continuationSeparator" w:id="0">
+    <w:p>
+      <w:pPr>
+        <w:spacing w:after="0" w:line="240" w:lineRule="auto"/>
+      </w:pPr>
+      <w:r>
+        <w:continuationSeparator/>
+      </w:r>
+    </w:p>
+  </w:endnote>
+</w:endnotes>
+</file>
+
+<file path=word/footer1.xml><?xml version="1.0" encoding="utf-8"?>
+<w:ftr xmlns:wpc="http://schemas.microsoft.com/office/word/2010/wordprocessingCanvas" xmlns:cx="http://schemas.microsoft.com/office/drawing/2014/chartex" xmlns:cx1="http://schemas.microsoft.com/office/drawing/2015/9/8/chartex" xmlns:mc="http://schemas.openxmlformats.org/markup-compatibility/2006" xmlns:o="urn:schemas-microsoft-com:office:office" xmlns:r="http://schemas.openxmlformats.org/officeDocument/2006/relationships" xmlns:m="http://schemas.openxmlformats.org/officeDocument/2006/math" xmlns:v="urn:schemas-microsoft-com:vml" xmlns:wp14="http://schemas.microsoft.com/office/word/2010/wordprocessingDrawing" xmlns:wp="http://schemas.openxmlformats.org/drawingml/2006/wordprocessingDrawing" xmlns:w10="urn:schemas-microsoft-com:office:word" xmlns:w="http://schemas.openxmlformats.org/wordprocessingml/2006/main" xmlns:w14="http://schemas.microsoft.com/office/word/2010/wordml" xmlns:w15="http://schemas.microsoft.com/office/word/2012/wordml" xmlns:w16se="http://schemas.microsoft.com/office/word/2015/wordml/symex" xmlns:wpg="http://schemas.microsoft.com/office/word/2010/wordprocessingGroup" xmlns:wpi="http://schemas.microsoft.com/office/word/2010/wordprocessingInk" xmlns:wne="http://schemas.microsoft.com/office/word/2006/wordml" xmlns:wps="http://schemas.microsoft.com/office/word/2010/wordprocessingShape" mc:Ignorable="w14 w15 w16se wp14">
+  <w:sdt>
+    <w:sdtPr>
+      <w:id w:val="120039337"/>
+      <w:docPartObj>
+        <w:docPartGallery w:val="Page Numbers (Bottom of Page)"/>
+        <w:docPartUnique/>
+      </w:docPartObj>
+    </w:sdtPr>
+    <w:sdtEndPr>
+      <w:rPr>
+        <w:noProof/>
+      </w:rPr>
+    </w:sdtEndPr>
+    <w:sdtContent>
+      <w:p>
+        <w:pPr>
+          <w:pStyle w:val="Footer"/>
+          <w:jc w:val="right"/>
+        </w:pPr>
+        <w:r>
+          <w:fldChar w:fldCharType="begin"/>
+        </w:r>
+        <w:r>
+          <w:instrText xml:space="preserve"> PAGE   \* MERGEFORMAT </w:instrText>
+        </w:r>
+        <w:r>
+          <w:fldChar w:fldCharType="separate"/>
+        </w:r>
+        <w:r>
+          <w:rPr>
+            <w:noProof/>
+          </w:rPr>
+          <w:t>5</w:t>
+        </w:r>
+        <w:r>
+          <w:rPr>
+            <w:noProof/>
+          </w:rPr>
+          <w:fldChar w:fldCharType="end"/>
+        </w:r>
+      </w:p>
+    </w:sdtContent>
+  </w:sdt>
+  <w:p>
+    <w:pPr>
+      <w:pStyle w:val="Footer"/>
+    </w:pPr>
+  </w:p>
+</w:ftr>
+</file>
+
+<file path=word/footnotes.xml><?xml version="1.0" encoding="utf-8"?>
+<w:footnotes xmlns:wpc="http://schemas.microsoft.com/office/word/2010/wordprocessingCanvas" xmlns:cx="http://schemas.microsoft.com/office/drawing/2014/chartex" xmlns:cx1="http://schemas.microsoft.com/office/drawing/2015/9/8/chartex" xmlns:mc="http://schemas.openxmlformats.org/markup-compatibility/2006" xmlns:o="urn:schemas-microsoft-com:office:office" xmlns:r="http://schemas.openxmlformats.org/officeDocument/2006/relationships" xmlns:m="http://schemas.openxmlformats.org/officeDocument/2006/math" xmlns:v="urn:schemas-microsoft-com:vml" xmlns:wp14="http://schemas.microsoft.com/office/word/2010/wordprocessingDrawing" xmlns:wp="http://schemas.openxmlformats.org/drawingml/2006/wordprocessingDrawing" xmlns:w10="urn:schemas-microsoft-com:office:word" xmlns:w="http://schemas.openxmlformats.org/wordprocessingml/2006/main" xmlns:w14="http://schemas.microsoft.com/office/word/2010/wordml" xmlns:w15="http://schemas.microsoft.com/office/word/2012/wordml" xmlns:w16se="http://schemas.microsoft.com/office/word/2015/wordml/symex" xmlns:wpg="http://schemas.microsoft.com/office/word/2010/wordprocessingGroup" xmlns:wpi="http://schemas.microsoft.com/office/word/2010/wordprocessingInk" xmlns:wne="http://schemas.microsoft.com/office/word/2006/wordml" xmlns:wps="http://schemas.microsoft.com/office/word/2010/wordprocessingShape" mc:Ignorable="w14 w15 w16se wp14">
+  <w:footnote w:type="separator" w:id="-1">
+    <w:p>
+      <w:pPr>
+        <w:spacing w:after="0" w:line="240" w:lineRule="auto"/>
+      </w:pPr>
+      <w:r>
+        <w:separator/>
+      </w:r>
+    </w:p>
+  </w:footnote>
+  <w:footnote w:type="continuationSeparator" w:id="0">
+    <w:p>
+      <w:pPr>
+        <w:spacing w:after="0" w:line="240" w:lineRule="auto"/>
+      </w:pPr>
+      <w:r>
+        <w:continuationSeparator/>
+      </w:r>
+    </w:p>
+  </w:footnote>
+</w:footnotes>
 </file>
 
 <file path=word/numbering.xml><?xml version="1.0" encoding="utf-8"?>
@@ -5886,6 +6302,58 @@
       <w:color w:val="808080"/>
     </w:rPr>
   </w:style>
+  <w:style w:type="character" w:styleId="LineNumber">
+    <w:name w:val="line number"/>
+    <w:basedOn w:val="DefaultParagraphFont"/>
+    <w:uiPriority w:val="99"/>
+    <w:semiHidden/>
+    <w:unhideWhenUsed/>
+    <w:rsid w:val="008F5F22"/>
+  </w:style>
+  <w:style w:type="paragraph" w:styleId="Header">
+    <w:name w:val="header"/>
+    <w:basedOn w:val="Normal"/>
+    <w:link w:val="HeaderChar"/>
+    <w:uiPriority w:val="99"/>
+    <w:unhideWhenUsed/>
+    <w:rsid w:val="008F5F22"/>
+    <w:pPr>
+      <w:tabs>
+        <w:tab w:val="center" w:pos="4680"/>
+        <w:tab w:val="right" w:pos="9360"/>
+      </w:tabs>
+      <w:spacing w:after="0" w:line="240" w:lineRule="auto"/>
+    </w:pPr>
+  </w:style>
+  <w:style w:type="character" w:customStyle="1" w:styleId="HeaderChar">
+    <w:name w:val="Header Char"/>
+    <w:basedOn w:val="DefaultParagraphFont"/>
+    <w:link w:val="Header"/>
+    <w:uiPriority w:val="99"/>
+    <w:rsid w:val="008F5F22"/>
+  </w:style>
+  <w:style w:type="paragraph" w:styleId="Footer">
+    <w:name w:val="footer"/>
+    <w:basedOn w:val="Normal"/>
+    <w:link w:val="FooterChar"/>
+    <w:uiPriority w:val="99"/>
+    <w:unhideWhenUsed/>
+    <w:rsid w:val="008F5F22"/>
+    <w:pPr>
+      <w:tabs>
+        <w:tab w:val="center" w:pos="4680"/>
+        <w:tab w:val="right" w:pos="9360"/>
+      </w:tabs>
+      <w:spacing w:after="0" w:line="240" w:lineRule="auto"/>
+    </w:pPr>
+  </w:style>
+  <w:style w:type="character" w:customStyle="1" w:styleId="FooterChar">
+    <w:name w:val="Footer Char"/>
+    <w:basedOn w:val="DefaultParagraphFont"/>
+    <w:link w:val="Footer"/>
+    <w:uiPriority w:val="99"/>
+    <w:rsid w:val="008F5F22"/>
+  </w:style>
 </w:styles>
 </file>
 
@@ -6155,7 +6623,7 @@
 </file>
 
 <file path=customXml/itemProps1.xml><?xml version="1.0" encoding="utf-8"?>
-<ds:datastoreItem xmlns:ds="http://schemas.openxmlformats.org/officeDocument/2006/customXml" ds:itemID="{8D5A491B-C532-4141-8301-D2A4C2736687}">
+<ds:datastoreItem xmlns:ds="http://schemas.openxmlformats.org/officeDocument/2006/customXml" ds:itemID="{8418D77F-ECC8-4064-B0FB-4B8D749F4F17}">
   <ds:schemaRefs>
     <ds:schemaRef ds:uri="http://schemas.openxmlformats.org/officeDocument/2006/bibliography"/>
   </ds:schemaRefs>

</xml_diff>

<commit_message>
Almost done with SA scripts
</commit_message>
<xml_diff>
--- a/ConsumeSARProj/Manuscript/MCKEtAl_SAD1.docx
+++ b/ConsumeSARProj/Manuscript/MCKEtAl_SAD1.docx
@@ -635,25 +635,7 @@
           <w:sz w:val="24"/>
           <w:szCs w:val="24"/>
         </w:rPr>
-        <w:t xml:space="preserve">) </w:t>
-      </w:r>
-      <w:proofErr w:type="gramStart"/>
-      <w:r>
-        <w:rPr>
-          <w:rFonts w:ascii="Times New Roman" w:hAnsi="Times New Roman" w:cs="Times New Roman"/>
-          <w:sz w:val="24"/>
-          <w:szCs w:val="24"/>
-        </w:rPr>
-        <w:t>have been used</w:t>
-      </w:r>
-      <w:proofErr w:type="gramEnd"/>
-      <w:r>
-        <w:rPr>
-          <w:rFonts w:ascii="Times New Roman" w:hAnsi="Times New Roman" w:cs="Times New Roman"/>
-          <w:sz w:val="24"/>
-          <w:szCs w:val="24"/>
-        </w:rPr>
-        <w:t xml:space="preserve"> for planning (ref?), (</w:t>
+        <w:t>) have been used for planning (ref?), (</w:t>
       </w:r>
       <w:r>
         <w:rPr>
@@ -688,7 +670,6 @@
         </w:rPr>
         <w:t>(</w:t>
       </w:r>
-      <w:proofErr w:type="gramStart"/>
       <w:r>
         <w:rPr>
           <w:rFonts w:ascii="Times New Roman" w:hAnsi="Times New Roman" w:cs="Times New Roman"/>
@@ -696,17 +677,7 @@
           <w:szCs w:val="24"/>
           <w:highlight w:val="cyan"/>
         </w:rPr>
-        <w:t>Or</w:t>
-      </w:r>
-      <w:proofErr w:type="gramEnd"/>
-      <w:r>
-        <w:rPr>
-          <w:rFonts w:ascii="Times New Roman" w:hAnsi="Times New Roman" w:cs="Times New Roman"/>
-          <w:sz w:val="24"/>
-          <w:szCs w:val="24"/>
-          <w:highlight w:val="cyan"/>
-        </w:rPr>
-        <w:t xml:space="preserve"> more generic for general modeling systems used to predict emissions</w:t>
+        <w:t>Or more generic for general modeling systems used to predict emissions</w:t>
       </w:r>
       <w:r>
         <w:rPr>
@@ -928,25 +899,7 @@
           <w:sz w:val="24"/>
           <w:szCs w:val="24"/>
         </w:rPr>
-        <w:t xml:space="preserve"> </w:t>
-      </w:r>
-      <w:proofErr w:type="gramStart"/>
-      <w:r>
-        <w:rPr>
-          <w:rFonts w:ascii="Times New Roman" w:hAnsi="Times New Roman" w:cs="Times New Roman"/>
-          <w:sz w:val="24"/>
-          <w:szCs w:val="24"/>
-        </w:rPr>
-        <w:t>are then ranked</w:t>
-      </w:r>
-      <w:proofErr w:type="gramEnd"/>
-      <w:r>
-        <w:rPr>
-          <w:rFonts w:ascii="Times New Roman" w:hAnsi="Times New Roman" w:cs="Times New Roman"/>
-          <w:sz w:val="24"/>
-          <w:szCs w:val="24"/>
-        </w:rPr>
-        <w:t xml:space="preserve"> by the relative sensitivity of model outputs. Uncertainty analysis is a related method that quantifies the uncertainty in model predictions given underlying uncertainty in data inputs and parameter values (</w:t>
+        <w:t xml:space="preserve"> are then ranked by the relative sensitivity of model outputs. Uncertainty analysis is a related method that quantifies the uncertainty in model predictions given underlying uncertainty in data inputs and parameter values (</w:t>
       </w:r>
       <w:r>
         <w:rPr>
@@ -1271,51 +1224,15 @@
           <w:sz w:val="24"/>
           <w:szCs w:val="24"/>
         </w:rPr>
-        <w:t xml:space="preserve"> project. For each fuel loading type with sufficient </w:t>
-      </w:r>
-      <w:proofErr w:type="gramStart"/>
-      <w:r>
-        <w:rPr>
-          <w:rFonts w:ascii="Times New Roman" w:hAnsi="Times New Roman" w:cs="Times New Roman"/>
-          <w:sz w:val="24"/>
-          <w:szCs w:val="24"/>
-        </w:rPr>
-        <w:t>coverage</w:t>
-      </w:r>
-      <w:proofErr w:type="gramEnd"/>
-      <w:r>
-        <w:rPr>
-          <w:rFonts w:ascii="Times New Roman" w:hAnsi="Times New Roman" w:cs="Times New Roman"/>
-          <w:sz w:val="24"/>
-          <w:szCs w:val="24"/>
-        </w:rPr>
-        <w:t xml:space="preserve"> they estimated empirical loading distributions using either the log-normal or gamma distributions. These empirical distributions provide an estimate of the variability and uncertainty in fuel loading amount for a given EVG and provide a resource to evaluate sensitivity and quantify uncertainty in prediction of pollution emissions from wildfire.</w:t>
-      </w:r>
-      <w:r>
-        <w:rPr>
-          <w:rFonts w:ascii="Times New Roman" w:hAnsi="Times New Roman" w:cs="Times New Roman"/>
-          <w:sz w:val="24"/>
-          <w:szCs w:val="24"/>
-        </w:rPr>
-        <w:t xml:space="preserve"> This database allows us to identify for any given pixel in a map of fuel loadings both the expected loading (the point estimate) and uncertainty in the expected value (the variability). Absent measurements of fuel loadings in proximity to a fire </w:t>
-      </w:r>
-      <w:proofErr w:type="gramStart"/>
-      <w:r>
-        <w:rPr>
-          <w:rFonts w:ascii="Times New Roman" w:hAnsi="Times New Roman" w:cs="Times New Roman"/>
-          <w:sz w:val="24"/>
-          <w:szCs w:val="24"/>
-        </w:rPr>
-        <w:t>event</w:t>
-      </w:r>
-      <w:proofErr w:type="gramEnd"/>
-      <w:r>
-        <w:rPr>
-          <w:rFonts w:ascii="Times New Roman" w:hAnsi="Times New Roman" w:cs="Times New Roman"/>
-          <w:sz w:val="24"/>
-          <w:szCs w:val="24"/>
-        </w:rPr>
-        <w:t xml:space="preserve"> this provides a range of likely values for fuel loading in a given pixel. </w:t>
+        <w:t xml:space="preserve"> project. For each fuel loading type with sufficient coverage they estimated empirical loading distributions using either the log-normal or gamma distributions. These empirical distributions provide an estimate of the variability and uncertainty in fuel loading amount for a given EVG and provide a resource to evaluate sensitivity and quantify uncertainty in prediction of pollution emissions from wildfire.</w:t>
+      </w:r>
+      <w:r>
+        <w:rPr>
+          <w:rFonts w:ascii="Times New Roman" w:hAnsi="Times New Roman" w:cs="Times New Roman"/>
+          <w:sz w:val="24"/>
+          <w:szCs w:val="24"/>
+        </w:rPr>
+        <w:t xml:space="preserve"> This database allows us to identify for any given pixel in a map of fuel loadings both the expected loading (the point estimate) and uncertainty in the expected value (the variability). Absent measurements of fuel loadings in proximity to a fire event this provides a range of likely values for fuel loading in a given pixel. </w:t>
       </w:r>
     </w:p>
     <w:p>
@@ -1365,18 +1282,7 @@
           <w:sz w:val="24"/>
           <w:szCs w:val="24"/>
         </w:rPr>
-        <w:t>(Prichard et al., 20</w:t>
-      </w:r>
-      <w:bookmarkStart w:id="0" w:name="_GoBack"/>
-      <w:bookmarkEnd w:id="0"/>
-      <w:r>
-        <w:rPr>
-          <w:rFonts w:ascii="Times New Roman" w:hAnsi="Times New Roman" w:cs="Times New Roman"/>
-          <w:noProof/>
-          <w:sz w:val="24"/>
-          <w:szCs w:val="24"/>
-        </w:rPr>
-        <w:t>17, 2014)</w:t>
+        <w:t>(Prichard et al., 2017, 2014)</w:t>
       </w:r>
       <w:r>
         <w:rPr>
@@ -1476,25 +1382,7 @@
           <w:sz w:val="24"/>
           <w:szCs w:val="24"/>
         </w:rPr>
-        <w:t xml:space="preserve"> Our overarching goal is to provide better information to inform wildfire management planning and to direct resources to the empirical efforts that will best help to reduce uncertainty in these predictions. To that </w:t>
-      </w:r>
-      <w:proofErr w:type="gramStart"/>
-      <w:r>
-        <w:rPr>
-          <w:rFonts w:ascii="Times New Roman" w:hAnsi="Times New Roman" w:cs="Times New Roman"/>
-          <w:sz w:val="24"/>
-          <w:szCs w:val="24"/>
-        </w:rPr>
-        <w:t>end</w:t>
-      </w:r>
-      <w:proofErr w:type="gramEnd"/>
-      <w:r>
-        <w:rPr>
-          <w:rFonts w:ascii="Times New Roman" w:hAnsi="Times New Roman" w:cs="Times New Roman"/>
-          <w:sz w:val="24"/>
-          <w:szCs w:val="24"/>
-        </w:rPr>
-        <w:t xml:space="preserve"> our specific objectives are to:</w:t>
+        <w:t xml:space="preserve"> Our overarching goal is to provide better information to inform wildfire management planning and to direct resources to the empirical efforts that will best help to reduce uncertainty in these predictions. To that end our specific objectives are to:</w:t>
       </w:r>
     </w:p>
     <w:p>
@@ -1617,7 +1505,6 @@
         <w:t>Consume and FOFEM descriptions (</w:t>
       </w:r>
       <w:proofErr w:type="spellStart"/>
-      <w:proofErr w:type="gramStart"/>
       <w:r>
         <w:rPr>
           <w:rFonts w:ascii="Times New Roman" w:hAnsi="Times New Roman" w:cs="Times New Roman"/>
@@ -1628,7 +1515,6 @@
         <w:t>susan</w:t>
       </w:r>
       <w:proofErr w:type="spellEnd"/>
-      <w:proofErr w:type="gramEnd"/>
       <w:r>
         <w:rPr>
           <w:rFonts w:ascii="Times New Roman" w:hAnsi="Times New Roman" w:cs="Times New Roman"/>
@@ -1702,25 +1588,7 @@
           <w:sz w:val="24"/>
           <w:szCs w:val="24"/>
         </w:rPr>
-        <w:t>For sensitivity and uncertainty analysis we group fuel types into those understood to be important for the flaming stage of combustion (100-hr, 10-hr, 1-hr, herb, litter, shrub) and those understood to be important for the smoldering phase of combustion (sound CWD, rotten CWD, and duff). We reduced all possible loadings to these combinations to facilitate our ability to calculate correlation matrices for sampling (see below)</w:t>
-      </w:r>
-      <w:proofErr w:type="gramStart"/>
-      <w:r>
-        <w:rPr>
-          <w:rFonts w:ascii="Times New Roman" w:hAnsi="Times New Roman" w:cs="Times New Roman"/>
-          <w:sz w:val="24"/>
-          <w:szCs w:val="24"/>
-        </w:rPr>
-        <w:t>,</w:t>
-      </w:r>
-      <w:proofErr w:type="gramEnd"/>
-      <w:r>
-        <w:rPr>
-          <w:rFonts w:ascii="Times New Roman" w:hAnsi="Times New Roman" w:cs="Times New Roman"/>
-          <w:sz w:val="24"/>
-          <w:szCs w:val="24"/>
-        </w:rPr>
-        <w:t xml:space="preserve"> increasing the chance we have complete cases in order to estimate the correlation matrix. </w:t>
+        <w:t xml:space="preserve">For sensitivity and uncertainty analysis we group fuel types into those understood to be important for the flaming stage of combustion (100-hr, 10-hr, 1-hr, herb, litter, shrub) and those understood to be important for the smoldering phase of combustion (sound CWD, rotten CWD, and duff). We reduced all possible loadings to these combinations to facilitate our ability to calculate correlation matrices for sampling (see below), increasing the chance we have complete cases in order to estimate the correlation matrix. </w:t>
       </w:r>
     </w:p>
     <w:p>
@@ -1740,23 +1608,13 @@
         </w:rPr>
         <w:t xml:space="preserve">We follow the example of Prichard et al. (status) and choose </w:t>
       </w:r>
-      <w:proofErr w:type="gramStart"/>
-      <w:r>
-        <w:rPr>
-          <w:rFonts w:ascii="Times New Roman" w:hAnsi="Times New Roman" w:cs="Times New Roman"/>
-          <w:sz w:val="24"/>
-          <w:szCs w:val="24"/>
-        </w:rPr>
-        <w:t>6</w:t>
-      </w:r>
-      <w:proofErr w:type="gramEnd"/>
-      <w:r>
-        <w:rPr>
-          <w:rFonts w:ascii="Times New Roman" w:hAnsi="Times New Roman" w:cs="Times New Roman"/>
-          <w:sz w:val="24"/>
-          <w:szCs w:val="24"/>
-        </w:rPr>
-        <w:t xml:space="preserve"> candidate EVGs for our analysis</w:t>
+      <w:r>
+        <w:rPr>
+          <w:rFonts w:ascii="Times New Roman" w:hAnsi="Times New Roman" w:cs="Times New Roman"/>
+          <w:sz w:val="24"/>
+          <w:szCs w:val="24"/>
+        </w:rPr>
+        <w:t>6 candidate EVGs for our analysis</w:t>
       </w:r>
       <w:r>
         <w:rPr>
@@ -1801,7 +1659,6 @@
         <w:lastRenderedPageBreak/>
         <w:t xml:space="preserve">In order to use the Consume and FOFEM models to estimate emissions we must provide loadings for all required fuel types, not just those that </w:t>
       </w:r>
-      <w:proofErr w:type="gramStart"/>
       <w:r>
         <w:rPr>
           <w:rFonts w:ascii="Times New Roman" w:hAnsi="Times New Roman" w:cs="Times New Roman"/>
@@ -1816,16 +1673,7 @@
           <w:sz w:val="24"/>
           <w:szCs w:val="24"/>
         </w:rPr>
-        <w:t>re sampled</w:t>
-      </w:r>
-      <w:proofErr w:type="gramEnd"/>
-      <w:r>
-        <w:rPr>
-          <w:rFonts w:ascii="Times New Roman" w:hAnsi="Times New Roman" w:cs="Times New Roman"/>
-          <w:sz w:val="24"/>
-          <w:szCs w:val="24"/>
-        </w:rPr>
-        <w:t xml:space="preserve">. We </w:t>
+        <w:t xml:space="preserve">re sampled. We </w:t>
       </w:r>
       <w:r>
         <w:rPr>
@@ -1868,25 +1716,7 @@
           <w:sz w:val="24"/>
           <w:szCs w:val="24"/>
         </w:rPr>
-        <w:t xml:space="preserve"> for each EVG to provide baseline value for all </w:t>
-      </w:r>
-      <w:proofErr w:type="gramStart"/>
-      <w:r>
-        <w:rPr>
-          <w:rFonts w:ascii="Times New Roman" w:hAnsi="Times New Roman" w:cs="Times New Roman"/>
-          <w:sz w:val="24"/>
-          <w:szCs w:val="24"/>
-        </w:rPr>
-        <w:t>fuel loading</w:t>
-      </w:r>
-      <w:proofErr w:type="gramEnd"/>
-      <w:r>
-        <w:rPr>
-          <w:rFonts w:ascii="Times New Roman" w:hAnsi="Times New Roman" w:cs="Times New Roman"/>
-          <w:sz w:val="24"/>
-          <w:szCs w:val="24"/>
-        </w:rPr>
-        <w:t xml:space="preserve"> types (</w:t>
+        <w:t xml:space="preserve"> for each EVG to provide baseline value for all fuel loading types (</w:t>
       </w:r>
       <w:r>
         <w:rPr>
@@ -1903,25 +1733,7 @@
           <w:sz w:val="24"/>
           <w:szCs w:val="24"/>
         </w:rPr>
-        <w:t xml:space="preserve">). The values for those </w:t>
-      </w:r>
-      <w:proofErr w:type="gramStart"/>
-      <w:r>
-        <w:rPr>
-          <w:rFonts w:ascii="Times New Roman" w:hAnsi="Times New Roman" w:cs="Times New Roman"/>
-          <w:sz w:val="24"/>
-          <w:szCs w:val="24"/>
-        </w:rPr>
-        <w:t>fuel loading</w:t>
-      </w:r>
-      <w:proofErr w:type="gramEnd"/>
-      <w:r>
-        <w:rPr>
-          <w:rFonts w:ascii="Times New Roman" w:hAnsi="Times New Roman" w:cs="Times New Roman"/>
-          <w:sz w:val="24"/>
-          <w:szCs w:val="24"/>
-        </w:rPr>
-        <w:t xml:space="preserve"> types not sampled will remain constant at this baseline value for each EVG. </w:t>
+        <w:t xml:space="preserve">). The values for those fuel loading types not sampled will remain constant at this baseline value for each EVG. </w:t>
       </w:r>
     </w:p>
     <w:p>
@@ -1977,7 +1789,6 @@
         </w:rPr>
         <w:t>, and PM2.5. (</w:t>
       </w:r>
-      <w:proofErr w:type="gramStart"/>
       <w:r>
         <w:rPr>
           <w:rFonts w:ascii="Times New Roman" w:hAnsi="Times New Roman" w:cs="Times New Roman"/>
@@ -1987,7 +1798,6 @@
         </w:rPr>
         <w:t>justification</w:t>
       </w:r>
-      <w:proofErr w:type="gramEnd"/>
       <w:r>
         <w:rPr>
           <w:rFonts w:ascii="Times New Roman" w:hAnsi="Times New Roman" w:cs="Times New Roman"/>
@@ -2012,25 +1822,7 @@
           <w:sz w:val="24"/>
           <w:szCs w:val="24"/>
         </w:rPr>
-        <w:t xml:space="preserve">Environmental conditions for each EVG </w:t>
-      </w:r>
-      <w:proofErr w:type="gramStart"/>
-      <w:r>
-        <w:rPr>
-          <w:rFonts w:ascii="Times New Roman" w:hAnsi="Times New Roman" w:cs="Times New Roman"/>
-          <w:sz w:val="24"/>
-          <w:szCs w:val="24"/>
-        </w:rPr>
-        <w:t>are specified</w:t>
-      </w:r>
-      <w:proofErr w:type="gramEnd"/>
-      <w:r>
-        <w:rPr>
-          <w:rFonts w:ascii="Times New Roman" w:hAnsi="Times New Roman" w:cs="Times New Roman"/>
-          <w:sz w:val="24"/>
-          <w:szCs w:val="24"/>
-        </w:rPr>
-        <w:t xml:space="preserve"> at 97</w:t>
+        <w:t>Environmental conditions for each EVG are specified at 97</w:t>
       </w:r>
       <w:r>
         <w:rPr>
@@ -2220,19 +2012,9 @@
           <w:sz w:val="24"/>
           <w:szCs w:val="24"/>
         </w:rPr>
-        <w:t xml:space="preserve"> fuel type in the kth EVT </w:t>
-      </w:r>
-      <w:proofErr w:type="gramStart"/>
-      <w:r>
-        <w:rPr>
-          <w:rFonts w:ascii="Times New Roman" w:hAnsi="Times New Roman" w:cs="Times New Roman"/>
-          <w:sz w:val="24"/>
-          <w:szCs w:val="24"/>
-        </w:rPr>
-        <w:t>group  (</w:t>
+        <w:t xml:space="preserve"> fuel type in the kth EVT group  (</w:t>
       </w:r>
       <w:proofErr w:type="spellStart"/>
-      <w:proofErr w:type="gramEnd"/>
       <w:r>
         <w:rPr>
           <w:rFonts w:ascii="Times New Roman" w:hAnsi="Times New Roman" w:cs="Times New Roman"/>
@@ -2286,7 +2068,6 @@
         <w:tab/>
       </w:r>
       <w:proofErr w:type="spellStart"/>
-      <w:proofErr w:type="gramStart"/>
       <w:r>
         <w:rPr>
           <w:rFonts w:ascii="Times New Roman" w:hAnsi="Times New Roman" w:cs="Times New Roman"/>
@@ -2314,7 +2095,6 @@
         <w:t>(</w:t>
       </w:r>
       <w:proofErr w:type="spellStart"/>
-      <w:proofErr w:type="gramEnd"/>
       <w:r>
         <w:rPr>
           <w:rFonts w:ascii="Times New Roman" w:hAnsi="Times New Roman" w:cs="Times New Roman"/>
@@ -2447,58 +2227,30 @@
           <w:szCs w:val="24"/>
         </w:rPr>
       </w:pPr>
-      <w:proofErr w:type="gramStart"/>
-      <w:r>
-        <w:rPr>
-          <w:rFonts w:ascii="Times New Roman" w:hAnsi="Times New Roman" w:cs="Times New Roman"/>
-          <w:sz w:val="24"/>
-          <w:szCs w:val="24"/>
-        </w:rPr>
-        <w:t>where</w:t>
-      </w:r>
-      <w:proofErr w:type="gramEnd"/>
-      <w:r>
-        <w:rPr>
-          <w:rFonts w:ascii="Times New Roman" w:hAnsi="Times New Roman" w:cs="Times New Roman"/>
-          <w:sz w:val="24"/>
-          <w:szCs w:val="24"/>
-        </w:rPr>
-        <w:t xml:space="preserve"> h(x) is the estimated continuous distribution function (in this case, gamma or lognormal) for x&gt;0, d = 1 if x non-zero, 0 if x 0, and π is the probability of observing a zero. </w:t>
-      </w:r>
-    </w:p>
-    <w:p>
-      <w:pPr>
-        <w:rPr>
-          <w:rFonts w:ascii="Times New Roman" w:hAnsi="Times New Roman" w:cs="Times New Roman"/>
-          <w:sz w:val="24"/>
-          <w:szCs w:val="24"/>
-        </w:rPr>
-      </w:pPr>
-      <w:r>
-        <w:rPr>
-          <w:rFonts w:ascii="Times New Roman" w:hAnsi="Times New Roman" w:cs="Times New Roman"/>
-          <w:sz w:val="24"/>
-          <w:szCs w:val="24"/>
-        </w:rPr>
-        <w:t xml:space="preserve">For the continuous portion of each fuel type in each EVT </w:t>
-      </w:r>
-      <w:proofErr w:type="gramStart"/>
-      <w:r>
-        <w:rPr>
-          <w:rFonts w:ascii="Times New Roman" w:hAnsi="Times New Roman" w:cs="Times New Roman"/>
-          <w:sz w:val="24"/>
-          <w:szCs w:val="24"/>
-        </w:rPr>
-        <w:t>group</w:t>
-      </w:r>
-      <w:proofErr w:type="gramEnd"/>
-      <w:r>
-        <w:rPr>
-          <w:rFonts w:ascii="Times New Roman" w:hAnsi="Times New Roman" w:cs="Times New Roman"/>
-          <w:sz w:val="24"/>
-          <w:szCs w:val="24"/>
-        </w:rPr>
-        <w:t xml:space="preserve"> </w:t>
+      <w:r>
+        <w:rPr>
+          <w:rFonts w:ascii="Times New Roman" w:hAnsi="Times New Roman" w:cs="Times New Roman"/>
+          <w:sz w:val="24"/>
+          <w:szCs w:val="24"/>
+        </w:rPr>
+        <w:t xml:space="preserve">where h(x) is the estimated continuous distribution function (in this case, gamma or lognormal) for x&gt;0, d = 1 if x non-zero, 0 if x 0, and π is the probability of observing a zero. </w:t>
+      </w:r>
+    </w:p>
+    <w:p>
+      <w:pPr>
+        <w:rPr>
+          <w:rFonts w:ascii="Times New Roman" w:hAnsi="Times New Roman" w:cs="Times New Roman"/>
+          <w:sz w:val="24"/>
+          <w:szCs w:val="24"/>
+        </w:rPr>
+      </w:pPr>
+      <w:r>
+        <w:rPr>
+          <w:rFonts w:ascii="Times New Roman" w:hAnsi="Times New Roman" w:cs="Times New Roman"/>
+          <w:sz w:val="24"/>
+          <w:szCs w:val="24"/>
+        </w:rPr>
+        <w:t xml:space="preserve">For the continuous portion of each fuel type in each EVT group </w:t>
       </w:r>
       <w:r>
         <w:rPr>
@@ -2514,25 +2266,7 @@
           <w:sz w:val="24"/>
           <w:szCs w:val="24"/>
         </w:rPr>
-        <w:t xml:space="preserve"> gamma distribution. The lognormal probability distribution function, with parameters μ, σ, </w:t>
-      </w:r>
-      <w:proofErr w:type="gramStart"/>
-      <w:r>
-        <w:rPr>
-          <w:rFonts w:ascii="Times New Roman" w:hAnsi="Times New Roman" w:cs="Times New Roman"/>
-          <w:sz w:val="24"/>
-          <w:szCs w:val="24"/>
-        </w:rPr>
-        <w:t>is written as</w:t>
-      </w:r>
-      <w:proofErr w:type="gramEnd"/>
-      <w:r>
-        <w:rPr>
-          <w:rFonts w:ascii="Times New Roman" w:hAnsi="Times New Roman" w:cs="Times New Roman"/>
-          <w:sz w:val="24"/>
-          <w:szCs w:val="24"/>
-        </w:rPr>
-        <w:t>:</w:t>
+        <w:t xml:space="preserve"> gamma distribution. The lognormal probability distribution function, with parameters μ, σ, is written as:</w:t>
       </w:r>
     </w:p>
     <w:p>
@@ -2865,16 +2599,33 @@
           <w:szCs w:val="24"/>
         </w:rPr>
       </w:pPr>
-      <w:proofErr w:type="gramStart"/>
-      <w:r>
-        <w:rPr>
-          <w:rFonts w:ascii="Times New Roman" w:hAnsi="Times New Roman" w:cs="Times New Roman"/>
-          <w:sz w:val="24"/>
-          <w:szCs w:val="24"/>
-        </w:rPr>
-        <w:t>where</w:t>
-      </w:r>
-      <w:proofErr w:type="gramEnd"/>
+      <w:r>
+        <w:rPr>
+          <w:rFonts w:ascii="Times New Roman" w:hAnsi="Times New Roman" w:cs="Times New Roman"/>
+          <w:sz w:val="24"/>
+          <w:szCs w:val="24"/>
+        </w:rPr>
+        <w:t xml:space="preserve">where </w:t>
+      </w:r>
+      <w:proofErr w:type="spellStart"/>
+      <w:r>
+        <w:rPr>
+          <w:rFonts w:ascii="Times New Roman" w:hAnsi="Times New Roman" w:cs="Times New Roman"/>
+          <w:sz w:val="24"/>
+          <w:szCs w:val="24"/>
+        </w:rPr>
+        <w:t>σ</w:t>
+      </w:r>
+      <w:r>
+        <w:rPr>
+          <w:rFonts w:ascii="Times New Roman" w:hAnsi="Times New Roman" w:cs="Times New Roman"/>
+          <w:sz w:val="24"/>
+          <w:szCs w:val="24"/>
+          <w:vertAlign w:val="subscript"/>
+        </w:rPr>
+        <w:t>x</w:t>
+      </w:r>
+      <w:proofErr w:type="spellEnd"/>
       <w:r>
         <w:rPr>
           <w:rFonts w:ascii="Times New Roman" w:hAnsi="Times New Roman" w:cs="Times New Roman"/>
@@ -2883,33 +2634,6 @@
         </w:rPr>
         <w:t xml:space="preserve"> </w:t>
       </w:r>
-      <w:proofErr w:type="spellStart"/>
-      <w:r>
-        <w:rPr>
-          <w:rFonts w:ascii="Times New Roman" w:hAnsi="Times New Roman" w:cs="Times New Roman"/>
-          <w:sz w:val="24"/>
-          <w:szCs w:val="24"/>
-        </w:rPr>
-        <w:t>σ</w:t>
-      </w:r>
-      <w:r>
-        <w:rPr>
-          <w:rFonts w:ascii="Times New Roman" w:hAnsi="Times New Roman" w:cs="Times New Roman"/>
-          <w:sz w:val="24"/>
-          <w:szCs w:val="24"/>
-          <w:vertAlign w:val="subscript"/>
-        </w:rPr>
-        <w:t>x</w:t>
-      </w:r>
-      <w:proofErr w:type="spellEnd"/>
-      <w:r>
-        <w:rPr>
-          <w:rFonts w:ascii="Times New Roman" w:hAnsi="Times New Roman" w:cs="Times New Roman"/>
-          <w:sz w:val="24"/>
-          <w:szCs w:val="24"/>
-        </w:rPr>
-        <w:t xml:space="preserve"> </w:t>
-      </w:r>
       <w:r>
         <w:rPr>
           <w:rFonts w:ascii="Times New Roman" w:hAnsi="Times New Roman" w:cs="Times New Roman"/>
@@ -2941,25 +2665,7 @@
           <w:sz w:val="24"/>
           <w:szCs w:val="24"/>
         </w:rPr>
-        <w:t xml:space="preserve">The gamma probability distribution function, with parameters α, β, </w:t>
-      </w:r>
-      <w:proofErr w:type="gramStart"/>
-      <w:r>
-        <w:rPr>
-          <w:rFonts w:ascii="Times New Roman" w:hAnsi="Times New Roman" w:cs="Times New Roman"/>
-          <w:sz w:val="24"/>
-          <w:szCs w:val="24"/>
-        </w:rPr>
-        <w:t>is written as</w:t>
-      </w:r>
-      <w:proofErr w:type="gramEnd"/>
-      <w:r>
-        <w:rPr>
-          <w:rFonts w:ascii="Times New Roman" w:hAnsi="Times New Roman" w:cs="Times New Roman"/>
-          <w:sz w:val="24"/>
-          <w:szCs w:val="24"/>
-        </w:rPr>
-        <w:t>:</w:t>
+        <w:t>The gamma probability distribution function, with parameters α, β, is written as:</w:t>
       </w:r>
     </w:p>
     <w:p>
@@ -3280,25 +2986,7 @@
           <w:sz w:val="24"/>
           <w:szCs w:val="24"/>
         </w:rPr>
-        <w:t xml:space="preserve"> be the total number of loadings that </w:t>
-      </w:r>
-      <w:proofErr w:type="gramStart"/>
-      <w:r>
-        <w:rPr>
-          <w:rFonts w:ascii="Times New Roman" w:hAnsi="Times New Roman" w:cs="Times New Roman"/>
-          <w:sz w:val="24"/>
-          <w:szCs w:val="24"/>
-        </w:rPr>
-        <w:t>are sampled</w:t>
-      </w:r>
-      <w:proofErr w:type="gramEnd"/>
-      <w:r>
-        <w:rPr>
-          <w:rFonts w:ascii="Times New Roman" w:hAnsi="Times New Roman" w:cs="Times New Roman"/>
-          <w:sz w:val="24"/>
-          <w:szCs w:val="24"/>
-        </w:rPr>
-        <w:t xml:space="preserve">. First we take a random draw from a binomial distribution where the parameter </w:t>
+        <w:t xml:space="preserve"> be the total number of loadings that are sampled. First we take a random draw from a binomial distribution where the parameter </w:t>
       </w:r>
       <w:r>
         <w:rPr>
@@ -3349,25 +3037,7 @@
           <w:sz w:val="24"/>
           <w:szCs w:val="24"/>
         </w:rPr>
-        <w:t xml:space="preserve"> random draws from the estimated continuous portion of the distribution. All random samples </w:t>
-      </w:r>
-      <w:proofErr w:type="gramStart"/>
-      <w:r>
-        <w:rPr>
-          <w:rFonts w:ascii="Times New Roman" w:hAnsi="Times New Roman" w:cs="Times New Roman"/>
-          <w:sz w:val="24"/>
-          <w:szCs w:val="24"/>
-        </w:rPr>
-        <w:t>are drawn</w:t>
-      </w:r>
-      <w:proofErr w:type="gramEnd"/>
-      <w:r>
-        <w:rPr>
-          <w:rFonts w:ascii="Times New Roman" w:hAnsi="Times New Roman" w:cs="Times New Roman"/>
-          <w:sz w:val="24"/>
-          <w:szCs w:val="24"/>
-        </w:rPr>
-        <w:t xml:space="preserve"> using the R Statistical Package (</w:t>
+        <w:t xml:space="preserve"> random draws from the estimated continuous portion of the distribution. All random samples are drawn using the R Statistical Package (</w:t>
       </w:r>
       <w:r>
         <w:rPr>
@@ -3509,25 +3179,7 @@
           <w:sz w:val="24"/>
           <w:szCs w:val="24"/>
         </w:rPr>
-        <w:t xml:space="preserve"> = </w:t>
-      </w:r>
-      <w:proofErr w:type="gramStart"/>
-      <w:r>
-        <w:rPr>
-          <w:rFonts w:ascii="Times New Roman" w:hAnsi="Times New Roman" w:cs="Times New Roman"/>
-          <w:sz w:val="24"/>
-          <w:szCs w:val="24"/>
-        </w:rPr>
-        <w:t>6</w:t>
-      </w:r>
-      <w:proofErr w:type="gramEnd"/>
-      <w:r>
-        <w:rPr>
-          <w:rFonts w:ascii="Times New Roman" w:hAnsi="Times New Roman" w:cs="Times New Roman"/>
-          <w:sz w:val="24"/>
-          <w:szCs w:val="24"/>
-        </w:rPr>
-        <w:t xml:space="preserve"> for flaming fuel types). First </w:t>
+        <w:t xml:space="preserve"> = 6 for flaming fuel types). First </w:t>
       </w:r>
       <w:r>
         <w:rPr>
@@ -3544,25 +3196,7 @@
           <w:sz w:val="24"/>
           <w:szCs w:val="24"/>
         </w:rPr>
-        <w:t xml:space="preserve"> independent samples for each fuel type </w:t>
-      </w:r>
-      <w:proofErr w:type="gramStart"/>
-      <w:r>
-        <w:rPr>
-          <w:rFonts w:ascii="Times New Roman" w:hAnsi="Times New Roman" w:cs="Times New Roman"/>
-          <w:sz w:val="24"/>
-          <w:szCs w:val="24"/>
-        </w:rPr>
-        <w:t>are generated</w:t>
-      </w:r>
-      <w:proofErr w:type="gramEnd"/>
-      <w:r>
-        <w:rPr>
-          <w:rFonts w:ascii="Times New Roman" w:hAnsi="Times New Roman" w:cs="Times New Roman"/>
-          <w:sz w:val="24"/>
-          <w:szCs w:val="24"/>
-        </w:rPr>
-        <w:t xml:space="preserve"> from the best fitting marginal empirical distribution from the Prichard et al.</w:t>
+        <w:t xml:space="preserve"> independent samples for each fuel type are generated from the best fitting marginal empirical distribution from the Prichard et al.</w:t>
       </w:r>
       <w:r>
         <w:rPr>
@@ -3901,16 +3535,7 @@
           <w:sz w:val="24"/>
           <w:szCs w:val="24"/>
         </w:rPr>
-        <w:t xml:space="preserve"> matrix X* into two new (N/2</w:t>
-      </w:r>
-      <w:proofErr w:type="gramStart"/>
-      <w:r>
-        <w:rPr>
-          <w:rFonts w:ascii="Times New Roman" w:hAnsi="Times New Roman" w:cs="Times New Roman"/>
-          <w:sz w:val="24"/>
-          <w:szCs w:val="24"/>
-        </w:rPr>
-        <w:t>)</w:t>
+        <w:t xml:space="preserve"> matrix X* into two new (N/2)</w:t>
       </w:r>
       <w:proofErr w:type="spellStart"/>
       <w:r>
@@ -3922,7 +3547,6 @@
         <w:t>xK</w:t>
       </w:r>
       <w:proofErr w:type="spellEnd"/>
-      <w:proofErr w:type="gramEnd"/>
       <w:r>
         <w:rPr>
           <w:rFonts w:ascii="Times New Roman" w:hAnsi="Times New Roman" w:cs="Times New Roman"/>
@@ -4349,25 +3973,7 @@
           <w:sz w:val="24"/>
           <w:szCs w:val="24"/>
         </w:rPr>
-        <w:t xml:space="preserve"> takes values between </w:t>
-      </w:r>
-      <w:proofErr w:type="gramStart"/>
-      <w:r>
-        <w:rPr>
-          <w:rFonts w:ascii="Times New Roman" w:hAnsi="Times New Roman" w:cs="Times New Roman"/>
-          <w:sz w:val="24"/>
-          <w:szCs w:val="24"/>
-        </w:rPr>
-        <w:t>-1</w:t>
-      </w:r>
-      <w:proofErr w:type="gramEnd"/>
-      <w:r>
-        <w:rPr>
-          <w:rFonts w:ascii="Times New Roman" w:hAnsi="Times New Roman" w:cs="Times New Roman"/>
-          <w:sz w:val="24"/>
-          <w:szCs w:val="24"/>
-        </w:rPr>
-        <w:t xml:space="preserve"> and 1. We will rank the inputs by their importance in variance partitioning, and by those with the greatest magnitude </w:t>
+        <w:t xml:space="preserve"> takes values between -1 and 1. We will rank the inputs by their importance in variance partitioning, and by those with the greatest magnitude </w:t>
       </w:r>
       <w:r>
         <w:rPr>
@@ -4383,25 +3989,7 @@
           <w:sz w:val="24"/>
           <w:szCs w:val="24"/>
         </w:rPr>
-        <w:t xml:space="preserve">. We will apply a bootstrap procedure for both indices to provide bootstrap standard errors and confidence intervals for the index value for each model input. Any inconsistent rankings between the two procedures </w:t>
-      </w:r>
-      <w:proofErr w:type="gramStart"/>
-      <w:r>
-        <w:rPr>
-          <w:rFonts w:ascii="Times New Roman" w:hAnsi="Times New Roman" w:cs="Times New Roman"/>
-          <w:sz w:val="24"/>
-          <w:szCs w:val="24"/>
-        </w:rPr>
-        <w:t>will be evaluated</w:t>
-      </w:r>
-      <w:proofErr w:type="gramEnd"/>
-      <w:r>
-        <w:rPr>
-          <w:rFonts w:ascii="Times New Roman" w:hAnsi="Times New Roman" w:cs="Times New Roman"/>
-          <w:sz w:val="24"/>
-          <w:szCs w:val="24"/>
-        </w:rPr>
-        <w:t xml:space="preserve"> further.</w:t>
+        <w:t>. We will apply a bootstrap procedure for both indices to provide bootstrap standard errors and confidence intervals for the index value for each model input. Any inconsistent rankings between the two procedures will be evaluated further.</w:t>
       </w:r>
       <w:r>
         <w:rPr>
@@ -4683,8 +4271,284 @@
           <w:sz w:val="24"/>
           <w:szCs w:val="24"/>
         </w:rPr>
-        <w:t xml:space="preserve"> fuel types required for each model (see supplementary) and create an input file suitable for each model. We then use the model to estimate fuel consumption and emissions for each row in our input file, for the given environmental conditions. From the resulting model output </w:t>
-      </w:r>
+        <w:t xml:space="preserve"> fuel types required for each model (see supplementary) and create an input file suitable for each model. We then use the model to estimate fuel consumption and emissions for each row in our input file, for the given environmental conditions. From the resulting model output file we characterize the distribution of predicted emissions (using boxplots and 95% intervals). This provides a link between the uncertainty in fuel loading as represented by the database, and the uncertainty in emission predictions. </w:t>
+      </w:r>
+      <w:r>
+        <w:rPr>
+          <w:rFonts w:ascii="Times New Roman" w:hAnsi="Times New Roman" w:cs="Times New Roman"/>
+          <w:sz w:val="24"/>
+          <w:szCs w:val="24"/>
+        </w:rPr>
+        <w:t xml:space="preserve">These intervals are created for both sets of environmental conditions. </w:t>
+      </w:r>
+    </w:p>
+    <w:p>
+      <w:pPr>
+        <w:rPr>
+          <w:rFonts w:ascii="Times New Roman" w:hAnsi="Times New Roman" w:cs="Times New Roman"/>
+          <w:sz w:val="24"/>
+          <w:szCs w:val="24"/>
+        </w:rPr>
+      </w:pPr>
+      <w:r>
+        <w:rPr>
+          <w:rFonts w:ascii="Times New Roman" w:hAnsi="Times New Roman" w:cs="Times New Roman"/>
+          <w:sz w:val="24"/>
+          <w:szCs w:val="24"/>
+        </w:rPr>
+        <w:t>Note that for FOFEM duff values of zero are not allowed. Any randomly generated zero value is given the minimum allowed value of 0.1 (for both FOFEM and Consume, for consistency)</w:t>
+      </w:r>
+    </w:p>
+    <w:p>
+      <w:pPr>
+        <w:rPr>
+          <w:rFonts w:ascii="Times New Roman" w:hAnsi="Times New Roman" w:cs="Times New Roman"/>
+          <w:b/>
+          <w:sz w:val="24"/>
+          <w:szCs w:val="24"/>
+        </w:rPr>
+      </w:pPr>
+      <w:r>
+        <w:rPr>
+          <w:rFonts w:ascii="Times New Roman" w:hAnsi="Times New Roman" w:cs="Times New Roman"/>
+          <w:b/>
+          <w:sz w:val="24"/>
+          <w:szCs w:val="24"/>
+        </w:rPr>
+        <w:t>Results</w:t>
+      </w:r>
+    </w:p>
+    <w:p>
+      <w:pPr>
+        <w:rPr>
+          <w:rFonts w:ascii="Times New Roman" w:hAnsi="Times New Roman" w:cs="Times New Roman"/>
+          <w:sz w:val="24"/>
+          <w:szCs w:val="24"/>
+        </w:rPr>
+      </w:pPr>
+      <w:r>
+        <w:rPr>
+          <w:rFonts w:ascii="Times New Roman" w:hAnsi="Times New Roman" w:cs="Times New Roman"/>
+          <w:sz w:val="24"/>
+          <w:szCs w:val="24"/>
+        </w:rPr>
+        <w:t>Correlation structures</w:t>
+      </w:r>
+    </w:p>
+    <w:p>
+      <w:pPr>
+        <w:rPr>
+          <w:rFonts w:ascii="Times New Roman" w:hAnsi="Times New Roman" w:cs="Times New Roman"/>
+          <w:sz w:val="24"/>
+          <w:szCs w:val="24"/>
+        </w:rPr>
+      </w:pPr>
+      <w:r>
+        <w:rPr>
+          <w:rFonts w:ascii="Times New Roman" w:hAnsi="Times New Roman" w:cs="Times New Roman"/>
+          <w:sz w:val="24"/>
+          <w:szCs w:val="24"/>
+        </w:rPr>
+        <w:t>Sensitivity indices</w:t>
+      </w:r>
+    </w:p>
+    <w:p>
+      <w:pPr>
+        <w:rPr>
+          <w:rFonts w:ascii="Times New Roman" w:hAnsi="Times New Roman" w:cs="Times New Roman"/>
+          <w:sz w:val="24"/>
+          <w:szCs w:val="24"/>
+        </w:rPr>
+      </w:pPr>
+      <w:r>
+        <w:rPr>
+          <w:rFonts w:ascii="Times New Roman" w:hAnsi="Times New Roman" w:cs="Times New Roman"/>
+          <w:sz w:val="24"/>
+          <w:szCs w:val="24"/>
+        </w:rPr>
+        <w:t xml:space="preserve">For flaming fuels and emissions </w:t>
+      </w:r>
+      <w:r>
+        <w:rPr>
+          <w:rFonts w:ascii="Times New Roman" w:hAnsi="Times New Roman" w:cs="Times New Roman"/>
+          <w:sz w:val="24"/>
+          <w:szCs w:val="24"/>
+        </w:rPr>
+        <w:t>s</w:t>
+      </w:r>
+      <w:r>
+        <w:rPr>
+          <w:rFonts w:ascii="Times New Roman" w:hAnsi="Times New Roman" w:cs="Times New Roman"/>
+          <w:sz w:val="24"/>
+          <w:szCs w:val="24"/>
+        </w:rPr>
+        <w:t xml:space="preserve">hrub and litter loading are consistently the most sensitive fuel loading inputs (Table, Figure). These relative rankings are consistent across EVT groups and emission model (Consume or FOFEM). </w:t>
+      </w:r>
+      <w:proofErr w:type="spellStart"/>
+      <w:r>
+        <w:rPr>
+          <w:rFonts w:ascii="Times New Roman" w:hAnsi="Times New Roman" w:cs="Times New Roman"/>
+          <w:sz w:val="24"/>
+          <w:szCs w:val="24"/>
+        </w:rPr>
+        <w:t>Sobol</w:t>
+      </w:r>
+      <w:proofErr w:type="spellEnd"/>
+      <w:r>
+        <w:rPr>
+          <w:rFonts w:ascii="Times New Roman" w:hAnsi="Times New Roman" w:cs="Times New Roman"/>
+          <w:sz w:val="24"/>
+          <w:szCs w:val="24"/>
+        </w:rPr>
+        <w:t xml:space="preserve"> sensitivity indices indicate flaming emissions have no substantial sensitivity to the remaining fuel loading inputs. PRCC results also consistently rank litter and shrub loading with highest sensitivity, but also point to the additional potential influence of several of the remaining fuel load inputs</w:t>
+      </w:r>
+      <w:r>
+        <w:rPr>
+          <w:rFonts w:ascii="Times New Roman" w:hAnsi="Times New Roman" w:cs="Times New Roman"/>
+          <w:sz w:val="24"/>
+          <w:szCs w:val="24"/>
+        </w:rPr>
+        <w:t xml:space="preserve"> (</w:t>
+      </w:r>
+      <w:r>
+        <w:rPr>
+          <w:rFonts w:ascii="Times New Roman" w:hAnsi="Times New Roman" w:cs="Times New Roman"/>
+          <w:sz w:val="24"/>
+          <w:szCs w:val="24"/>
+          <w:highlight w:val="magenta"/>
+        </w:rPr>
+        <w:t>looks like 1-hr not sensitive at all? Is that weird</w:t>
+      </w:r>
+      <w:r>
+        <w:rPr>
+          <w:rFonts w:ascii="Times New Roman" w:hAnsi="Times New Roman" w:cs="Times New Roman"/>
+          <w:sz w:val="24"/>
+          <w:szCs w:val="24"/>
+        </w:rPr>
+        <w:t>?)</w:t>
+      </w:r>
+      <w:r>
+        <w:rPr>
+          <w:rFonts w:ascii="Times New Roman" w:hAnsi="Times New Roman" w:cs="Times New Roman"/>
+          <w:sz w:val="24"/>
+          <w:szCs w:val="24"/>
+        </w:rPr>
+        <w:t xml:space="preserve"> with bootstrap PRCC values greater than zero (Figure, Table)</w:t>
+      </w:r>
+      <w:r>
+        <w:rPr>
+          <w:rFonts w:ascii="Times New Roman" w:hAnsi="Times New Roman" w:cs="Times New Roman"/>
+          <w:sz w:val="24"/>
+          <w:szCs w:val="24"/>
+        </w:rPr>
+        <w:t>.</w:t>
+      </w:r>
+      <w:r>
+        <w:rPr>
+          <w:rFonts w:ascii="Times New Roman" w:hAnsi="Times New Roman" w:cs="Times New Roman"/>
+          <w:sz w:val="24"/>
+          <w:szCs w:val="24"/>
+        </w:rPr>
+        <w:t xml:space="preserve"> (Also consistent across environmental inputs?)</w:t>
+      </w:r>
+    </w:p>
+    <w:p>
+      <w:pPr>
+        <w:rPr>
+          <w:rFonts w:ascii="Times New Roman" w:hAnsi="Times New Roman" w:cs="Times New Roman"/>
+          <w:sz w:val="24"/>
+          <w:szCs w:val="24"/>
+        </w:rPr>
+      </w:pPr>
+      <w:r>
+        <w:rPr>
+          <w:rFonts w:ascii="Times New Roman" w:hAnsi="Times New Roman" w:cs="Times New Roman"/>
+          <w:sz w:val="24"/>
+          <w:szCs w:val="24"/>
+        </w:rPr>
+        <w:t xml:space="preserve"># Try a graph with sensitivity indices across all three </w:t>
+      </w:r>
+      <w:proofErr w:type="spellStart"/>
+      <w:r>
+        <w:rPr>
+          <w:rFonts w:ascii="Times New Roman" w:hAnsi="Times New Roman" w:cs="Times New Roman"/>
+          <w:sz w:val="24"/>
+          <w:szCs w:val="24"/>
+        </w:rPr>
+        <w:t>EVGroups</w:t>
+      </w:r>
+      <w:proofErr w:type="spellEnd"/>
+      <w:r>
+        <w:rPr>
+          <w:rFonts w:ascii="Times New Roman" w:hAnsi="Times New Roman" w:cs="Times New Roman"/>
+          <w:sz w:val="24"/>
+          <w:szCs w:val="24"/>
+        </w:rPr>
+        <w:t>, or between 80</w:t>
+      </w:r>
+      <w:r>
+        <w:rPr>
+          <w:rFonts w:ascii="Times New Roman" w:hAnsi="Times New Roman" w:cs="Times New Roman"/>
+          <w:sz w:val="24"/>
+          <w:szCs w:val="24"/>
+          <w:vertAlign w:val="superscript"/>
+        </w:rPr>
+        <w:t>th</w:t>
+      </w:r>
+      <w:r>
+        <w:rPr>
+          <w:rFonts w:ascii="Times New Roman" w:hAnsi="Times New Roman" w:cs="Times New Roman"/>
+          <w:sz w:val="24"/>
+          <w:szCs w:val="24"/>
+        </w:rPr>
+        <w:t xml:space="preserve"> and 97</w:t>
+      </w:r>
+      <w:r>
+        <w:rPr>
+          <w:rFonts w:ascii="Times New Roman" w:hAnsi="Times New Roman" w:cs="Times New Roman"/>
+          <w:sz w:val="24"/>
+          <w:szCs w:val="24"/>
+          <w:vertAlign w:val="superscript"/>
+        </w:rPr>
+        <w:t>th</w:t>
+      </w:r>
+      <w:r>
+        <w:rPr>
+          <w:rFonts w:ascii="Times New Roman" w:hAnsi="Times New Roman" w:cs="Times New Roman"/>
+          <w:sz w:val="24"/>
+          <w:szCs w:val="24"/>
+        </w:rPr>
+        <w:t xml:space="preserve"> weather for a given </w:t>
+      </w:r>
+      <w:proofErr w:type="spellStart"/>
+      <w:r>
+        <w:rPr>
+          <w:rFonts w:ascii="Times New Roman" w:hAnsi="Times New Roman" w:cs="Times New Roman"/>
+          <w:sz w:val="24"/>
+          <w:szCs w:val="24"/>
+        </w:rPr>
+        <w:t>EVGroup</w:t>
+      </w:r>
+      <w:proofErr w:type="spellEnd"/>
+      <w:r>
+        <w:rPr>
+          <w:rFonts w:ascii="Times New Roman" w:hAnsi="Times New Roman" w:cs="Times New Roman"/>
+          <w:sz w:val="24"/>
+          <w:szCs w:val="24"/>
+        </w:rPr>
+        <w:t xml:space="preserve"> (FOFEM and Consume?). </w:t>
+      </w:r>
+      <w:bookmarkStart w:id="0" w:name="_GoBack"/>
+      <w:bookmarkEnd w:id="0"/>
+    </w:p>
+    <w:p>
+      <w:pPr>
+        <w:rPr>
+          <w:rFonts w:ascii="Times New Roman" w:hAnsi="Times New Roman" w:cs="Times New Roman"/>
+          <w:sz w:val="24"/>
+          <w:szCs w:val="24"/>
+        </w:rPr>
+      </w:pPr>
       <w:proofErr w:type="gramStart"/>
       <w:r>
         <w:rPr>
@@ -4692,7 +4556,7 @@
           <w:sz w:val="24"/>
           <w:szCs w:val="24"/>
         </w:rPr>
-        <w:t>file</w:t>
+        <w:t>95%</w:t>
       </w:r>
       <w:proofErr w:type="gramEnd"/>
       <w:r>
@@ -4701,15 +4565,77 @@
           <w:sz w:val="24"/>
           <w:szCs w:val="24"/>
         </w:rPr>
-        <w:t xml:space="preserve"> we characterize the distribution of predicted emissions (using boxplots and 95% intervals). This provides a link between the uncertainty in fuel loading as represented by the database, and the uncertainty in emission predictions. </w:t>
-      </w:r>
-      <w:r>
-        <w:rPr>
-          <w:rFonts w:ascii="Times New Roman" w:hAnsi="Times New Roman" w:cs="Times New Roman"/>
-          <w:sz w:val="24"/>
-          <w:szCs w:val="24"/>
-        </w:rPr>
-        <w:t xml:space="preserve">These intervals </w:t>
+        <w:t xml:space="preserve"> prediction intervals for each output based on global sampling</w:t>
+      </w:r>
+    </w:p>
+    <w:p>
+      <w:pPr>
+        <w:rPr>
+          <w:rFonts w:ascii="Times New Roman" w:hAnsi="Times New Roman" w:cs="Times New Roman"/>
+          <w:b/>
+          <w:sz w:val="24"/>
+          <w:szCs w:val="24"/>
+        </w:rPr>
+      </w:pPr>
+      <w:r>
+        <w:rPr>
+          <w:rFonts w:ascii="Times New Roman" w:hAnsi="Times New Roman" w:cs="Times New Roman"/>
+          <w:b/>
+          <w:sz w:val="24"/>
+          <w:szCs w:val="24"/>
+        </w:rPr>
+        <w:t>Discussion</w:t>
+      </w:r>
+    </w:p>
+    <w:p>
+      <w:pPr>
+        <w:rPr>
+          <w:rFonts w:ascii="Times New Roman" w:hAnsi="Times New Roman" w:cs="Times New Roman"/>
+          <w:sz w:val="24"/>
+          <w:szCs w:val="24"/>
+        </w:rPr>
+      </w:pPr>
+      <w:r>
+        <w:rPr>
+          <w:rFonts w:ascii="Times New Roman" w:hAnsi="Times New Roman" w:cs="Times New Roman"/>
+          <w:sz w:val="24"/>
+          <w:szCs w:val="24"/>
+        </w:rPr>
+        <w:t>Point estimates and predictions are insufficient</w:t>
+      </w:r>
+    </w:p>
+    <w:p>
+      <w:pPr>
+        <w:rPr>
+          <w:rFonts w:ascii="Times New Roman" w:hAnsi="Times New Roman" w:cs="Times New Roman"/>
+          <w:sz w:val="24"/>
+          <w:szCs w:val="24"/>
+        </w:rPr>
+      </w:pPr>
+      <w:r>
+        <w:rPr>
+          <w:rFonts w:ascii="Times New Roman" w:hAnsi="Times New Roman" w:cs="Times New Roman"/>
+          <w:sz w:val="24"/>
+          <w:szCs w:val="24"/>
+        </w:rPr>
+        <w:t>Much uncertainty in fuel loading data gives uncertainty in emissions predictions</w:t>
+      </w:r>
+    </w:p>
+    <w:p>
+      <w:pPr>
+        <w:rPr>
+          <w:rFonts w:ascii="Times New Roman" w:hAnsi="Times New Roman" w:cs="Times New Roman"/>
+          <w:sz w:val="24"/>
+          <w:szCs w:val="24"/>
+        </w:rPr>
+      </w:pPr>
+      <w:r>
+        <w:rPr>
+          <w:rFonts w:ascii="Times New Roman" w:hAnsi="Times New Roman" w:cs="Times New Roman"/>
+          <w:sz w:val="24"/>
+          <w:szCs w:val="24"/>
+        </w:rPr>
+        <w:t xml:space="preserve">Emissions are sensitive to all </w:t>
       </w:r>
       <w:proofErr w:type="gramStart"/>
       <w:r>
@@ -4718,7 +4644,7 @@
           <w:sz w:val="24"/>
           <w:szCs w:val="24"/>
         </w:rPr>
-        <w:t>are created</w:t>
+        <w:t>fuel loading</w:t>
       </w:r>
       <w:proofErr w:type="gramEnd"/>
       <w:r>
@@ -4727,24 +4653,67 @@
           <w:sz w:val="24"/>
           <w:szCs w:val="24"/>
         </w:rPr>
-        <w:t xml:space="preserve"> for both sets of environmental conditions. </w:t>
-      </w:r>
-    </w:p>
-    <w:p>
-      <w:pPr>
-        <w:rPr>
-          <w:rFonts w:ascii="Times New Roman" w:hAnsi="Times New Roman" w:cs="Times New Roman"/>
-          <w:sz w:val="24"/>
-          <w:szCs w:val="24"/>
-        </w:rPr>
-      </w:pPr>
-      <w:r>
-        <w:rPr>
-          <w:rFonts w:ascii="Times New Roman" w:hAnsi="Times New Roman" w:cs="Times New Roman"/>
-          <w:sz w:val="24"/>
-          <w:szCs w:val="24"/>
-        </w:rPr>
-        <w:t xml:space="preserve">Note that for FOFEM duff values of zero </w:t>
+        <w:t xml:space="preserve"> categories when considered individually, but when taken as a whole the most sensitive fuel inputs are ____ for flaming and ____ for smoldering.</w:t>
+      </w:r>
+    </w:p>
+    <w:p>
+      <w:pPr>
+        <w:rPr>
+          <w:rFonts w:ascii="Times New Roman" w:hAnsi="Times New Roman" w:cs="Times New Roman"/>
+          <w:sz w:val="24"/>
+          <w:szCs w:val="24"/>
+        </w:rPr>
+      </w:pPr>
+      <w:r>
+        <w:rPr>
+          <w:rFonts w:ascii="Times New Roman" w:hAnsi="Times New Roman" w:cs="Times New Roman"/>
+          <w:sz w:val="24"/>
+          <w:szCs w:val="24"/>
+        </w:rPr>
+        <w:t xml:space="preserve">Sensitivities are themselves sensitive to environmental </w:t>
+      </w:r>
+      <w:r>
+        <w:rPr>
+          <w:rFonts w:ascii="Times New Roman" w:hAnsi="Times New Roman" w:cs="Times New Roman"/>
+          <w:sz w:val="24"/>
+          <w:szCs w:val="24"/>
+        </w:rPr>
+        <w:t>conditions (or are?)</w:t>
+      </w:r>
+    </w:p>
+    <w:p>
+      <w:pPr>
+        <w:rPr>
+          <w:rFonts w:ascii="Times New Roman" w:hAnsi="Times New Roman" w:cs="Times New Roman"/>
+          <w:sz w:val="24"/>
+          <w:szCs w:val="24"/>
+        </w:rPr>
+      </w:pPr>
+      <w:r>
+        <w:rPr>
+          <w:rFonts w:ascii="Times New Roman" w:hAnsi="Times New Roman" w:cs="Times New Roman"/>
+          <w:sz w:val="24"/>
+          <w:szCs w:val="24"/>
+        </w:rPr>
+        <w:t>Require better data to more precisely predict emissions. So many holes! Particularly to estimate correlation matrices</w:t>
+      </w:r>
+    </w:p>
+    <w:p>
+      <w:pPr>
+        <w:rPr>
+          <w:rFonts w:ascii="Times New Roman" w:hAnsi="Times New Roman" w:cs="Times New Roman"/>
+          <w:sz w:val="24"/>
+          <w:szCs w:val="24"/>
+        </w:rPr>
+      </w:pPr>
+      <w:r>
+        <w:rPr>
+          <w:rFonts w:ascii="Times New Roman" w:hAnsi="Times New Roman" w:cs="Times New Roman"/>
+          <w:sz w:val="24"/>
+          <w:szCs w:val="24"/>
+        </w:rPr>
+        <w:lastRenderedPageBreak/>
+        <w:t xml:space="preserve">If OAT nearly all correlations </w:t>
       </w:r>
       <w:proofErr w:type="gramStart"/>
       <w:r>
@@ -4753,7 +4722,7 @@
           <w:sz w:val="24"/>
           <w:szCs w:val="24"/>
         </w:rPr>
-        <w:t>are not allowed</w:t>
+        <w:t>are</w:t>
       </w:r>
       <w:proofErr w:type="gramEnd"/>
       <w:r>
@@ -4762,26 +4731,17 @@
           <w:sz w:val="24"/>
           <w:szCs w:val="24"/>
         </w:rPr>
-        <w:t xml:space="preserve">. Any randomly generated zero value </w:t>
-      </w:r>
-      <w:proofErr w:type="gramStart"/>
-      <w:r>
-        <w:rPr>
-          <w:rFonts w:ascii="Times New Roman" w:hAnsi="Times New Roman" w:cs="Times New Roman"/>
-          <w:sz w:val="24"/>
-          <w:szCs w:val="24"/>
-        </w:rPr>
-        <w:t>is given</w:t>
-      </w:r>
-      <w:proofErr w:type="gramEnd"/>
-      <w:r>
-        <w:rPr>
-          <w:rFonts w:ascii="Times New Roman" w:hAnsi="Times New Roman" w:cs="Times New Roman"/>
-          <w:sz w:val="24"/>
-          <w:szCs w:val="24"/>
-        </w:rPr>
-        <w:t xml:space="preserve"> the minimum allowed value of 0.1 (for both FOFEM and Consume, for consistency)</w:t>
-      </w:r>
+        <w:t xml:space="preserve"> near 1—want to consider the system of fuels, not just one at a time.</w:t>
+      </w:r>
+    </w:p>
+    <w:p>
+      <w:pPr>
+        <w:rPr>
+          <w:rFonts w:ascii="Times New Roman" w:hAnsi="Times New Roman" w:cs="Times New Roman"/>
+          <w:sz w:val="24"/>
+          <w:szCs w:val="24"/>
+        </w:rPr>
+      </w:pPr>
     </w:p>
     <w:p>
       <w:pPr>
@@ -4799,267 +4759,43 @@
           <w:sz w:val="24"/>
           <w:szCs w:val="24"/>
         </w:rPr>
-        <w:t>Results</w:t>
-      </w:r>
-    </w:p>
-    <w:p>
-      <w:pPr>
-        <w:rPr>
-          <w:rFonts w:ascii="Times New Roman" w:hAnsi="Times New Roman" w:cs="Times New Roman"/>
-          <w:sz w:val="24"/>
-          <w:szCs w:val="24"/>
-        </w:rPr>
-      </w:pPr>
-      <w:r>
-        <w:rPr>
-          <w:rFonts w:ascii="Times New Roman" w:hAnsi="Times New Roman" w:cs="Times New Roman"/>
-          <w:sz w:val="24"/>
-          <w:szCs w:val="24"/>
-        </w:rPr>
-        <w:t>Correlation structures</w:t>
-      </w:r>
-    </w:p>
-    <w:p>
-      <w:pPr>
-        <w:rPr>
-          <w:rFonts w:ascii="Times New Roman" w:hAnsi="Times New Roman" w:cs="Times New Roman"/>
-          <w:sz w:val="24"/>
-          <w:szCs w:val="24"/>
-        </w:rPr>
-      </w:pPr>
-      <w:r>
-        <w:rPr>
-          <w:rFonts w:ascii="Times New Roman" w:hAnsi="Times New Roman" w:cs="Times New Roman"/>
-          <w:sz w:val="24"/>
-          <w:szCs w:val="24"/>
-        </w:rPr>
-        <w:t>Sensitivity indices</w:t>
-      </w:r>
-    </w:p>
-    <w:p>
-      <w:pPr>
-        <w:rPr>
-          <w:rFonts w:ascii="Times New Roman" w:hAnsi="Times New Roman" w:cs="Times New Roman"/>
-          <w:sz w:val="24"/>
-          <w:szCs w:val="24"/>
-        </w:rPr>
-      </w:pPr>
-      <w:r>
-        <w:rPr>
-          <w:rFonts w:ascii="Times New Roman" w:hAnsi="Times New Roman" w:cs="Times New Roman"/>
-          <w:sz w:val="24"/>
-          <w:szCs w:val="24"/>
-        </w:rPr>
-        <w:t xml:space="preserve">For the flaming phase of combustion </w:t>
-      </w:r>
-    </w:p>
-    <w:p>
-      <w:pPr>
-        <w:rPr>
-          <w:rFonts w:ascii="Times New Roman" w:hAnsi="Times New Roman" w:cs="Times New Roman"/>
-          <w:sz w:val="24"/>
-          <w:szCs w:val="24"/>
-        </w:rPr>
-      </w:pPr>
-      <w:proofErr w:type="gramStart"/>
-      <w:r>
-        <w:rPr>
-          <w:rFonts w:ascii="Times New Roman" w:hAnsi="Times New Roman" w:cs="Times New Roman"/>
-          <w:sz w:val="24"/>
-          <w:szCs w:val="24"/>
-        </w:rPr>
-        <w:t>95%</w:t>
-      </w:r>
-      <w:proofErr w:type="gramEnd"/>
-      <w:r>
-        <w:rPr>
-          <w:rFonts w:ascii="Times New Roman" w:hAnsi="Times New Roman" w:cs="Times New Roman"/>
-          <w:sz w:val="24"/>
-          <w:szCs w:val="24"/>
-        </w:rPr>
-        <w:t xml:space="preserve"> prediction intervals for each output based on global sampling</w:t>
-      </w:r>
-    </w:p>
-    <w:p>
-      <w:pPr>
-        <w:rPr>
-          <w:rFonts w:ascii="Times New Roman" w:hAnsi="Times New Roman" w:cs="Times New Roman"/>
-          <w:sz w:val="24"/>
-          <w:szCs w:val="24"/>
-        </w:rPr>
-      </w:pPr>
-      <w:r>
-        <w:rPr>
-          <w:rFonts w:ascii="Times New Roman" w:hAnsi="Times New Roman" w:cs="Times New Roman"/>
-          <w:sz w:val="24"/>
-          <w:szCs w:val="24"/>
-        </w:rPr>
-        <w:t>Discussion</w:t>
-      </w:r>
-    </w:p>
-    <w:p>
-      <w:pPr>
-        <w:rPr>
-          <w:rFonts w:ascii="Times New Roman" w:hAnsi="Times New Roman" w:cs="Times New Roman"/>
-          <w:sz w:val="24"/>
-          <w:szCs w:val="24"/>
-        </w:rPr>
-      </w:pPr>
-      <w:r>
-        <w:rPr>
-          <w:rFonts w:ascii="Times New Roman" w:hAnsi="Times New Roman" w:cs="Times New Roman"/>
-          <w:sz w:val="24"/>
-          <w:szCs w:val="24"/>
-        </w:rPr>
-        <w:t>Point estimates and predictions are insufficient</w:t>
-      </w:r>
-    </w:p>
-    <w:p>
-      <w:pPr>
-        <w:rPr>
-          <w:rFonts w:ascii="Times New Roman" w:hAnsi="Times New Roman" w:cs="Times New Roman"/>
-          <w:sz w:val="24"/>
-          <w:szCs w:val="24"/>
-        </w:rPr>
-      </w:pPr>
-      <w:r>
-        <w:rPr>
-          <w:rFonts w:ascii="Times New Roman" w:hAnsi="Times New Roman" w:cs="Times New Roman"/>
-          <w:sz w:val="24"/>
-          <w:szCs w:val="24"/>
-        </w:rPr>
-        <w:t>Much uncertainty in fuel loading data gives uncertainty in emissions predictions</w:t>
-      </w:r>
-    </w:p>
-    <w:p>
-      <w:pPr>
-        <w:rPr>
-          <w:rFonts w:ascii="Times New Roman" w:hAnsi="Times New Roman" w:cs="Times New Roman"/>
-          <w:sz w:val="24"/>
-          <w:szCs w:val="24"/>
-        </w:rPr>
-      </w:pPr>
-      <w:r>
-        <w:rPr>
-          <w:rFonts w:ascii="Times New Roman" w:hAnsi="Times New Roman" w:cs="Times New Roman"/>
-          <w:sz w:val="24"/>
-          <w:szCs w:val="24"/>
-        </w:rPr>
-        <w:t xml:space="preserve">Emissions are sensitive to all </w:t>
-      </w:r>
-      <w:proofErr w:type="gramStart"/>
-      <w:r>
-        <w:rPr>
-          <w:rFonts w:ascii="Times New Roman" w:hAnsi="Times New Roman" w:cs="Times New Roman"/>
-          <w:sz w:val="24"/>
-          <w:szCs w:val="24"/>
-        </w:rPr>
-        <w:t>fuel loading</w:t>
-      </w:r>
-      <w:proofErr w:type="gramEnd"/>
-      <w:r>
-        <w:rPr>
-          <w:rFonts w:ascii="Times New Roman" w:hAnsi="Times New Roman" w:cs="Times New Roman"/>
-          <w:sz w:val="24"/>
-          <w:szCs w:val="24"/>
-        </w:rPr>
-        <w:t xml:space="preserve"> categories when considered individually, but when taken as a whole the most sensitive fuel inputs are ____ for flaming and ____ for smoldering.</w:t>
-      </w:r>
-    </w:p>
-    <w:p>
-      <w:pPr>
-        <w:rPr>
-          <w:rFonts w:ascii="Times New Roman" w:hAnsi="Times New Roman" w:cs="Times New Roman"/>
-          <w:sz w:val="24"/>
-          <w:szCs w:val="24"/>
-        </w:rPr>
-      </w:pPr>
-      <w:r>
-        <w:rPr>
-          <w:rFonts w:ascii="Times New Roman" w:hAnsi="Times New Roman" w:cs="Times New Roman"/>
-          <w:sz w:val="24"/>
-          <w:szCs w:val="24"/>
-        </w:rPr>
-        <w:t xml:space="preserve">Sensitivities are themselves sensitive to environmental </w:t>
-      </w:r>
-      <w:r>
-        <w:rPr>
-          <w:rFonts w:ascii="Times New Roman" w:hAnsi="Times New Roman" w:cs="Times New Roman"/>
-          <w:sz w:val="24"/>
-          <w:szCs w:val="24"/>
-        </w:rPr>
-        <w:t>conditions (or are?)</w:t>
-      </w:r>
-    </w:p>
-    <w:p>
-      <w:pPr>
-        <w:rPr>
-          <w:rFonts w:ascii="Times New Roman" w:hAnsi="Times New Roman" w:cs="Times New Roman"/>
-          <w:sz w:val="24"/>
-          <w:szCs w:val="24"/>
-        </w:rPr>
-      </w:pPr>
-      <w:r>
-        <w:rPr>
-          <w:rFonts w:ascii="Times New Roman" w:hAnsi="Times New Roman" w:cs="Times New Roman"/>
-          <w:sz w:val="24"/>
-          <w:szCs w:val="24"/>
-        </w:rPr>
-        <w:t>Require better data to more precisely predict emissions. So many holes! Particularly to estimate correlation matrices</w:t>
-      </w:r>
-    </w:p>
-    <w:p>
-      <w:pPr>
-        <w:rPr>
-          <w:rFonts w:ascii="Times New Roman" w:hAnsi="Times New Roman" w:cs="Times New Roman"/>
-          <w:sz w:val="24"/>
-          <w:szCs w:val="24"/>
-        </w:rPr>
-      </w:pPr>
-      <w:r>
-        <w:rPr>
-          <w:rFonts w:ascii="Times New Roman" w:hAnsi="Times New Roman" w:cs="Times New Roman"/>
-          <w:sz w:val="24"/>
-          <w:szCs w:val="24"/>
-        </w:rPr>
-        <w:t xml:space="preserve">If OAT nearly all correlations </w:t>
-      </w:r>
-      <w:proofErr w:type="gramStart"/>
-      <w:r>
-        <w:rPr>
-          <w:rFonts w:ascii="Times New Roman" w:hAnsi="Times New Roman" w:cs="Times New Roman"/>
-          <w:sz w:val="24"/>
-          <w:szCs w:val="24"/>
-        </w:rPr>
-        <w:t>are</w:t>
-      </w:r>
-      <w:proofErr w:type="gramEnd"/>
-      <w:r>
-        <w:rPr>
-          <w:rFonts w:ascii="Times New Roman" w:hAnsi="Times New Roman" w:cs="Times New Roman"/>
-          <w:sz w:val="24"/>
-          <w:szCs w:val="24"/>
-        </w:rPr>
-        <w:t xml:space="preserve"> near 1—want to consider the system of fuels, not just one at a time.</w:t>
-      </w:r>
-    </w:p>
-    <w:p>
-      <w:pPr>
-        <w:rPr>
-          <w:rFonts w:ascii="Times New Roman" w:hAnsi="Times New Roman" w:cs="Times New Roman"/>
-          <w:sz w:val="24"/>
-          <w:szCs w:val="24"/>
-        </w:rPr>
-      </w:pPr>
-    </w:p>
-    <w:p>
-      <w:pPr>
-        <w:rPr>
-          <w:rFonts w:ascii="Times New Roman" w:hAnsi="Times New Roman" w:cs="Times New Roman"/>
-          <w:sz w:val="24"/>
-          <w:szCs w:val="24"/>
-        </w:rPr>
-      </w:pPr>
+        <w:t>Acknowledgements</w:t>
+      </w:r>
+    </w:p>
+    <w:p>
+      <w:pPr>
+        <w:rPr>
+          <w:rFonts w:ascii="Times New Roman" w:hAnsi="Times New Roman" w:cs="Times New Roman"/>
+          <w:sz w:val="24"/>
+          <w:szCs w:val="24"/>
+        </w:rPr>
+      </w:pPr>
+      <w:r>
+        <w:rPr>
+          <w:rFonts w:ascii="Times New Roman" w:hAnsi="Times New Roman" w:cs="Times New Roman"/>
+          <w:sz w:val="24"/>
+          <w:szCs w:val="24"/>
+        </w:rPr>
+        <w:t xml:space="preserve">Katalina Biondi, Heather St. John, Marion </w:t>
+      </w:r>
+      <w:proofErr w:type="spellStart"/>
+      <w:r>
+        <w:rPr>
+          <w:rFonts w:ascii="Times New Roman" w:hAnsi="Times New Roman" w:cs="Times New Roman"/>
+          <w:sz w:val="24"/>
+          <w:szCs w:val="24"/>
+        </w:rPr>
+        <w:t>LaRocque</w:t>
+      </w:r>
+      <w:proofErr w:type="spellEnd"/>
+      <w:r>
+        <w:rPr>
+          <w:rFonts w:ascii="Times New Roman" w:hAnsi="Times New Roman" w:cs="Times New Roman"/>
+          <w:sz w:val="24"/>
+          <w:szCs w:val="24"/>
+        </w:rPr>
+        <w:t>, others?</w:t>
+      </w:r>
       <w:r>
         <w:rPr>
           <w:rFonts w:ascii="Times New Roman" w:hAnsi="Times New Roman" w:cs="Times New Roman"/>
@@ -5086,6 +4822,401 @@
           <w:szCs w:val="24"/>
         </w:rPr>
         <w:lastRenderedPageBreak/>
+        <w:t>References:</w:t>
+      </w:r>
+    </w:p>
+    <w:p>
+      <w:pPr>
+        <w:widowControl w:val="0"/>
+        <w:autoSpaceDE w:val="0"/>
+        <w:autoSpaceDN w:val="0"/>
+        <w:adjustRightInd w:val="0"/>
+        <w:spacing w:line="240" w:lineRule="auto"/>
+        <w:ind w:left="480" w:hanging="480"/>
+        <w:rPr>
+          <w:rFonts w:ascii="Times New Roman" w:hAnsi="Times New Roman" w:cs="Times New Roman"/>
+          <w:noProof/>
+          <w:sz w:val="24"/>
+          <w:szCs w:val="24"/>
+        </w:rPr>
+      </w:pPr>
+      <w:r>
+        <w:rPr>
+          <w:rFonts w:ascii="Times New Roman" w:hAnsi="Times New Roman" w:cs="Times New Roman"/>
+          <w:sz w:val="24"/>
+          <w:szCs w:val="24"/>
+        </w:rPr>
+        <w:fldChar w:fldCharType="begin" w:fldLock="1"/>
+      </w:r>
+      <w:r>
+        <w:rPr>
+          <w:rFonts w:ascii="Times New Roman" w:hAnsi="Times New Roman" w:cs="Times New Roman"/>
+          <w:sz w:val="24"/>
+          <w:szCs w:val="24"/>
+        </w:rPr>
+        <w:instrText xml:space="preserve">ADDIN Mendeley Bibliography CSL_BIBLIOGRAPHY </w:instrText>
+      </w:r>
+      <w:r>
+        <w:rPr>
+          <w:rFonts w:ascii="Times New Roman" w:hAnsi="Times New Roman" w:cs="Times New Roman"/>
+          <w:sz w:val="24"/>
+          <w:szCs w:val="24"/>
+        </w:rPr>
+        <w:fldChar w:fldCharType="separate"/>
+      </w:r>
+      <w:r>
+        <w:rPr>
+          <w:rFonts w:ascii="Times New Roman" w:hAnsi="Times New Roman" w:cs="Times New Roman"/>
+          <w:noProof/>
+          <w:sz w:val="24"/>
+          <w:szCs w:val="24"/>
+        </w:rPr>
+        <w:t>Beck, M.B., 1987. Water quality modeling: A review of the analysis of uncertainty. Water Resour. Res. 23, 1393–1442. doi:10.1029/WR023i008p01393</w:t>
+      </w:r>
+    </w:p>
+    <w:p>
+      <w:pPr>
+        <w:widowControl w:val="0"/>
+        <w:autoSpaceDE w:val="0"/>
+        <w:autoSpaceDN w:val="0"/>
+        <w:adjustRightInd w:val="0"/>
+        <w:spacing w:line="240" w:lineRule="auto"/>
+        <w:ind w:left="480" w:hanging="480"/>
+        <w:rPr>
+          <w:rFonts w:ascii="Times New Roman" w:hAnsi="Times New Roman" w:cs="Times New Roman"/>
+          <w:noProof/>
+          <w:sz w:val="24"/>
+          <w:szCs w:val="24"/>
+        </w:rPr>
+      </w:pPr>
+      <w:r>
+        <w:rPr>
+          <w:rFonts w:ascii="Times New Roman" w:hAnsi="Times New Roman" w:cs="Times New Roman"/>
+          <w:noProof/>
+          <w:sz w:val="24"/>
+          <w:szCs w:val="24"/>
+        </w:rPr>
+        <w:t>Iman, R., Conover, W., 1982. A distribution-free approach to inducing rank correlation among input variables. Commun. Stat. Comput. 11, 311–334.</w:t>
+      </w:r>
+    </w:p>
+    <w:p>
+      <w:pPr>
+        <w:widowControl w:val="0"/>
+        <w:autoSpaceDE w:val="0"/>
+        <w:autoSpaceDN w:val="0"/>
+        <w:adjustRightInd w:val="0"/>
+        <w:spacing w:line="240" w:lineRule="auto"/>
+        <w:ind w:left="480" w:hanging="480"/>
+        <w:rPr>
+          <w:rFonts w:ascii="Times New Roman" w:hAnsi="Times New Roman" w:cs="Times New Roman"/>
+          <w:noProof/>
+          <w:sz w:val="24"/>
+          <w:szCs w:val="24"/>
+        </w:rPr>
+      </w:pPr>
+      <w:r>
+        <w:rPr>
+          <w:rFonts w:ascii="Times New Roman" w:hAnsi="Times New Roman" w:cs="Times New Roman"/>
+          <w:noProof/>
+          <w:sz w:val="24"/>
+          <w:szCs w:val="24"/>
+        </w:rPr>
+        <w:t>Keane, R.E., Herynk, J.M., Toney, C., Urbanski, S.P., Lutes, D.C., Ottmar, R.D., 2013. Evaluating the performance and mapping of three fuel classification systems using Forest Inventory and Analysis surface fuel measurements. For. Ecol. Manage. 305, 248–263. doi:10.1016/j.foreco.2013.06.001</w:t>
+      </w:r>
+    </w:p>
+    <w:p>
+      <w:pPr>
+        <w:widowControl w:val="0"/>
+        <w:autoSpaceDE w:val="0"/>
+        <w:autoSpaceDN w:val="0"/>
+        <w:adjustRightInd w:val="0"/>
+        <w:spacing w:line="240" w:lineRule="auto"/>
+        <w:ind w:left="480" w:hanging="480"/>
+        <w:rPr>
+          <w:rFonts w:ascii="Times New Roman" w:hAnsi="Times New Roman" w:cs="Times New Roman"/>
+          <w:noProof/>
+          <w:sz w:val="24"/>
+          <w:szCs w:val="24"/>
+        </w:rPr>
+      </w:pPr>
+      <w:r>
+        <w:rPr>
+          <w:rFonts w:ascii="Times New Roman" w:hAnsi="Times New Roman" w:cs="Times New Roman"/>
+          <w:noProof/>
+          <w:sz w:val="24"/>
+          <w:szCs w:val="24"/>
+        </w:rPr>
+        <w:t>O’neill, R. V., Gardner, R.H., 1979. Sources of Uncertainty in Ecological Models, in: Zeigler, B.P., Elzas, M.S., Klir, G.J., Oren, T.I. (Eds.), Methodology in Systems Modelling and Simulation. North-Holland Publishing Company, Amsterdam. New York. Oxford, New York, US, pp. 447–463.</w:t>
+      </w:r>
+    </w:p>
+    <w:p>
+      <w:pPr>
+        <w:widowControl w:val="0"/>
+        <w:autoSpaceDE w:val="0"/>
+        <w:autoSpaceDN w:val="0"/>
+        <w:adjustRightInd w:val="0"/>
+        <w:spacing w:line="240" w:lineRule="auto"/>
+        <w:ind w:left="480" w:hanging="480"/>
+        <w:rPr>
+          <w:rFonts w:ascii="Times New Roman" w:hAnsi="Times New Roman" w:cs="Times New Roman"/>
+          <w:noProof/>
+          <w:sz w:val="24"/>
+          <w:szCs w:val="24"/>
+        </w:rPr>
+      </w:pPr>
+      <w:r>
+        <w:rPr>
+          <w:rFonts w:ascii="Times New Roman" w:hAnsi="Times New Roman" w:cs="Times New Roman"/>
+          <w:noProof/>
+          <w:sz w:val="24"/>
+          <w:szCs w:val="24"/>
+        </w:rPr>
+        <w:t>Prichard, S.J., Karau, E.C., Ottmar, R.D., Kennedy, M.C., Cronan, J.B., Wright, C.S., Keane, R.E., 2014. Evaluation of the CONSUME and FOFEM fuel consumption models in pine and mixed hardwood forests of the eastern United States. Can. J. For. Res. Can. Rech. For. 44, 784–795. doi:DOI 10.1139/cjfr-2013-0499</w:t>
+      </w:r>
+    </w:p>
+    <w:p>
+      <w:pPr>
+        <w:widowControl w:val="0"/>
+        <w:autoSpaceDE w:val="0"/>
+        <w:autoSpaceDN w:val="0"/>
+        <w:adjustRightInd w:val="0"/>
+        <w:spacing w:line="240" w:lineRule="auto"/>
+        <w:ind w:left="480" w:hanging="480"/>
+        <w:rPr>
+          <w:rFonts w:ascii="Times New Roman" w:hAnsi="Times New Roman" w:cs="Times New Roman"/>
+          <w:noProof/>
+          <w:sz w:val="24"/>
+          <w:szCs w:val="24"/>
+        </w:rPr>
+      </w:pPr>
+      <w:r>
+        <w:rPr>
+          <w:rFonts w:ascii="Times New Roman" w:hAnsi="Times New Roman" w:cs="Times New Roman"/>
+          <w:noProof/>
+          <w:sz w:val="24"/>
+          <w:szCs w:val="24"/>
+        </w:rPr>
+        <w:t>Prichard, S.J., Kennedy, M.C., Wright, C.S., Cronan, J.B., Ottmar, R.D., 2017. Predicting forest floor and woody fuel consumption from prescribed burns in southern and western pine ecosystems of the United States. Data Br. 15. doi:10.1016/j.dib.2017.10.029</w:t>
+      </w:r>
+    </w:p>
+    <w:p>
+      <w:pPr>
+        <w:widowControl w:val="0"/>
+        <w:autoSpaceDE w:val="0"/>
+        <w:autoSpaceDN w:val="0"/>
+        <w:adjustRightInd w:val="0"/>
+        <w:spacing w:line="240" w:lineRule="auto"/>
+        <w:ind w:left="480" w:hanging="480"/>
+        <w:rPr>
+          <w:rFonts w:ascii="Times New Roman" w:hAnsi="Times New Roman" w:cs="Times New Roman"/>
+          <w:noProof/>
+          <w:sz w:val="24"/>
+          <w:szCs w:val="24"/>
+        </w:rPr>
+      </w:pPr>
+      <w:r>
+        <w:rPr>
+          <w:rFonts w:ascii="Times New Roman" w:hAnsi="Times New Roman" w:cs="Times New Roman"/>
+          <w:noProof/>
+          <w:sz w:val="24"/>
+          <w:szCs w:val="24"/>
+        </w:rPr>
+        <w:t>Pujol, G., Iooss, B., with contributions from Khalid Boumhaout, A.J., Veiga, S. Da, Delage, T., Fruth, J., Gilquin, L., Guillaume, J., Le Gratiet, L., Lemaitre, P., Nelson, B.L., Monari, F., Oomen, R., Ramos, B., Roustant, O., Song, E., Staum, J., Touati, T., Weber, F., 2017. sensitivity: Global Sensitivity Analysis of Model Outputs.</w:t>
+      </w:r>
+    </w:p>
+    <w:p>
+      <w:pPr>
+        <w:widowControl w:val="0"/>
+        <w:autoSpaceDE w:val="0"/>
+        <w:autoSpaceDN w:val="0"/>
+        <w:adjustRightInd w:val="0"/>
+        <w:spacing w:line="240" w:lineRule="auto"/>
+        <w:ind w:left="480" w:hanging="480"/>
+        <w:rPr>
+          <w:rFonts w:ascii="Times New Roman" w:hAnsi="Times New Roman" w:cs="Times New Roman"/>
+          <w:noProof/>
+          <w:sz w:val="24"/>
+          <w:szCs w:val="24"/>
+        </w:rPr>
+      </w:pPr>
+      <w:r>
+        <w:rPr>
+          <w:rFonts w:ascii="Times New Roman" w:hAnsi="Times New Roman" w:cs="Times New Roman"/>
+          <w:noProof/>
+          <w:sz w:val="24"/>
+          <w:szCs w:val="24"/>
+        </w:rPr>
+        <w:t>Quinn-Davidson, L.N., Varner, J.M., 2012. Impediments to prescribed fire across agency, landscape and manager: An example from northern California. Int. J. Wildl. Fire 21, 210–218. doi:10.1071/WF11017</w:t>
+      </w:r>
+    </w:p>
+    <w:p>
+      <w:pPr>
+        <w:widowControl w:val="0"/>
+        <w:autoSpaceDE w:val="0"/>
+        <w:autoSpaceDN w:val="0"/>
+        <w:adjustRightInd w:val="0"/>
+        <w:spacing w:line="240" w:lineRule="auto"/>
+        <w:ind w:left="480" w:hanging="480"/>
+        <w:rPr>
+          <w:rFonts w:ascii="Times New Roman" w:hAnsi="Times New Roman" w:cs="Times New Roman"/>
+          <w:noProof/>
+          <w:sz w:val="24"/>
+          <w:szCs w:val="24"/>
+        </w:rPr>
+      </w:pPr>
+      <w:r>
+        <w:rPr>
+          <w:rFonts w:ascii="Times New Roman" w:hAnsi="Times New Roman" w:cs="Times New Roman"/>
+          <w:noProof/>
+          <w:sz w:val="24"/>
+          <w:szCs w:val="24"/>
+        </w:rPr>
+        <w:t>Rollins, M.G., 2009. LANDFIRE: a nationally consistent vegetation, wildland fire, and fuel assessment. Int. J. Wildl. Fire 18, 235–249. doi:10.1071/WF08088</w:t>
+      </w:r>
+    </w:p>
+    <w:p>
+      <w:pPr>
+        <w:widowControl w:val="0"/>
+        <w:autoSpaceDE w:val="0"/>
+        <w:autoSpaceDN w:val="0"/>
+        <w:adjustRightInd w:val="0"/>
+        <w:spacing w:line="240" w:lineRule="auto"/>
+        <w:ind w:left="480" w:hanging="480"/>
+        <w:rPr>
+          <w:rFonts w:ascii="Times New Roman" w:hAnsi="Times New Roman" w:cs="Times New Roman"/>
+          <w:noProof/>
+          <w:sz w:val="24"/>
+          <w:szCs w:val="24"/>
+        </w:rPr>
+      </w:pPr>
+      <w:r>
+        <w:rPr>
+          <w:rFonts w:ascii="Times New Roman" w:hAnsi="Times New Roman" w:cs="Times New Roman"/>
+          <w:noProof/>
+          <w:sz w:val="24"/>
+          <w:szCs w:val="24"/>
+        </w:rPr>
+        <w:t>Spracklen, D. V, Mickley, L.J., Logan, J.A., Hudman, R.C., Yevich, R., Flannigan, M.D., Westerling, A.L., 2009. Impacts of climate change from 2000 to 2050 on wildfire activity and carbonaceous aerosol concentrations in the western United States. J. Geophys. Res. Atmos. 114, 1–17. doi:10.1111/lest.12019</w:t>
+      </w:r>
+    </w:p>
+    <w:p>
+      <w:pPr>
+        <w:widowControl w:val="0"/>
+        <w:autoSpaceDE w:val="0"/>
+        <w:autoSpaceDN w:val="0"/>
+        <w:adjustRightInd w:val="0"/>
+        <w:spacing w:line="240" w:lineRule="auto"/>
+        <w:ind w:left="480" w:hanging="480"/>
+        <w:rPr>
+          <w:rFonts w:ascii="Times New Roman" w:hAnsi="Times New Roman" w:cs="Times New Roman"/>
+          <w:noProof/>
+          <w:sz w:val="24"/>
+        </w:rPr>
+      </w:pPr>
+      <w:r>
+        <w:rPr>
+          <w:rFonts w:ascii="Times New Roman" w:hAnsi="Times New Roman" w:cs="Times New Roman"/>
+          <w:noProof/>
+          <w:sz w:val="24"/>
+          <w:szCs w:val="24"/>
+        </w:rPr>
+        <w:t>Turley, M.C., Ford, E.D., 2009. Definition and calculation of uncertainty in ecological process models. Ecol. Modell. 220, 1968–1983. doi:10.1016/j.ecolmodel.2009.04.046</w:t>
+      </w:r>
+    </w:p>
+    <w:p>
+      <w:pPr>
+        <w:rPr>
+          <w:rFonts w:ascii="Times New Roman" w:hAnsi="Times New Roman" w:cs="Times New Roman"/>
+          <w:sz w:val="24"/>
+          <w:szCs w:val="24"/>
+        </w:rPr>
+      </w:pPr>
+      <w:r>
+        <w:rPr>
+          <w:rFonts w:ascii="Times New Roman" w:hAnsi="Times New Roman" w:cs="Times New Roman"/>
+          <w:sz w:val="24"/>
+          <w:szCs w:val="24"/>
+        </w:rPr>
+        <w:fldChar w:fldCharType="end"/>
+      </w:r>
+    </w:p>
+    <w:p>
+      <w:pPr>
+        <w:rPr>
+          <w:rFonts w:ascii="Times New Roman" w:hAnsi="Times New Roman" w:cs="Times New Roman"/>
+          <w:sz w:val="24"/>
+          <w:szCs w:val="24"/>
+        </w:rPr>
+      </w:pPr>
+      <w:r>
+        <w:rPr>
+          <w:rFonts w:ascii="Times New Roman" w:hAnsi="Times New Roman" w:cs="Times New Roman"/>
+          <w:sz w:val="24"/>
+          <w:szCs w:val="24"/>
+        </w:rPr>
+        <w:br w:type="page"/>
+      </w:r>
+    </w:p>
+    <w:p>
+      <w:pPr>
+        <w:rPr>
+          <w:rFonts w:ascii="Times New Roman" w:hAnsi="Times New Roman" w:cs="Times New Roman"/>
+          <w:sz w:val="24"/>
+          <w:szCs w:val="24"/>
+        </w:rPr>
+      </w:pPr>
+      <w:r>
+        <w:rPr>
+          <w:rFonts w:ascii="Times New Roman" w:hAnsi="Times New Roman" w:cs="Times New Roman"/>
+          <w:sz w:val="24"/>
+          <w:szCs w:val="24"/>
+        </w:rPr>
+        <w:lastRenderedPageBreak/>
+        <w:t>Tables</w:t>
+      </w:r>
+    </w:p>
+    <w:p>
+      <w:pPr>
+        <w:rPr>
+          <w:rFonts w:ascii="Times New Roman" w:hAnsi="Times New Roman" w:cs="Times New Roman"/>
+          <w:sz w:val="24"/>
+          <w:szCs w:val="24"/>
+        </w:rPr>
+      </w:pPr>
+      <w:r>
+        <w:rPr>
+          <w:rFonts w:ascii="Times New Roman" w:hAnsi="Times New Roman" w:cs="Times New Roman"/>
+          <w:sz w:val="24"/>
+          <w:szCs w:val="24"/>
+        </w:rPr>
+        <w:br w:type="page"/>
+      </w:r>
+    </w:p>
+    <w:p>
+      <w:pPr>
+        <w:rPr>
+          <w:rFonts w:ascii="Times New Roman" w:hAnsi="Times New Roman" w:cs="Times New Roman"/>
+          <w:sz w:val="24"/>
+          <w:szCs w:val="24"/>
+        </w:rPr>
+      </w:pPr>
+    </w:p>
+    <w:p>
+      <w:pPr>
+        <w:rPr>
+          <w:rFonts w:ascii="Times New Roman" w:hAnsi="Times New Roman" w:cs="Times New Roman"/>
+          <w:b/>
+          <w:sz w:val="24"/>
+          <w:szCs w:val="24"/>
+        </w:rPr>
+      </w:pPr>
+      <w:r>
+        <w:rPr>
+          <w:rFonts w:ascii="Times New Roman" w:hAnsi="Times New Roman" w:cs="Times New Roman"/>
+          <w:b/>
+          <w:sz w:val="24"/>
+          <w:szCs w:val="24"/>
+        </w:rPr>
         <w:t>Supplementary Methods</w:t>
       </w:r>
     </w:p>
@@ -5719,7 +5850,7 @@
           <w:rPr>
             <w:noProof/>
           </w:rPr>
-          <w:t>5</w:t>
+          <w:t>3</w:t>
         </w:r>
         <w:r>
           <w:rPr>
@@ -6623,7 +6754,7 @@
 </file>
 
 <file path=customXml/itemProps1.xml><?xml version="1.0" encoding="utf-8"?>
-<ds:datastoreItem xmlns:ds="http://schemas.openxmlformats.org/officeDocument/2006/customXml" ds:itemID="{8418D77F-ECC8-4064-B0FB-4B8D749F4F17}">
+<ds:datastoreItem xmlns:ds="http://schemas.openxmlformats.org/officeDocument/2006/customXml" ds:itemID="{52565A3F-87FE-4CDF-9CEE-ECAE040FDAE1}">
   <ds:schemaRefs>
     <ds:schemaRef ds:uri="http://schemas.openxmlformats.org/officeDocument/2006/bibliography"/>
   </ds:schemaRefs>

</xml_diff>